<commit_message>
requirements 1, 2 and 3
</commit_message>
<xml_diff>
--- a/doc/Lista y especificación de requerimientos.docx
+++ b/doc/Lista y especificación de requerimientos.docx
@@ -4722,29 +4722,6 @@
             <w:r>
               <w:rPr>
                 <w:rFonts w:ascii="Times New Roman" w:eastAsia="Times New Roman" w:hAnsi="Times New Roman" w:cs="Times New Roman"/>
-                <w:color w:val="000000"/>
-                <w:sz w:val="24"/>
-                <w:szCs w:val="24"/>
-                <w:lang w:eastAsia="es-CO"/>
-              </w:rPr>
-              <w:t>. El sistema debe permitir registrar un nuevo nivel</w:t>
-            </w:r>
-          </w:p>
-          <w:p>
-            <w:pPr>
-              <w:spacing w:before="240"/>
-              <w:cnfStyle w:val="000000000000" w:firstRow="0" w:lastRow="0" w:firstColumn="0" w:lastColumn="0" w:oddVBand="0" w:evenVBand="0" w:oddHBand="0" w:evenHBand="0" w:firstRowFirstColumn="0" w:firstRowLastColumn="0" w:lastRowFirstColumn="0" w:lastRowLastColumn="0"/>
-              <w:rPr>
-                <w:rFonts w:ascii="Times New Roman" w:eastAsia="Times New Roman" w:hAnsi="Times New Roman" w:cs="Times New Roman"/>
-                <w:color w:val="000000"/>
-                <w:sz w:val="24"/>
-                <w:szCs w:val="24"/>
-                <w:lang w:eastAsia="es-CO"/>
-              </w:rPr>
-            </w:pPr>
-            <w:r>
-              <w:rPr>
-                <w:rFonts w:ascii="Times New Roman" w:eastAsia="Times New Roman" w:hAnsi="Times New Roman" w:cs="Times New Roman"/>
                 <w:b/>
                 <w:bCs/>
                 <w:color w:val="000000"/>
@@ -4752,8 +4729,32 @@
                 <w:szCs w:val="24"/>
                 <w:lang w:eastAsia="es-CO"/>
               </w:rPr>
-              <w:t>R</w:t>
-            </w:r>
+              <w:t xml:space="preserve">. </w:t>
+            </w:r>
+            <w:r>
+              <w:rPr>
+                <w:rFonts w:ascii="Times New Roman" w:eastAsia="Times New Roman" w:hAnsi="Times New Roman" w:cs="Times New Roman"/>
+                <w:color w:val="000000"/>
+                <w:sz w:val="24"/>
+                <w:szCs w:val="24"/>
+                <w:lang w:eastAsia="es-CO"/>
+              </w:rPr>
+              <w:t>El sistema debe permitir registrar un enemigo a un nivel específico.</w:t>
+            </w:r>
+          </w:p>
+          <w:p>
+            <w:pPr>
+              <w:spacing w:before="240"/>
+              <w:cnfStyle w:val="000000000000" w:firstRow="0" w:lastRow="0" w:firstColumn="0" w:lastColumn="0" w:oddVBand="0" w:evenVBand="0" w:oddHBand="0" w:evenHBand="0" w:firstRowFirstColumn="0" w:firstRowLastColumn="0" w:lastRowFirstColumn="0" w:lastRowLastColumn="0"/>
+              <w:rPr>
+                <w:rFonts w:ascii="Times New Roman" w:eastAsia="Times New Roman" w:hAnsi="Times New Roman" w:cs="Times New Roman"/>
+                <w:color w:val="000000"/>
+                <w:sz w:val="24"/>
+                <w:szCs w:val="24"/>
+                <w:u w:val="single"/>
+                <w:lang w:eastAsia="es-CO"/>
+              </w:rPr>
+            </w:pPr>
             <w:r>
               <w:rPr>
                 <w:rFonts w:ascii="Times New Roman" w:eastAsia="Times New Roman" w:hAnsi="Times New Roman" w:cs="Times New Roman"/>
@@ -4764,7 +4765,7 @@
                 <w:szCs w:val="24"/>
                 <w:lang w:eastAsia="es-CO"/>
               </w:rPr>
-              <w:t>4</w:t>
+              <w:t>R</w:t>
             </w:r>
             <w:r>
               <w:rPr>
@@ -4776,32 +4777,8 @@
                 <w:szCs w:val="24"/>
                 <w:lang w:eastAsia="es-CO"/>
               </w:rPr>
-              <w:t xml:space="preserve">. </w:t>
-            </w:r>
-            <w:r>
-              <w:rPr>
-                <w:rFonts w:ascii="Times New Roman" w:eastAsia="Times New Roman" w:hAnsi="Times New Roman" w:cs="Times New Roman"/>
-                <w:color w:val="000000"/>
-                <w:sz w:val="24"/>
-                <w:szCs w:val="24"/>
-                <w:lang w:eastAsia="es-CO"/>
-              </w:rPr>
-              <w:t>El sistema debe permitir registrar un enemigo a un nivel específico.</w:t>
-            </w:r>
-          </w:p>
-          <w:p>
-            <w:pPr>
-              <w:spacing w:before="240"/>
-              <w:cnfStyle w:val="000000000000" w:firstRow="0" w:lastRow="0" w:firstColumn="0" w:lastColumn="0" w:oddVBand="0" w:evenVBand="0" w:oddHBand="0" w:evenHBand="0" w:firstRowFirstColumn="0" w:firstRowLastColumn="0" w:lastRowFirstColumn="0" w:lastRowLastColumn="0"/>
-              <w:rPr>
-                <w:rFonts w:ascii="Times New Roman" w:eastAsia="Times New Roman" w:hAnsi="Times New Roman" w:cs="Times New Roman"/>
-                <w:color w:val="000000"/>
-                <w:sz w:val="24"/>
-                <w:szCs w:val="24"/>
-                <w:u w:val="single"/>
-                <w:lang w:eastAsia="es-CO"/>
-              </w:rPr>
-            </w:pPr>
+              <w:t>4</w:t>
+            </w:r>
             <w:r>
               <w:rPr>
                 <w:rFonts w:ascii="Times New Roman" w:eastAsia="Times New Roman" w:hAnsi="Times New Roman" w:cs="Times New Roman"/>
@@ -4812,8 +4789,34 @@
                 <w:szCs w:val="24"/>
                 <w:lang w:eastAsia="es-CO"/>
               </w:rPr>
-              <w:t>R</w:t>
-            </w:r>
+              <w:t>.</w:t>
+            </w:r>
+            <w:r>
+              <w:t xml:space="preserve"> </w:t>
+            </w:r>
+            <w:r>
+              <w:rPr>
+                <w:rFonts w:ascii="Times New Roman" w:eastAsia="Times New Roman" w:hAnsi="Times New Roman" w:cs="Times New Roman"/>
+                <w:color w:val="000000"/>
+                <w:sz w:val="24"/>
+                <w:szCs w:val="24"/>
+                <w:lang w:eastAsia="es-CO"/>
+              </w:rPr>
+              <w:t>El sistema debe permitir aumentar el nivel del jugador, pero en caso de que no sea posible, debe mostrar un mensaje que diga cuántos puntos necesita para pasar el nivel.</w:t>
+            </w:r>
+          </w:p>
+          <w:p>
+            <w:pPr>
+              <w:spacing w:before="240"/>
+              <w:cnfStyle w:val="000000000000" w:firstRow="0" w:lastRow="0" w:firstColumn="0" w:lastColumn="0" w:oddVBand="0" w:evenVBand="0" w:oddHBand="0" w:evenHBand="0" w:firstRowFirstColumn="0" w:firstRowLastColumn="0" w:lastRowFirstColumn="0" w:lastRowLastColumn="0"/>
+              <w:rPr>
+                <w:rFonts w:ascii="Times New Roman" w:eastAsia="Times New Roman" w:hAnsi="Times New Roman" w:cs="Times New Roman"/>
+                <w:color w:val="000000"/>
+                <w:sz w:val="24"/>
+                <w:szCs w:val="24"/>
+                <w:lang w:eastAsia="es-CO"/>
+              </w:rPr>
+            </w:pPr>
             <w:r>
               <w:rPr>
                 <w:rFonts w:ascii="Times New Roman" w:eastAsia="Times New Roman" w:hAnsi="Times New Roman" w:cs="Times New Roman"/>
@@ -4824,7 +4827,7 @@
                 <w:szCs w:val="24"/>
                 <w:lang w:eastAsia="es-CO"/>
               </w:rPr>
-              <w:t>5</w:t>
+              <w:t>R</w:t>
             </w:r>
             <w:r>
               <w:rPr>
@@ -4836,34 +4839,8 @@
                 <w:szCs w:val="24"/>
                 <w:lang w:eastAsia="es-CO"/>
               </w:rPr>
-              <w:t>.</w:t>
-            </w:r>
-            <w:r>
-              <w:t xml:space="preserve"> </w:t>
-            </w:r>
-            <w:r>
-              <w:rPr>
-                <w:rFonts w:ascii="Times New Roman" w:eastAsia="Times New Roman" w:hAnsi="Times New Roman" w:cs="Times New Roman"/>
-                <w:color w:val="000000"/>
-                <w:sz w:val="24"/>
-                <w:szCs w:val="24"/>
-                <w:lang w:eastAsia="es-CO"/>
-              </w:rPr>
-              <w:t>El sistema debe permitir aumentar el nivel del jugador, pero en caso de que no sea posible, debe mostrar un mensaje que diga cuántos puntos necesita para pasar el nivel.</w:t>
-            </w:r>
-          </w:p>
-          <w:p>
-            <w:pPr>
-              <w:spacing w:before="240"/>
-              <w:cnfStyle w:val="000000000000" w:firstRow="0" w:lastRow="0" w:firstColumn="0" w:lastColumn="0" w:oddVBand="0" w:evenVBand="0" w:oddHBand="0" w:evenHBand="0" w:firstRowFirstColumn="0" w:firstRowLastColumn="0" w:lastRowFirstColumn="0" w:lastRowLastColumn="0"/>
-              <w:rPr>
-                <w:rFonts w:ascii="Times New Roman" w:eastAsia="Times New Roman" w:hAnsi="Times New Roman" w:cs="Times New Roman"/>
-                <w:color w:val="000000"/>
-                <w:sz w:val="24"/>
-                <w:szCs w:val="24"/>
-                <w:lang w:eastAsia="es-CO"/>
-              </w:rPr>
-            </w:pPr>
+              <w:t>5</w:t>
+            </w:r>
             <w:r>
               <w:rPr>
                 <w:rFonts w:ascii="Times New Roman" w:eastAsia="Times New Roman" w:hAnsi="Times New Roman" w:cs="Times New Roman"/>
@@ -4874,7 +4851,7 @@
                 <w:szCs w:val="24"/>
                 <w:lang w:eastAsia="es-CO"/>
               </w:rPr>
-              <w:t>R</w:t>
+              <w:t>.</w:t>
             </w:r>
             <w:r>
               <w:rPr>
@@ -4886,8 +4863,31 @@
                 <w:szCs w:val="24"/>
                 <w:lang w:eastAsia="es-CO"/>
               </w:rPr>
-              <w:t>6</w:t>
-            </w:r>
+              <w:t xml:space="preserve"> </w:t>
+            </w:r>
+            <w:r>
+              <w:rPr>
+                <w:rFonts w:ascii="Times New Roman" w:eastAsia="Times New Roman" w:hAnsi="Times New Roman" w:cs="Times New Roman"/>
+                <w:color w:val="000000"/>
+                <w:sz w:val="24"/>
+                <w:szCs w:val="24"/>
+                <w:lang w:eastAsia="es-CO"/>
+              </w:rPr>
+              <w:t>El sistema tiene que mostrar la lista de enemigos y tesoros de un nivel seleccionado por el jugador</w:t>
+            </w:r>
+          </w:p>
+          <w:p>
+            <w:pPr>
+              <w:spacing w:before="240"/>
+              <w:cnfStyle w:val="000000000000" w:firstRow="0" w:lastRow="0" w:firstColumn="0" w:lastColumn="0" w:oddVBand="0" w:evenVBand="0" w:oddHBand="0" w:evenHBand="0" w:firstRowFirstColumn="0" w:firstRowLastColumn="0" w:lastRowFirstColumn="0" w:lastRowLastColumn="0"/>
+              <w:rPr>
+                <w:rFonts w:ascii="Times New Roman" w:eastAsia="Times New Roman" w:hAnsi="Times New Roman" w:cs="Times New Roman"/>
+                <w:color w:val="000000"/>
+                <w:sz w:val="24"/>
+                <w:szCs w:val="24"/>
+                <w:lang w:eastAsia="es-CO"/>
+              </w:rPr>
+            </w:pPr>
             <w:r>
               <w:rPr>
                 <w:rFonts w:ascii="Times New Roman" w:eastAsia="Times New Roman" w:hAnsi="Times New Roman" w:cs="Times New Roman"/>
@@ -4898,7 +4898,7 @@
                 <w:szCs w:val="24"/>
                 <w:lang w:eastAsia="es-CO"/>
               </w:rPr>
-              <w:t>.</w:t>
+              <w:t>R</w:t>
             </w:r>
             <w:r>
               <w:rPr>
@@ -4910,31 +4910,8 @@
                 <w:szCs w:val="24"/>
                 <w:lang w:eastAsia="es-CO"/>
               </w:rPr>
-              <w:t xml:space="preserve"> </w:t>
-            </w:r>
-            <w:r>
-              <w:rPr>
-                <w:rFonts w:ascii="Times New Roman" w:eastAsia="Times New Roman" w:hAnsi="Times New Roman" w:cs="Times New Roman"/>
-                <w:color w:val="000000"/>
-                <w:sz w:val="24"/>
-                <w:szCs w:val="24"/>
-                <w:lang w:eastAsia="es-CO"/>
-              </w:rPr>
-              <w:t>El sistema tiene que mostrar la lista de enemigos y tesoros de un nivel seleccionado por el jugador</w:t>
-            </w:r>
-          </w:p>
-          <w:p>
-            <w:pPr>
-              <w:spacing w:before="240"/>
-              <w:cnfStyle w:val="000000000000" w:firstRow="0" w:lastRow="0" w:firstColumn="0" w:lastColumn="0" w:oddVBand="0" w:evenVBand="0" w:oddHBand="0" w:evenHBand="0" w:firstRowFirstColumn="0" w:firstRowLastColumn="0" w:lastRowFirstColumn="0" w:lastRowLastColumn="0"/>
-              <w:rPr>
-                <w:rFonts w:ascii="Times New Roman" w:eastAsia="Times New Roman" w:hAnsi="Times New Roman" w:cs="Times New Roman"/>
-                <w:color w:val="000000"/>
-                <w:sz w:val="24"/>
-                <w:szCs w:val="24"/>
-                <w:lang w:eastAsia="es-CO"/>
-              </w:rPr>
-            </w:pPr>
+              <w:t>6</w:t>
+            </w:r>
             <w:r>
               <w:rPr>
                 <w:rFonts w:ascii="Times New Roman" w:eastAsia="Times New Roman" w:hAnsi="Times New Roman" w:cs="Times New Roman"/>
@@ -4945,8 +4922,31 @@
                 <w:szCs w:val="24"/>
                 <w:lang w:eastAsia="es-CO"/>
               </w:rPr>
-              <w:t>R</w:t>
-            </w:r>
+              <w:t xml:space="preserve">. </w:t>
+            </w:r>
+            <w:r>
+              <w:rPr>
+                <w:rFonts w:ascii="Times New Roman" w:eastAsia="Times New Roman" w:hAnsi="Times New Roman" w:cs="Times New Roman"/>
+                <w:color w:val="000000"/>
+                <w:sz w:val="24"/>
+                <w:szCs w:val="24"/>
+                <w:lang w:eastAsia="es-CO"/>
+              </w:rPr>
+              <w:t>El sistema debería permitir buscar un tesoro específico e informar cuántos hay en total en todos los niveles.</w:t>
+            </w:r>
+          </w:p>
+          <w:p>
+            <w:pPr>
+              <w:spacing w:before="240"/>
+              <w:cnfStyle w:val="000000000000" w:firstRow="0" w:lastRow="0" w:firstColumn="0" w:lastColumn="0" w:oddVBand="0" w:evenVBand="0" w:oddHBand="0" w:evenHBand="0" w:firstRowFirstColumn="0" w:firstRowLastColumn="0" w:lastRowFirstColumn="0" w:lastRowLastColumn="0"/>
+              <w:rPr>
+                <w:rFonts w:ascii="Times New Roman" w:eastAsia="Times New Roman" w:hAnsi="Times New Roman" w:cs="Times New Roman"/>
+                <w:color w:val="000000"/>
+                <w:sz w:val="24"/>
+                <w:szCs w:val="24"/>
+                <w:lang w:eastAsia="es-CO"/>
+              </w:rPr>
+            </w:pPr>
             <w:r>
               <w:rPr>
                 <w:rFonts w:ascii="Times New Roman" w:eastAsia="Times New Roman" w:hAnsi="Times New Roman" w:cs="Times New Roman"/>
@@ -4955,9 +4955,10 @@
                 <w:color w:val="000000"/>
                 <w:sz w:val="24"/>
                 <w:szCs w:val="24"/>
-                <w:lang w:eastAsia="es-CO"/>
-              </w:rPr>
-              <w:t>7</w:t>
+                <w:u w:val="single"/>
+                <w:lang w:eastAsia="es-CO"/>
+              </w:rPr>
+              <w:t>R</w:t>
             </w:r>
             <w:r>
               <w:rPr>
@@ -4967,33 +4968,11 @@
                 <w:color w:val="000000"/>
                 <w:sz w:val="24"/>
                 <w:szCs w:val="24"/>
-                <w:lang w:eastAsia="es-CO"/>
-              </w:rPr>
-              <w:t xml:space="preserve">. </w:t>
-            </w:r>
-            <w:r>
-              <w:rPr>
-                <w:rFonts w:ascii="Times New Roman" w:eastAsia="Times New Roman" w:hAnsi="Times New Roman" w:cs="Times New Roman"/>
-                <w:color w:val="000000"/>
-                <w:sz w:val="24"/>
-                <w:szCs w:val="24"/>
-                <w:lang w:eastAsia="es-CO"/>
-              </w:rPr>
-              <w:t>El sistema debería permitir buscar un tesoro específico e informar cuántos hay en total en todos los niveles.</w:t>
-            </w:r>
-          </w:p>
-          <w:p>
-            <w:pPr>
-              <w:spacing w:before="240"/>
-              <w:cnfStyle w:val="000000000000" w:firstRow="0" w:lastRow="0" w:firstColumn="0" w:lastColumn="0" w:oddVBand="0" w:evenVBand="0" w:oddHBand="0" w:evenHBand="0" w:firstRowFirstColumn="0" w:firstRowLastColumn="0" w:lastRowFirstColumn="0" w:lastRowLastColumn="0"/>
-              <w:rPr>
-                <w:rFonts w:ascii="Times New Roman" w:eastAsia="Times New Roman" w:hAnsi="Times New Roman" w:cs="Times New Roman"/>
-                <w:color w:val="000000"/>
-                <w:sz w:val="24"/>
-                <w:szCs w:val="24"/>
-                <w:lang w:eastAsia="es-CO"/>
-              </w:rPr>
-            </w:pPr>
+                <w:u w:val="single"/>
+                <w:lang w:eastAsia="es-CO"/>
+              </w:rPr>
+              <w:t>7</w:t>
+            </w:r>
             <w:r>
               <w:rPr>
                 <w:rFonts w:ascii="Times New Roman" w:eastAsia="Times New Roman" w:hAnsi="Times New Roman" w:cs="Times New Roman"/>
@@ -5005,7 +4984,7 @@
                 <w:u w:val="single"/>
                 <w:lang w:eastAsia="es-CO"/>
               </w:rPr>
-              <w:t>R</w:t>
+              <w:t>.</w:t>
             </w:r>
             <w:r>
               <w:rPr>
@@ -5018,8 +4997,33 @@
                 <w:u w:val="single"/>
                 <w:lang w:eastAsia="es-CO"/>
               </w:rPr>
-              <w:t>8</w:t>
-            </w:r>
+              <w:t xml:space="preserve"> </w:t>
+            </w:r>
+            <w:r>
+              <w:rPr>
+                <w:rFonts w:ascii="Times New Roman" w:eastAsia="Times New Roman" w:hAnsi="Times New Roman" w:cs="Times New Roman"/>
+                <w:color w:val="000000"/>
+                <w:sz w:val="24"/>
+                <w:szCs w:val="24"/>
+                <w:u w:val="single"/>
+                <w:lang w:eastAsia="es-CO"/>
+              </w:rPr>
+              <w:t>El sistema debería permitir buscar un enemigo específico e informar cuántos hay en todos los niveles en total.</w:t>
+            </w:r>
+          </w:p>
+          <w:p>
+            <w:pPr>
+              <w:spacing w:before="240"/>
+              <w:cnfStyle w:val="000000000000" w:firstRow="0" w:lastRow="0" w:firstColumn="0" w:lastColumn="0" w:oddVBand="0" w:evenVBand="0" w:oddHBand="0" w:evenHBand="0" w:firstRowFirstColumn="0" w:firstRowLastColumn="0" w:lastRowFirstColumn="0" w:lastRowLastColumn="0"/>
+              <w:rPr>
+                <w:rFonts w:ascii="Times New Roman" w:eastAsia="Times New Roman" w:hAnsi="Times New Roman" w:cs="Times New Roman"/>
+                <w:color w:val="000000"/>
+                <w:sz w:val="24"/>
+                <w:szCs w:val="24"/>
+                <w:u w:val="single"/>
+                <w:lang w:eastAsia="es-CO"/>
+              </w:rPr>
+            </w:pPr>
             <w:r>
               <w:rPr>
                 <w:rFonts w:ascii="Times New Roman" w:eastAsia="Times New Roman" w:hAnsi="Times New Roman" w:cs="Times New Roman"/>
@@ -5031,7 +5035,7 @@
                 <w:u w:val="single"/>
                 <w:lang w:eastAsia="es-CO"/>
               </w:rPr>
-              <w:t>.</w:t>
+              <w:t>R</w:t>
             </w:r>
             <w:r>
               <w:rPr>
@@ -5044,33 +5048,8 @@
                 <w:u w:val="single"/>
                 <w:lang w:eastAsia="es-CO"/>
               </w:rPr>
-              <w:t xml:space="preserve"> </w:t>
-            </w:r>
-            <w:r>
-              <w:rPr>
-                <w:rFonts w:ascii="Times New Roman" w:eastAsia="Times New Roman" w:hAnsi="Times New Roman" w:cs="Times New Roman"/>
-                <w:color w:val="000000"/>
-                <w:sz w:val="24"/>
-                <w:szCs w:val="24"/>
-                <w:u w:val="single"/>
-                <w:lang w:eastAsia="es-CO"/>
-              </w:rPr>
-              <w:t>El sistema debería permitir buscar un enemigo específico e informar cuántos hay en todos los niveles en total.</w:t>
-            </w:r>
-          </w:p>
-          <w:p>
-            <w:pPr>
-              <w:spacing w:before="240"/>
-              <w:cnfStyle w:val="000000000000" w:firstRow="0" w:lastRow="0" w:firstColumn="0" w:lastColumn="0" w:oddVBand="0" w:evenVBand="0" w:oddHBand="0" w:evenHBand="0" w:firstRowFirstColumn="0" w:firstRowLastColumn="0" w:lastRowFirstColumn="0" w:lastRowLastColumn="0"/>
-              <w:rPr>
-                <w:rFonts w:ascii="Times New Roman" w:eastAsia="Times New Roman" w:hAnsi="Times New Roman" w:cs="Times New Roman"/>
-                <w:color w:val="000000"/>
-                <w:sz w:val="24"/>
-                <w:szCs w:val="24"/>
-                <w:u w:val="single"/>
-                <w:lang w:eastAsia="es-CO"/>
-              </w:rPr>
-            </w:pPr>
+              <w:t>8</w:t>
+            </w:r>
             <w:r>
               <w:rPr>
                 <w:rFonts w:ascii="Times New Roman" w:eastAsia="Times New Roman" w:hAnsi="Times New Roman" w:cs="Times New Roman"/>
@@ -5082,7 +5061,7 @@
                 <w:u w:val="single"/>
                 <w:lang w:eastAsia="es-CO"/>
               </w:rPr>
-              <w:t>R</w:t>
+              <w:t>.</w:t>
             </w:r>
             <w:r>
               <w:rPr>
@@ -5095,8 +5074,33 @@
                 <w:u w:val="single"/>
                 <w:lang w:eastAsia="es-CO"/>
               </w:rPr>
-              <w:t>9</w:t>
-            </w:r>
+              <w:t xml:space="preserve"> </w:t>
+            </w:r>
+            <w:r>
+              <w:rPr>
+                <w:rFonts w:ascii="Times New Roman" w:eastAsia="Times New Roman" w:hAnsi="Times New Roman" w:cs="Times New Roman"/>
+                <w:color w:val="000000"/>
+                <w:sz w:val="24"/>
+                <w:szCs w:val="24"/>
+                <w:u w:val="single"/>
+                <w:lang w:eastAsia="es-CO"/>
+              </w:rPr>
+              <w:t>El sistema tiene que mostrar cuál es el tesoro más repetido en todos los niveles</w:t>
+            </w:r>
+          </w:p>
+          <w:p>
+            <w:pPr>
+              <w:spacing w:before="240"/>
+              <w:cnfStyle w:val="000000000000" w:firstRow="0" w:lastRow="0" w:firstColumn="0" w:lastColumn="0" w:oddVBand="0" w:evenVBand="0" w:oddHBand="0" w:evenHBand="0" w:firstRowFirstColumn="0" w:firstRowLastColumn="0" w:lastRowFirstColumn="0" w:lastRowLastColumn="0"/>
+              <w:rPr>
+                <w:rFonts w:ascii="Times New Roman" w:eastAsia="Times New Roman" w:hAnsi="Times New Roman" w:cs="Times New Roman"/>
+                <w:color w:val="000000"/>
+                <w:sz w:val="24"/>
+                <w:szCs w:val="24"/>
+                <w:u w:val="single"/>
+                <w:lang w:eastAsia="es-CO"/>
+              </w:rPr>
+            </w:pPr>
             <w:r>
               <w:rPr>
                 <w:rFonts w:ascii="Times New Roman" w:eastAsia="Times New Roman" w:hAnsi="Times New Roman" w:cs="Times New Roman"/>
@@ -5108,7 +5112,7 @@
                 <w:u w:val="single"/>
                 <w:lang w:eastAsia="es-CO"/>
               </w:rPr>
-              <w:t>.</w:t>
+              <w:t>R</w:t>
             </w:r>
             <w:r>
               <w:rPr>
@@ -5121,33 +5125,8 @@
                 <w:u w:val="single"/>
                 <w:lang w:eastAsia="es-CO"/>
               </w:rPr>
-              <w:t xml:space="preserve"> </w:t>
-            </w:r>
-            <w:r>
-              <w:rPr>
-                <w:rFonts w:ascii="Times New Roman" w:eastAsia="Times New Roman" w:hAnsi="Times New Roman" w:cs="Times New Roman"/>
-                <w:color w:val="000000"/>
-                <w:sz w:val="24"/>
-                <w:szCs w:val="24"/>
-                <w:u w:val="single"/>
-                <w:lang w:eastAsia="es-CO"/>
-              </w:rPr>
-              <w:t>El sistema tiene que mostrar cuál es el tesoro más repetido en todos los niveles</w:t>
-            </w:r>
-          </w:p>
-          <w:p>
-            <w:pPr>
-              <w:spacing w:before="240"/>
-              <w:cnfStyle w:val="000000000000" w:firstRow="0" w:lastRow="0" w:firstColumn="0" w:lastColumn="0" w:oddVBand="0" w:evenVBand="0" w:oddHBand="0" w:evenHBand="0" w:firstRowFirstColumn="0" w:firstRowLastColumn="0" w:lastRowFirstColumn="0" w:lastRowLastColumn="0"/>
-              <w:rPr>
-                <w:rFonts w:ascii="Times New Roman" w:eastAsia="Times New Roman" w:hAnsi="Times New Roman" w:cs="Times New Roman"/>
-                <w:color w:val="000000"/>
-                <w:sz w:val="24"/>
-                <w:szCs w:val="24"/>
-                <w:u w:val="single"/>
-                <w:lang w:eastAsia="es-CO"/>
-              </w:rPr>
-            </w:pPr>
+              <w:t>9</w:t>
+            </w:r>
             <w:r>
               <w:rPr>
                 <w:rFonts w:ascii="Times New Roman" w:eastAsia="Times New Roman" w:hAnsi="Times New Roman" w:cs="Times New Roman"/>
@@ -5159,7 +5138,7 @@
                 <w:u w:val="single"/>
                 <w:lang w:eastAsia="es-CO"/>
               </w:rPr>
-              <w:t>R</w:t>
+              <w:t>.</w:t>
             </w:r>
             <w:r>
               <w:rPr>
@@ -5172,8 +5151,33 @@
                 <w:u w:val="single"/>
                 <w:lang w:eastAsia="es-CO"/>
               </w:rPr>
-              <w:t>10</w:t>
-            </w:r>
+              <w:t xml:space="preserve"> </w:t>
+            </w:r>
+            <w:r>
+              <w:rPr>
+                <w:rFonts w:ascii="Times New Roman" w:eastAsia="Times New Roman" w:hAnsi="Times New Roman" w:cs="Times New Roman"/>
+                <w:color w:val="000000"/>
+                <w:sz w:val="24"/>
+                <w:szCs w:val="24"/>
+                <w:u w:val="single"/>
+                <w:lang w:eastAsia="es-CO"/>
+              </w:rPr>
+              <w:t>El sistema debe mostrar cuál es el enemigo que otorga mayor puntuación y el nivel en el que se encuentra.</w:t>
+            </w:r>
+          </w:p>
+          <w:p>
+            <w:pPr>
+              <w:spacing w:before="240"/>
+              <w:cnfStyle w:val="000000000000" w:firstRow="0" w:lastRow="0" w:firstColumn="0" w:lastColumn="0" w:oddVBand="0" w:evenVBand="0" w:oddHBand="0" w:evenHBand="0" w:firstRowFirstColumn="0" w:firstRowLastColumn="0" w:lastRowFirstColumn="0" w:lastRowLastColumn="0"/>
+              <w:rPr>
+                <w:rFonts w:ascii="Times New Roman" w:eastAsia="Times New Roman" w:hAnsi="Times New Roman" w:cs="Times New Roman"/>
+                <w:color w:val="000000"/>
+                <w:sz w:val="24"/>
+                <w:szCs w:val="24"/>
+                <w:u w:val="single"/>
+                <w:lang w:eastAsia="es-CO"/>
+              </w:rPr>
+            </w:pPr>
             <w:r>
               <w:rPr>
                 <w:rFonts w:ascii="Times New Roman" w:eastAsia="Times New Roman" w:hAnsi="Times New Roman" w:cs="Times New Roman"/>
@@ -5185,7 +5189,7 @@
                 <w:u w:val="single"/>
                 <w:lang w:eastAsia="es-CO"/>
               </w:rPr>
-              <w:t>.</w:t>
+              <w:t>R</w:t>
             </w:r>
             <w:r>
               <w:rPr>
@@ -5198,33 +5202,8 @@
                 <w:u w:val="single"/>
                 <w:lang w:eastAsia="es-CO"/>
               </w:rPr>
-              <w:t xml:space="preserve"> </w:t>
-            </w:r>
-            <w:r>
-              <w:rPr>
-                <w:rFonts w:ascii="Times New Roman" w:eastAsia="Times New Roman" w:hAnsi="Times New Roman" w:cs="Times New Roman"/>
-                <w:color w:val="000000"/>
-                <w:sz w:val="24"/>
-                <w:szCs w:val="24"/>
-                <w:u w:val="single"/>
-                <w:lang w:eastAsia="es-CO"/>
-              </w:rPr>
-              <w:t>El sistema debe mostrar cuál es el enemigo que otorga mayor puntuación y el nivel en el que se encuentra.</w:t>
-            </w:r>
-          </w:p>
-          <w:p>
-            <w:pPr>
-              <w:spacing w:before="240"/>
-              <w:cnfStyle w:val="000000000000" w:firstRow="0" w:lastRow="0" w:firstColumn="0" w:lastColumn="0" w:oddVBand="0" w:evenVBand="0" w:oddHBand="0" w:evenHBand="0" w:firstRowFirstColumn="0" w:firstRowLastColumn="0" w:lastRowFirstColumn="0" w:lastRowLastColumn="0"/>
-              <w:rPr>
-                <w:rFonts w:ascii="Times New Roman" w:eastAsia="Times New Roman" w:hAnsi="Times New Roman" w:cs="Times New Roman"/>
-                <w:color w:val="000000"/>
-                <w:sz w:val="24"/>
-                <w:szCs w:val="24"/>
-                <w:u w:val="single"/>
-                <w:lang w:eastAsia="es-CO"/>
-              </w:rPr>
-            </w:pPr>
+              <w:t>1</w:t>
+            </w:r>
             <w:r>
               <w:rPr>
                 <w:rFonts w:ascii="Times New Roman" w:eastAsia="Times New Roman" w:hAnsi="Times New Roman" w:cs="Times New Roman"/>
@@ -5236,7 +5215,7 @@
                 <w:u w:val="single"/>
                 <w:lang w:eastAsia="es-CO"/>
               </w:rPr>
-              <w:t>R</w:t>
+              <w:t>0</w:t>
             </w:r>
             <w:r>
               <w:rPr>
@@ -5249,7 +5228,7 @@
                 <w:u w:val="single"/>
                 <w:lang w:eastAsia="es-CO"/>
               </w:rPr>
-              <w:t>1</w:t>
+              <w:t>.</w:t>
             </w:r>
             <w:r>
               <w:rPr>
@@ -5262,8 +5241,33 @@
                 <w:u w:val="single"/>
                 <w:lang w:eastAsia="es-CO"/>
               </w:rPr>
-              <w:t>1</w:t>
-            </w:r>
+              <w:t xml:space="preserve"> </w:t>
+            </w:r>
+            <w:r>
+              <w:rPr>
+                <w:rFonts w:ascii="Times New Roman" w:eastAsia="Times New Roman" w:hAnsi="Times New Roman" w:cs="Times New Roman"/>
+                <w:color w:val="000000"/>
+                <w:sz w:val="24"/>
+                <w:szCs w:val="24"/>
+                <w:u w:val="single"/>
+                <w:lang w:eastAsia="es-CO"/>
+              </w:rPr>
+              <w:t>El sistema debe informar la cantidad de consonantes que se encuentran en los nombres de los enemigos en todos los niveles del juego.</w:t>
+            </w:r>
+          </w:p>
+          <w:p>
+            <w:pPr>
+              <w:spacing w:before="240"/>
+              <w:cnfStyle w:val="000000000000" w:firstRow="0" w:lastRow="0" w:firstColumn="0" w:lastColumn="0" w:oddVBand="0" w:evenVBand="0" w:oddHBand="0" w:evenHBand="0" w:firstRowFirstColumn="0" w:firstRowLastColumn="0" w:lastRowFirstColumn="0" w:lastRowLastColumn="0"/>
+              <w:rPr>
+                <w:rFonts w:ascii="Times New Roman" w:eastAsia="Times New Roman" w:hAnsi="Times New Roman" w:cs="Times New Roman"/>
+                <w:color w:val="000000"/>
+                <w:sz w:val="24"/>
+                <w:szCs w:val="24"/>
+                <w:u w:val="single"/>
+                <w:lang w:eastAsia="es-CO"/>
+              </w:rPr>
+            </w:pPr>
             <w:r>
               <w:rPr>
                 <w:rFonts w:ascii="Times New Roman" w:eastAsia="Times New Roman" w:hAnsi="Times New Roman" w:cs="Times New Roman"/>
@@ -5275,7 +5279,7 @@
                 <w:u w:val="single"/>
                 <w:lang w:eastAsia="es-CO"/>
               </w:rPr>
-              <w:t>.</w:t>
+              <w:t>R1</w:t>
             </w:r>
             <w:r>
               <w:rPr>
@@ -5288,33 +5292,8 @@
                 <w:u w:val="single"/>
                 <w:lang w:eastAsia="es-CO"/>
               </w:rPr>
-              <w:t xml:space="preserve"> </w:t>
-            </w:r>
-            <w:r>
-              <w:rPr>
-                <w:rFonts w:ascii="Times New Roman" w:eastAsia="Times New Roman" w:hAnsi="Times New Roman" w:cs="Times New Roman"/>
-                <w:color w:val="000000"/>
-                <w:sz w:val="24"/>
-                <w:szCs w:val="24"/>
-                <w:u w:val="single"/>
-                <w:lang w:eastAsia="es-CO"/>
-              </w:rPr>
-              <w:t>El sistema debe informar la cantidad de consonantes que se encuentran en los nombres de los enemigos en todos los niveles del juego.</w:t>
-            </w:r>
-          </w:p>
-          <w:p>
-            <w:pPr>
-              <w:spacing w:before="240"/>
-              <w:cnfStyle w:val="000000000000" w:firstRow="0" w:lastRow="0" w:firstColumn="0" w:lastColumn="0" w:oddVBand="0" w:evenVBand="0" w:oddHBand="0" w:evenHBand="0" w:firstRowFirstColumn="0" w:firstRowLastColumn="0" w:lastRowFirstColumn="0" w:lastRowLastColumn="0"/>
-              <w:rPr>
-                <w:rFonts w:ascii="Times New Roman" w:eastAsia="Times New Roman" w:hAnsi="Times New Roman" w:cs="Times New Roman"/>
-                <w:color w:val="000000"/>
-                <w:sz w:val="24"/>
-                <w:szCs w:val="24"/>
-                <w:u w:val="single"/>
-                <w:lang w:eastAsia="es-CO"/>
-              </w:rPr>
-            </w:pPr>
+              <w:t>1</w:t>
+            </w:r>
             <w:r>
               <w:rPr>
                 <w:rFonts w:ascii="Times New Roman" w:eastAsia="Times New Roman" w:hAnsi="Times New Roman" w:cs="Times New Roman"/>
@@ -5326,7 +5305,7 @@
                 <w:u w:val="single"/>
                 <w:lang w:eastAsia="es-CO"/>
               </w:rPr>
-              <w:t>R1</w:t>
+              <w:t>.</w:t>
             </w:r>
             <w:r>
               <w:rPr>
@@ -5339,8 +5318,55 @@
                 <w:u w:val="single"/>
                 <w:lang w:eastAsia="es-CO"/>
               </w:rPr>
-              <w:t>2</w:t>
-            </w:r>
+              <w:t xml:space="preserve"> </w:t>
+            </w:r>
+            <w:r>
+              <w:rPr>
+                <w:rFonts w:ascii="Times New Roman" w:eastAsia="Times New Roman" w:hAnsi="Times New Roman" w:cs="Times New Roman"/>
+                <w:color w:val="000000"/>
+                <w:sz w:val="24"/>
+                <w:szCs w:val="24"/>
+                <w:u w:val="single"/>
+                <w:lang w:eastAsia="es-CO"/>
+              </w:rPr>
+              <w:t xml:space="preserve">El sistema debe </w:t>
+            </w:r>
+            <w:r>
+              <w:rPr>
+                <w:rFonts w:ascii="Times New Roman" w:eastAsia="Times New Roman" w:hAnsi="Times New Roman" w:cs="Times New Roman"/>
+                <w:color w:val="000000"/>
+                <w:sz w:val="24"/>
+                <w:szCs w:val="24"/>
+                <w:u w:val="single"/>
+                <w:lang w:eastAsia="es-CO"/>
+              </w:rPr>
+              <w:t>mostrar</w:t>
+            </w:r>
+            <w:r>
+              <w:rPr>
+                <w:rFonts w:ascii="Times New Roman" w:eastAsia="Times New Roman" w:hAnsi="Times New Roman" w:cs="Times New Roman"/>
+                <w:color w:val="000000"/>
+                <w:sz w:val="24"/>
+                <w:szCs w:val="24"/>
+                <w:u w:val="single"/>
+                <w:lang w:eastAsia="es-CO"/>
+              </w:rPr>
+              <w:t xml:space="preserve"> los 5 mejores de los jugadores según la puntuación.</w:t>
+            </w:r>
+          </w:p>
+          <w:p>
+            <w:pPr>
+              <w:spacing w:before="240"/>
+              <w:cnfStyle w:val="000000000000" w:firstRow="0" w:lastRow="0" w:firstColumn="0" w:lastColumn="0" w:oddVBand="0" w:evenVBand="0" w:oddHBand="0" w:evenHBand="0" w:firstRowFirstColumn="0" w:firstRowLastColumn="0" w:lastRowFirstColumn="0" w:lastRowLastColumn="0"/>
+              <w:rPr>
+                <w:rFonts w:ascii="Times New Roman" w:eastAsia="Times New Roman" w:hAnsi="Times New Roman" w:cs="Times New Roman"/>
+                <w:color w:val="000000"/>
+                <w:sz w:val="24"/>
+                <w:szCs w:val="24"/>
+                <w:u w:val="single"/>
+                <w:lang w:eastAsia="es-CO"/>
+              </w:rPr>
+            </w:pPr>
             <w:r>
               <w:rPr>
                 <w:rFonts w:ascii="Times New Roman" w:eastAsia="Times New Roman" w:hAnsi="Times New Roman" w:cs="Times New Roman"/>
@@ -5352,7 +5378,7 @@
                 <w:u w:val="single"/>
                 <w:lang w:eastAsia="es-CO"/>
               </w:rPr>
-              <w:t>.</w:t>
+              <w:t>R1</w:t>
             </w:r>
             <w:r>
               <w:rPr>
@@ -5365,80 +5391,7 @@
                 <w:u w:val="single"/>
                 <w:lang w:eastAsia="es-CO"/>
               </w:rPr>
-              <w:t xml:space="preserve"> </w:t>
-            </w:r>
-            <w:r>
-              <w:rPr>
-                <w:rFonts w:ascii="Times New Roman" w:eastAsia="Times New Roman" w:hAnsi="Times New Roman" w:cs="Times New Roman"/>
-                <w:color w:val="000000"/>
-                <w:sz w:val="24"/>
-                <w:szCs w:val="24"/>
-                <w:u w:val="single"/>
-                <w:lang w:eastAsia="es-CO"/>
-              </w:rPr>
-              <w:t xml:space="preserve">El sistema debe </w:t>
-            </w:r>
-            <w:r>
-              <w:rPr>
-                <w:rFonts w:ascii="Times New Roman" w:eastAsia="Times New Roman" w:hAnsi="Times New Roman" w:cs="Times New Roman"/>
-                <w:color w:val="000000"/>
-                <w:sz w:val="24"/>
-                <w:szCs w:val="24"/>
-                <w:u w:val="single"/>
-                <w:lang w:eastAsia="es-CO"/>
-              </w:rPr>
-              <w:t>mostrar</w:t>
-            </w:r>
-            <w:r>
-              <w:rPr>
-                <w:rFonts w:ascii="Times New Roman" w:eastAsia="Times New Roman" w:hAnsi="Times New Roman" w:cs="Times New Roman"/>
-                <w:color w:val="000000"/>
-                <w:sz w:val="24"/>
-                <w:szCs w:val="24"/>
-                <w:u w:val="single"/>
-                <w:lang w:eastAsia="es-CO"/>
-              </w:rPr>
-              <w:t xml:space="preserve"> los 5 mejores de los jugadores según la puntuación.</w:t>
-            </w:r>
-          </w:p>
-          <w:p>
-            <w:pPr>
-              <w:spacing w:before="240"/>
-              <w:cnfStyle w:val="000000000000" w:firstRow="0" w:lastRow="0" w:firstColumn="0" w:lastColumn="0" w:oddVBand="0" w:evenVBand="0" w:oddHBand="0" w:evenHBand="0" w:firstRowFirstColumn="0" w:firstRowLastColumn="0" w:lastRowFirstColumn="0" w:lastRowLastColumn="0"/>
-              <w:rPr>
-                <w:rFonts w:ascii="Times New Roman" w:eastAsia="Times New Roman" w:hAnsi="Times New Roman" w:cs="Times New Roman"/>
-                <w:color w:val="000000"/>
-                <w:sz w:val="24"/>
-                <w:szCs w:val="24"/>
-                <w:u w:val="single"/>
-                <w:lang w:eastAsia="es-CO"/>
-              </w:rPr>
-            </w:pPr>
-            <w:r>
-              <w:rPr>
-                <w:rFonts w:ascii="Times New Roman" w:eastAsia="Times New Roman" w:hAnsi="Times New Roman" w:cs="Times New Roman"/>
-                <w:b/>
-                <w:bCs/>
-                <w:color w:val="000000"/>
-                <w:sz w:val="24"/>
-                <w:szCs w:val="24"/>
-                <w:u w:val="single"/>
-                <w:lang w:eastAsia="es-CO"/>
-              </w:rPr>
-              <w:t>R1</w:t>
-            </w:r>
-            <w:r>
-              <w:rPr>
-                <w:rFonts w:ascii="Times New Roman" w:eastAsia="Times New Roman" w:hAnsi="Times New Roman" w:cs="Times New Roman"/>
-                <w:b/>
-                <w:bCs/>
-                <w:color w:val="000000"/>
-                <w:sz w:val="24"/>
-                <w:szCs w:val="24"/>
-                <w:u w:val="single"/>
-                <w:lang w:eastAsia="es-CO"/>
-              </w:rPr>
-              <w:t>3</w:t>
+              <w:t>2</w:t>
             </w:r>
             <w:r>
               <w:rPr>

</xml_diff>

<commit_message>
Corrections to requirements 10 and 11 and parcially implement of requierment 12
</commit_message>
<xml_diff>
--- a/doc/Lista y especificación de requerimientos.docx
+++ b/doc/Lista y especificación de requerimientos.docx
@@ -4591,8 +4591,9 @@
                 <w:szCs w:val="24"/>
                 <w:lang w:eastAsia="es-CO"/>
               </w:rPr>
-              <w:t xml:space="preserve"> nickna</w:t>
-            </w:r>
+              <w:t xml:space="preserve"> </w:t>
+            </w:r>
+            <w:proofErr w:type="spellStart"/>
             <w:r>
               <w:rPr>
                 <w:rFonts w:ascii="Times New Roman" w:eastAsia="Times New Roman" w:hAnsi="Times New Roman" w:cs="Times New Roman"/>
@@ -4601,8 +4602,19 @@
                 <w:szCs w:val="24"/>
                 <w:lang w:eastAsia="es-CO"/>
               </w:rPr>
+              <w:t>nickna</w:t>
+            </w:r>
+            <w:r>
+              <w:rPr>
+                <w:rFonts w:ascii="Times New Roman" w:eastAsia="Times New Roman" w:hAnsi="Times New Roman" w:cs="Times New Roman"/>
+                <w:color w:val="000000"/>
+                <w:sz w:val="24"/>
+                <w:szCs w:val="24"/>
+                <w:lang w:eastAsia="es-CO"/>
+              </w:rPr>
               <w:t>me</w:t>
             </w:r>
+            <w:proofErr w:type="spellEnd"/>
             <w:r>
               <w:rPr>
                 <w:rFonts w:ascii="Times New Roman" w:eastAsia="Times New Roman" w:hAnsi="Times New Roman" w:cs="Times New Roman"/>
@@ -5387,103 +5399,6 @@
                 <w:lang w:eastAsia="es-CO"/>
               </w:rPr>
               <w:t xml:space="preserve"> los 5 mejores de los jugadores según la puntuación.</w:t>
-            </w:r>
-          </w:p>
-          <w:p>
-            <w:pPr>
-              <w:spacing w:before="240"/>
-              <w:cnfStyle w:val="000000000000" w:firstRow="0" w:lastRow="0" w:firstColumn="0" w:lastColumn="0" w:oddVBand="0" w:evenVBand="0" w:oddHBand="0" w:evenHBand="0" w:firstRowFirstColumn="0" w:firstRowLastColumn="0" w:lastRowFirstColumn="0" w:lastRowLastColumn="0"/>
-              <w:rPr>
-                <w:rFonts w:ascii="Times New Roman" w:eastAsia="Times New Roman" w:hAnsi="Times New Roman" w:cs="Times New Roman"/>
-                <w:color w:val="000000"/>
-                <w:sz w:val="24"/>
-                <w:szCs w:val="24"/>
-                <w:u w:val="single"/>
-                <w:lang w:eastAsia="es-CO"/>
-              </w:rPr>
-            </w:pPr>
-            <w:r>
-              <w:rPr>
-                <w:rFonts w:ascii="Times New Roman" w:eastAsia="Times New Roman" w:hAnsi="Times New Roman" w:cs="Times New Roman"/>
-                <w:b/>
-                <w:bCs/>
-                <w:color w:val="000000"/>
-                <w:sz w:val="24"/>
-                <w:szCs w:val="24"/>
-                <w:u w:val="single"/>
-                <w:lang w:eastAsia="es-CO"/>
-              </w:rPr>
-              <w:t>R1</w:t>
-            </w:r>
-            <w:r>
-              <w:rPr>
-                <w:rFonts w:ascii="Times New Roman" w:eastAsia="Times New Roman" w:hAnsi="Times New Roman" w:cs="Times New Roman"/>
-                <w:b/>
-                <w:bCs/>
-                <w:color w:val="000000"/>
-                <w:sz w:val="24"/>
-                <w:szCs w:val="24"/>
-                <w:u w:val="single"/>
-                <w:lang w:eastAsia="es-CO"/>
-              </w:rPr>
-              <w:t>3</w:t>
-            </w:r>
-            <w:r>
-              <w:rPr>
-                <w:rFonts w:ascii="Times New Roman" w:eastAsia="Times New Roman" w:hAnsi="Times New Roman" w:cs="Times New Roman"/>
-                <w:b/>
-                <w:bCs/>
-                <w:color w:val="000000"/>
-                <w:sz w:val="24"/>
-                <w:szCs w:val="24"/>
-                <w:u w:val="single"/>
-                <w:lang w:eastAsia="es-CO"/>
-              </w:rPr>
-              <w:t xml:space="preserve">. </w:t>
-            </w:r>
-            <w:r>
-              <w:rPr>
-                <w:rFonts w:ascii="Times New Roman" w:eastAsia="Times New Roman" w:hAnsi="Times New Roman" w:cs="Times New Roman"/>
-                <w:color w:val="000000"/>
-                <w:sz w:val="24"/>
-                <w:szCs w:val="24"/>
-                <w:u w:val="single"/>
-                <w:lang w:eastAsia="es-CO"/>
-              </w:rPr>
-              <w:t>El sistema tiene que crear e inicializar 10 niveles</w:t>
-            </w:r>
-            <w:r>
-              <w:rPr>
-                <w:rFonts w:ascii="Times New Roman" w:eastAsia="Times New Roman" w:hAnsi="Times New Roman" w:cs="Times New Roman"/>
-                <w:color w:val="000000"/>
-                <w:sz w:val="24"/>
-                <w:szCs w:val="24"/>
-                <w:u w:val="single"/>
-                <w:lang w:eastAsia="es-CO"/>
-              </w:rPr>
-              <w:t xml:space="preserve">, 20 jugadores, 50 tesoros y 25 enemigos </w:t>
-            </w:r>
-            <w:r>
-              <w:rPr>
-                <w:rFonts w:ascii="Times New Roman" w:eastAsia="Times New Roman" w:hAnsi="Times New Roman" w:cs="Times New Roman"/>
-                <w:color w:val="000000"/>
-                <w:sz w:val="24"/>
-                <w:szCs w:val="24"/>
-                <w:u w:val="single"/>
-                <w:lang w:eastAsia="es-CO"/>
-              </w:rPr>
-              <w:t>automáticamente una vez que comienza</w:t>
-            </w:r>
-            <w:r>
-              <w:rPr>
-                <w:rFonts w:ascii="Times New Roman" w:eastAsia="Times New Roman" w:hAnsi="Times New Roman" w:cs="Times New Roman"/>
-                <w:color w:val="000000"/>
-                <w:sz w:val="24"/>
-                <w:szCs w:val="24"/>
-                <w:u w:val="single"/>
-                <w:lang w:eastAsia="es-CO"/>
-              </w:rPr>
-              <w:t xml:space="preserve"> el juego.</w:t>
             </w:r>
           </w:p>
         </w:tc>
@@ -5624,7 +5539,6 @@
                 <w:szCs w:val="24"/>
                 <w:lang w:eastAsia="es-CO"/>
               </w:rPr>
-              <w:lastRenderedPageBreak/>
               <w:t>¿El puntaje de los tesoros se calcula de manera aleatoria cuando el jugador registra uno nuevo o el usuario debe ingresar cuantos puntos otorgará el tesoro?</w:t>
             </w:r>
           </w:p>
@@ -6292,6 +6206,7 @@
                 <w:lang w:eastAsia="es-CO"/>
               </w:rPr>
             </w:pPr>
+            <w:proofErr w:type="spellStart"/>
             <w:r>
               <w:rPr>
                 <w:rFonts w:ascii="Times New Roman" w:eastAsia="Times New Roman" w:hAnsi="Times New Roman" w:cs="Times New Roman"/>
@@ -6301,36 +6216,38 @@
               </w:rPr>
               <w:t>nickname</w:t>
             </w:r>
-          </w:p>
-        </w:tc>
-        <w:tc>
-          <w:tcPr>
-            <w:tcW w:w="0" w:type="auto"/>
-            <w:tcBorders>
-              <w:top w:val="single" w:sz="4" w:space="0" w:color="000000"/>
-              <w:left w:val="single" w:sz="4" w:space="0" w:color="000000"/>
-              <w:bottom w:val="single" w:sz="4" w:space="0" w:color="000000"/>
-              <w:right w:val="single" w:sz="4" w:space="0" w:color="000000"/>
-            </w:tcBorders>
-            <w:tcMar>
-              <w:top w:w="0" w:type="dxa"/>
-              <w:left w:w="108" w:type="dxa"/>
-              <w:bottom w:w="0" w:type="dxa"/>
-              <w:right w:w="108" w:type="dxa"/>
-            </w:tcMar>
-            <w:vAlign w:val="center"/>
-            <w:hideMark/>
-          </w:tcPr>
-          <w:p>
-            <w:pPr>
-              <w:spacing w:after="0" w:line="240" w:lineRule="auto"/>
-              <w:rPr>
-                <w:rFonts w:ascii="Times New Roman" w:eastAsia="Times New Roman" w:hAnsi="Times New Roman" w:cs="Times New Roman"/>
-                <w:sz w:val="24"/>
-                <w:szCs w:val="24"/>
-                <w:lang w:eastAsia="es-CO"/>
-              </w:rPr>
-            </w:pPr>
+            <w:proofErr w:type="spellEnd"/>
+          </w:p>
+        </w:tc>
+        <w:tc>
+          <w:tcPr>
+            <w:tcW w:w="0" w:type="auto"/>
+            <w:tcBorders>
+              <w:top w:val="single" w:sz="4" w:space="0" w:color="000000"/>
+              <w:left w:val="single" w:sz="4" w:space="0" w:color="000000"/>
+              <w:bottom w:val="single" w:sz="4" w:space="0" w:color="000000"/>
+              <w:right w:val="single" w:sz="4" w:space="0" w:color="000000"/>
+            </w:tcBorders>
+            <w:tcMar>
+              <w:top w:w="0" w:type="dxa"/>
+              <w:left w:w="108" w:type="dxa"/>
+              <w:bottom w:w="0" w:type="dxa"/>
+              <w:right w:w="108" w:type="dxa"/>
+            </w:tcMar>
+            <w:vAlign w:val="center"/>
+            <w:hideMark/>
+          </w:tcPr>
+          <w:p>
+            <w:pPr>
+              <w:spacing w:after="0" w:line="240" w:lineRule="auto"/>
+              <w:rPr>
+                <w:rFonts w:ascii="Times New Roman" w:eastAsia="Times New Roman" w:hAnsi="Times New Roman" w:cs="Times New Roman"/>
+                <w:sz w:val="24"/>
+                <w:szCs w:val="24"/>
+                <w:lang w:eastAsia="es-CO"/>
+              </w:rPr>
+            </w:pPr>
+            <w:proofErr w:type="spellStart"/>
             <w:r>
               <w:rPr>
                 <w:rFonts w:ascii="Times New Roman" w:eastAsia="Times New Roman" w:hAnsi="Times New Roman" w:cs="Times New Roman"/>
@@ -6340,6 +6257,7 @@
               </w:rPr>
               <w:t>String</w:t>
             </w:r>
+            <w:proofErr w:type="spellEnd"/>
           </w:p>
         </w:tc>
         <w:tc>
@@ -6379,6 +6297,7 @@
               </w:rPr>
               <w:t xml:space="preserve">Se repite hasta que la cadena de texto sea diferente de un </w:t>
             </w:r>
+            <w:proofErr w:type="spellStart"/>
             <w:r>
               <w:rPr>
                 <w:rFonts w:ascii="Times New Roman" w:eastAsia="Times New Roman" w:hAnsi="Times New Roman" w:cs="Times New Roman"/>
@@ -6395,16 +6314,36 @@
                 <w:szCs w:val="24"/>
                 <w:lang w:eastAsia="es-CO"/>
               </w:rPr>
-              <w:t>tring vacío</w:t>
-            </w:r>
-            <w:r>
-              <w:rPr>
-                <w:rFonts w:ascii="Times New Roman" w:eastAsia="Times New Roman" w:hAnsi="Times New Roman" w:cs="Times New Roman"/>
-                <w:sz w:val="24"/>
-                <w:szCs w:val="24"/>
-                <w:lang w:eastAsia="es-CO"/>
-              </w:rPr>
-              <w:t xml:space="preserve"> o si coincide con el nic</w:t>
+              <w:t>tring</w:t>
+            </w:r>
+            <w:proofErr w:type="spellEnd"/>
+            <w:r>
+              <w:rPr>
+                <w:rFonts w:ascii="Times New Roman" w:eastAsia="Times New Roman" w:hAnsi="Times New Roman" w:cs="Times New Roman"/>
+                <w:sz w:val="24"/>
+                <w:szCs w:val="24"/>
+                <w:lang w:eastAsia="es-CO"/>
+              </w:rPr>
+              <w:t xml:space="preserve"> vacío</w:t>
+            </w:r>
+            <w:r>
+              <w:rPr>
+                <w:rFonts w:ascii="Times New Roman" w:eastAsia="Times New Roman" w:hAnsi="Times New Roman" w:cs="Times New Roman"/>
+                <w:sz w:val="24"/>
+                <w:szCs w:val="24"/>
+                <w:lang w:eastAsia="es-CO"/>
+              </w:rPr>
+              <w:t xml:space="preserve"> o si coincide con el </w:t>
+            </w:r>
+            <w:proofErr w:type="spellStart"/>
+            <w:r>
+              <w:rPr>
+                <w:rFonts w:ascii="Times New Roman" w:eastAsia="Times New Roman" w:hAnsi="Times New Roman" w:cs="Times New Roman"/>
+                <w:sz w:val="24"/>
+                <w:szCs w:val="24"/>
+                <w:lang w:eastAsia="es-CO"/>
+              </w:rPr>
+              <w:t>nic</w:t>
             </w:r>
             <w:r>
               <w:rPr>
@@ -6422,7 +6361,17 @@
                 <w:szCs w:val="24"/>
                 <w:lang w:eastAsia="es-CO"/>
               </w:rPr>
-              <w:t>name o el nombre de un jugador ya registrado.</w:t>
+              <w:t>name</w:t>
+            </w:r>
+            <w:proofErr w:type="spellEnd"/>
+            <w:r>
+              <w:rPr>
+                <w:rFonts w:ascii="Times New Roman" w:eastAsia="Times New Roman" w:hAnsi="Times New Roman" w:cs="Times New Roman"/>
+                <w:sz w:val="24"/>
+                <w:szCs w:val="24"/>
+                <w:lang w:eastAsia="es-CO"/>
+              </w:rPr>
+              <w:t xml:space="preserve"> o el nombre de un jugador ya registrado.</w:t>
             </w:r>
           </w:p>
         </w:tc>
@@ -6524,6 +6473,7 @@
                 <w:lang w:eastAsia="es-CO"/>
               </w:rPr>
             </w:pPr>
+            <w:proofErr w:type="spellStart"/>
             <w:r>
               <w:rPr>
                 <w:rFonts w:ascii="Times New Roman" w:eastAsia="Times New Roman" w:hAnsi="Times New Roman" w:cs="Times New Roman"/>
@@ -6533,6 +6483,7 @@
               </w:rPr>
               <w:t>String</w:t>
             </w:r>
+            <w:proofErr w:type="spellEnd"/>
           </w:p>
         </w:tc>
         <w:tc>
@@ -7403,6 +7354,7 @@
                 <w:lang w:eastAsia="es-CO"/>
               </w:rPr>
             </w:pPr>
+            <w:proofErr w:type="spellStart"/>
             <w:r>
               <w:rPr>
                 <w:rFonts w:ascii="Times New Roman" w:eastAsia="Times New Roman" w:hAnsi="Times New Roman" w:cs="Times New Roman"/>
@@ -7412,44 +7364,56 @@
               </w:rPr>
               <w:t>msj</w:t>
             </w:r>
-          </w:p>
-        </w:tc>
-        <w:tc>
-          <w:tcPr>
-            <w:tcW w:w="0" w:type="auto"/>
-            <w:tcBorders>
-              <w:top w:val="single" w:sz="4" w:space="0" w:color="000000"/>
-              <w:left w:val="single" w:sz="4" w:space="0" w:color="000000"/>
-              <w:bottom w:val="single" w:sz="4" w:space="0" w:color="000000"/>
-              <w:right w:val="single" w:sz="4" w:space="0" w:color="000000"/>
-            </w:tcBorders>
-            <w:tcMar>
-              <w:top w:w="0" w:type="dxa"/>
-              <w:left w:w="108" w:type="dxa"/>
-              <w:bottom w:w="0" w:type="dxa"/>
-              <w:right w:w="108" w:type="dxa"/>
-            </w:tcMar>
-            <w:vAlign w:val="center"/>
-            <w:hideMark/>
-          </w:tcPr>
-          <w:p>
-            <w:pPr>
-              <w:spacing w:after="0" w:line="240" w:lineRule="auto"/>
-              <w:rPr>
-                <w:rFonts w:ascii="Times New Roman" w:eastAsia="Times New Roman" w:hAnsi="Times New Roman" w:cs="Times New Roman"/>
-                <w:sz w:val="24"/>
-                <w:szCs w:val="24"/>
-                <w:lang w:eastAsia="es-CO"/>
-              </w:rPr>
-            </w:pPr>
-            <w:r>
-              <w:rPr>
-                <w:rFonts w:ascii="Times New Roman" w:eastAsia="Times New Roman" w:hAnsi="Times New Roman" w:cs="Times New Roman"/>
-                <w:sz w:val="24"/>
-                <w:szCs w:val="24"/>
-                <w:lang w:eastAsia="es-CO"/>
-              </w:rPr>
-              <w:t xml:space="preserve">String </w:t>
+            <w:proofErr w:type="spellEnd"/>
+          </w:p>
+        </w:tc>
+        <w:tc>
+          <w:tcPr>
+            <w:tcW w:w="0" w:type="auto"/>
+            <w:tcBorders>
+              <w:top w:val="single" w:sz="4" w:space="0" w:color="000000"/>
+              <w:left w:val="single" w:sz="4" w:space="0" w:color="000000"/>
+              <w:bottom w:val="single" w:sz="4" w:space="0" w:color="000000"/>
+              <w:right w:val="single" w:sz="4" w:space="0" w:color="000000"/>
+            </w:tcBorders>
+            <w:tcMar>
+              <w:top w:w="0" w:type="dxa"/>
+              <w:left w:w="108" w:type="dxa"/>
+              <w:bottom w:w="0" w:type="dxa"/>
+              <w:right w:w="108" w:type="dxa"/>
+            </w:tcMar>
+            <w:vAlign w:val="center"/>
+            <w:hideMark/>
+          </w:tcPr>
+          <w:p>
+            <w:pPr>
+              <w:spacing w:after="0" w:line="240" w:lineRule="auto"/>
+              <w:rPr>
+                <w:rFonts w:ascii="Times New Roman" w:eastAsia="Times New Roman" w:hAnsi="Times New Roman" w:cs="Times New Roman"/>
+                <w:sz w:val="24"/>
+                <w:szCs w:val="24"/>
+                <w:lang w:eastAsia="es-CO"/>
+              </w:rPr>
+            </w:pPr>
+            <w:proofErr w:type="spellStart"/>
+            <w:r>
+              <w:rPr>
+                <w:rFonts w:ascii="Times New Roman" w:eastAsia="Times New Roman" w:hAnsi="Times New Roman" w:cs="Times New Roman"/>
+                <w:sz w:val="24"/>
+                <w:szCs w:val="24"/>
+                <w:lang w:eastAsia="es-CO"/>
+              </w:rPr>
+              <w:t>String</w:t>
+            </w:r>
+            <w:proofErr w:type="spellEnd"/>
+            <w:r>
+              <w:rPr>
+                <w:rFonts w:ascii="Times New Roman" w:eastAsia="Times New Roman" w:hAnsi="Times New Roman" w:cs="Times New Roman"/>
+                <w:sz w:val="24"/>
+                <w:szCs w:val="24"/>
+                <w:lang w:eastAsia="es-CO"/>
+              </w:rPr>
+              <w:t xml:space="preserve"> </w:t>
             </w:r>
           </w:p>
         </w:tc>
@@ -8422,6 +8386,7 @@
                 <w:lang w:eastAsia="es-CO"/>
               </w:rPr>
             </w:pPr>
+            <w:proofErr w:type="spellStart"/>
             <w:r>
               <w:rPr>
                 <w:rFonts w:ascii="Times New Roman" w:eastAsia="Times New Roman" w:hAnsi="Times New Roman" w:cs="Times New Roman"/>
@@ -8431,36 +8396,38 @@
               </w:rPr>
               <w:t>name</w:t>
             </w:r>
-          </w:p>
-        </w:tc>
-        <w:tc>
-          <w:tcPr>
-            <w:tcW w:w="0" w:type="auto"/>
-            <w:tcBorders>
-              <w:top w:val="single" w:sz="4" w:space="0" w:color="000000"/>
-              <w:left w:val="single" w:sz="4" w:space="0" w:color="000000"/>
-              <w:bottom w:val="single" w:sz="4" w:space="0" w:color="000000"/>
-              <w:right w:val="single" w:sz="4" w:space="0" w:color="000000"/>
-            </w:tcBorders>
-            <w:tcMar>
-              <w:top w:w="0" w:type="dxa"/>
-              <w:left w:w="108" w:type="dxa"/>
-              <w:bottom w:w="0" w:type="dxa"/>
-              <w:right w:w="108" w:type="dxa"/>
-            </w:tcMar>
-            <w:vAlign w:val="center"/>
-            <w:hideMark/>
-          </w:tcPr>
-          <w:p>
-            <w:pPr>
-              <w:spacing w:after="0" w:line="240" w:lineRule="auto"/>
-              <w:rPr>
-                <w:rFonts w:ascii="Times New Roman" w:eastAsia="Times New Roman" w:hAnsi="Times New Roman" w:cs="Times New Roman"/>
-                <w:sz w:val="24"/>
-                <w:szCs w:val="24"/>
-                <w:lang w:eastAsia="es-CO"/>
-              </w:rPr>
-            </w:pPr>
+            <w:proofErr w:type="spellEnd"/>
+          </w:p>
+        </w:tc>
+        <w:tc>
+          <w:tcPr>
+            <w:tcW w:w="0" w:type="auto"/>
+            <w:tcBorders>
+              <w:top w:val="single" w:sz="4" w:space="0" w:color="000000"/>
+              <w:left w:val="single" w:sz="4" w:space="0" w:color="000000"/>
+              <w:bottom w:val="single" w:sz="4" w:space="0" w:color="000000"/>
+              <w:right w:val="single" w:sz="4" w:space="0" w:color="000000"/>
+            </w:tcBorders>
+            <w:tcMar>
+              <w:top w:w="0" w:type="dxa"/>
+              <w:left w:w="108" w:type="dxa"/>
+              <w:bottom w:w="0" w:type="dxa"/>
+              <w:right w:w="108" w:type="dxa"/>
+            </w:tcMar>
+            <w:vAlign w:val="center"/>
+            <w:hideMark/>
+          </w:tcPr>
+          <w:p>
+            <w:pPr>
+              <w:spacing w:after="0" w:line="240" w:lineRule="auto"/>
+              <w:rPr>
+                <w:rFonts w:ascii="Times New Roman" w:eastAsia="Times New Roman" w:hAnsi="Times New Roman" w:cs="Times New Roman"/>
+                <w:sz w:val="24"/>
+                <w:szCs w:val="24"/>
+                <w:lang w:eastAsia="es-CO"/>
+              </w:rPr>
+            </w:pPr>
+            <w:proofErr w:type="spellStart"/>
             <w:r>
               <w:rPr>
                 <w:rFonts w:ascii="Times New Roman" w:eastAsia="Times New Roman" w:hAnsi="Times New Roman" w:cs="Times New Roman"/>
@@ -8470,6 +8437,7 @@
               </w:rPr>
               <w:t>String</w:t>
             </w:r>
+            <w:proofErr w:type="spellEnd"/>
           </w:p>
         </w:tc>
         <w:tc>
@@ -8507,7 +8475,27 @@
                 <w:szCs w:val="24"/>
                 <w:lang w:eastAsia="es-CO"/>
               </w:rPr>
-              <w:t>Se repite hasta que la cadena de texto sea diferente de un String vacío.</w:t>
+              <w:t xml:space="preserve">Se repite hasta que la cadena de texto sea diferente de un </w:t>
+            </w:r>
+            <w:proofErr w:type="spellStart"/>
+            <w:r>
+              <w:rPr>
+                <w:rFonts w:ascii="Times New Roman" w:eastAsia="Times New Roman" w:hAnsi="Times New Roman" w:cs="Times New Roman"/>
+                <w:sz w:val="24"/>
+                <w:szCs w:val="24"/>
+                <w:lang w:eastAsia="es-CO"/>
+              </w:rPr>
+              <w:t>String</w:t>
+            </w:r>
+            <w:proofErr w:type="spellEnd"/>
+            <w:r>
+              <w:rPr>
+                <w:rFonts w:ascii="Times New Roman" w:eastAsia="Times New Roman" w:hAnsi="Times New Roman" w:cs="Times New Roman"/>
+                <w:sz w:val="24"/>
+                <w:szCs w:val="24"/>
+                <w:lang w:eastAsia="es-CO"/>
+              </w:rPr>
+              <w:t xml:space="preserve"> vacío.</w:t>
             </w:r>
           </w:p>
         </w:tc>
@@ -8569,6 +8557,7 @@
                 <w:lang w:eastAsia="es-CO"/>
               </w:rPr>
             </w:pPr>
+            <w:proofErr w:type="spellStart"/>
             <w:r>
               <w:rPr>
                 <w:rFonts w:ascii="Times New Roman" w:eastAsia="Times New Roman" w:hAnsi="Times New Roman" w:cs="Times New Roman"/>
@@ -8578,6 +8567,7 @@
               </w:rPr>
               <w:t>image</w:t>
             </w:r>
+            <w:proofErr w:type="spellEnd"/>
           </w:p>
         </w:tc>
         <w:tc>
@@ -8708,6 +8698,7 @@
                 <w:lang w:eastAsia="es-CO"/>
               </w:rPr>
             </w:pPr>
+            <w:proofErr w:type="spellStart"/>
             <w:r>
               <w:rPr>
                 <w:rFonts w:ascii="Times New Roman" w:eastAsia="Times New Roman" w:hAnsi="Times New Roman" w:cs="Times New Roman"/>
@@ -8728,36 +8719,38 @@
               </w:rPr>
               <w:t>evel</w:t>
             </w:r>
-          </w:p>
-        </w:tc>
-        <w:tc>
-          <w:tcPr>
-            <w:tcW w:w="0" w:type="auto"/>
-            <w:tcBorders>
-              <w:top w:val="single" w:sz="4" w:space="0" w:color="000000"/>
-              <w:left w:val="single" w:sz="4" w:space="0" w:color="000000"/>
-              <w:bottom w:val="single" w:sz="4" w:space="0" w:color="000000"/>
-              <w:right w:val="single" w:sz="4" w:space="0" w:color="000000"/>
-            </w:tcBorders>
-            <w:tcMar>
-              <w:top w:w="0" w:type="dxa"/>
-              <w:left w:w="108" w:type="dxa"/>
-              <w:bottom w:w="0" w:type="dxa"/>
-              <w:right w:w="108" w:type="dxa"/>
-            </w:tcMar>
-            <w:vAlign w:val="center"/>
-            <w:hideMark/>
-          </w:tcPr>
-          <w:p>
-            <w:pPr>
-              <w:spacing w:after="0" w:line="240" w:lineRule="auto"/>
-              <w:rPr>
-                <w:rFonts w:ascii="Times New Roman" w:eastAsia="Times New Roman" w:hAnsi="Times New Roman" w:cs="Times New Roman"/>
-                <w:sz w:val="24"/>
-                <w:szCs w:val="24"/>
-                <w:lang w:eastAsia="es-CO"/>
-              </w:rPr>
-            </w:pPr>
+            <w:proofErr w:type="spellEnd"/>
+          </w:p>
+        </w:tc>
+        <w:tc>
+          <w:tcPr>
+            <w:tcW w:w="0" w:type="auto"/>
+            <w:tcBorders>
+              <w:top w:val="single" w:sz="4" w:space="0" w:color="000000"/>
+              <w:left w:val="single" w:sz="4" w:space="0" w:color="000000"/>
+              <w:bottom w:val="single" w:sz="4" w:space="0" w:color="000000"/>
+              <w:right w:val="single" w:sz="4" w:space="0" w:color="000000"/>
+            </w:tcBorders>
+            <w:tcMar>
+              <w:top w:w="0" w:type="dxa"/>
+              <w:left w:w="108" w:type="dxa"/>
+              <w:bottom w:w="0" w:type="dxa"/>
+              <w:right w:w="108" w:type="dxa"/>
+            </w:tcMar>
+            <w:vAlign w:val="center"/>
+            <w:hideMark/>
+          </w:tcPr>
+          <w:p>
+            <w:pPr>
+              <w:spacing w:after="0" w:line="240" w:lineRule="auto"/>
+              <w:rPr>
+                <w:rFonts w:ascii="Times New Roman" w:eastAsia="Times New Roman" w:hAnsi="Times New Roman" w:cs="Times New Roman"/>
+                <w:sz w:val="24"/>
+                <w:szCs w:val="24"/>
+                <w:lang w:eastAsia="es-CO"/>
+              </w:rPr>
+            </w:pPr>
+            <w:proofErr w:type="spellStart"/>
             <w:r>
               <w:rPr>
                 <w:rFonts w:ascii="Times New Roman" w:eastAsia="Times New Roman" w:hAnsi="Times New Roman" w:cs="Times New Roman"/>
@@ -8767,6 +8760,7 @@
               </w:rPr>
               <w:t>String</w:t>
             </w:r>
+            <w:proofErr w:type="spellEnd"/>
           </w:p>
         </w:tc>
         <w:tc>
@@ -9164,7 +9158,27 @@
                 <w:szCs w:val="24"/>
                 <w:lang w:eastAsia="es-CO"/>
               </w:rPr>
-              <w:t xml:space="preserve"> y, al mismo tiempo, se inicializa la posición X y Y del cofre junto con el puntaje que otorga</w:t>
+              <w:t xml:space="preserve"> y, al mismo tiempo, se inicializa la posición X y </w:t>
+            </w:r>
+            <w:proofErr w:type="spellStart"/>
+            <w:r>
+              <w:rPr>
+                <w:rFonts w:ascii="Times New Roman" w:eastAsia="Times New Roman" w:hAnsi="Times New Roman" w:cs="Times New Roman"/>
+                <w:sz w:val="24"/>
+                <w:szCs w:val="24"/>
+                <w:lang w:eastAsia="es-CO"/>
+              </w:rPr>
+              <w:t>Y</w:t>
+            </w:r>
+            <w:proofErr w:type="spellEnd"/>
+            <w:r>
+              <w:rPr>
+                <w:rFonts w:ascii="Times New Roman" w:eastAsia="Times New Roman" w:hAnsi="Times New Roman" w:cs="Times New Roman"/>
+                <w:sz w:val="24"/>
+                <w:szCs w:val="24"/>
+                <w:lang w:eastAsia="es-CO"/>
+              </w:rPr>
+              <w:t xml:space="preserve"> del cofre junto con el puntaje que otorga</w:t>
             </w:r>
             <w:r>
               <w:rPr>
@@ -9498,6 +9512,7 @@
                 <w:lang w:eastAsia="es-CO"/>
               </w:rPr>
             </w:pPr>
+            <w:proofErr w:type="spellStart"/>
             <w:r>
               <w:rPr>
                 <w:rFonts w:ascii="Times New Roman" w:eastAsia="Times New Roman" w:hAnsi="Times New Roman" w:cs="Times New Roman"/>
@@ -9507,44 +9522,56 @@
               </w:rPr>
               <w:t>msj</w:t>
             </w:r>
-          </w:p>
-        </w:tc>
-        <w:tc>
-          <w:tcPr>
-            <w:tcW w:w="0" w:type="auto"/>
-            <w:tcBorders>
-              <w:top w:val="single" w:sz="4" w:space="0" w:color="000000"/>
-              <w:left w:val="single" w:sz="4" w:space="0" w:color="000000"/>
-              <w:bottom w:val="single" w:sz="4" w:space="0" w:color="000000"/>
-              <w:right w:val="single" w:sz="4" w:space="0" w:color="000000"/>
-            </w:tcBorders>
-            <w:tcMar>
-              <w:top w:w="0" w:type="dxa"/>
-              <w:left w:w="108" w:type="dxa"/>
-              <w:bottom w:w="0" w:type="dxa"/>
-              <w:right w:w="108" w:type="dxa"/>
-            </w:tcMar>
-            <w:vAlign w:val="center"/>
-            <w:hideMark/>
-          </w:tcPr>
-          <w:p>
-            <w:pPr>
-              <w:spacing w:after="0" w:line="240" w:lineRule="auto"/>
-              <w:rPr>
-                <w:rFonts w:ascii="Times New Roman" w:eastAsia="Times New Roman" w:hAnsi="Times New Roman" w:cs="Times New Roman"/>
-                <w:sz w:val="24"/>
-                <w:szCs w:val="24"/>
-                <w:lang w:eastAsia="es-CO"/>
-              </w:rPr>
-            </w:pPr>
-            <w:r>
-              <w:rPr>
-                <w:rFonts w:ascii="Times New Roman" w:eastAsia="Times New Roman" w:hAnsi="Times New Roman" w:cs="Times New Roman"/>
-                <w:sz w:val="24"/>
-                <w:szCs w:val="24"/>
-                <w:lang w:eastAsia="es-CO"/>
-              </w:rPr>
-              <w:t xml:space="preserve">String </w:t>
+            <w:proofErr w:type="spellEnd"/>
+          </w:p>
+        </w:tc>
+        <w:tc>
+          <w:tcPr>
+            <w:tcW w:w="0" w:type="auto"/>
+            <w:tcBorders>
+              <w:top w:val="single" w:sz="4" w:space="0" w:color="000000"/>
+              <w:left w:val="single" w:sz="4" w:space="0" w:color="000000"/>
+              <w:bottom w:val="single" w:sz="4" w:space="0" w:color="000000"/>
+              <w:right w:val="single" w:sz="4" w:space="0" w:color="000000"/>
+            </w:tcBorders>
+            <w:tcMar>
+              <w:top w:w="0" w:type="dxa"/>
+              <w:left w:w="108" w:type="dxa"/>
+              <w:bottom w:w="0" w:type="dxa"/>
+              <w:right w:w="108" w:type="dxa"/>
+            </w:tcMar>
+            <w:vAlign w:val="center"/>
+            <w:hideMark/>
+          </w:tcPr>
+          <w:p>
+            <w:pPr>
+              <w:spacing w:after="0" w:line="240" w:lineRule="auto"/>
+              <w:rPr>
+                <w:rFonts w:ascii="Times New Roman" w:eastAsia="Times New Roman" w:hAnsi="Times New Roman" w:cs="Times New Roman"/>
+                <w:sz w:val="24"/>
+                <w:szCs w:val="24"/>
+                <w:lang w:eastAsia="es-CO"/>
+              </w:rPr>
+            </w:pPr>
+            <w:proofErr w:type="spellStart"/>
+            <w:r>
+              <w:rPr>
+                <w:rFonts w:ascii="Times New Roman" w:eastAsia="Times New Roman" w:hAnsi="Times New Roman" w:cs="Times New Roman"/>
+                <w:sz w:val="24"/>
+                <w:szCs w:val="24"/>
+                <w:lang w:eastAsia="es-CO"/>
+              </w:rPr>
+              <w:t>String</w:t>
+            </w:r>
+            <w:proofErr w:type="spellEnd"/>
+            <w:r>
+              <w:rPr>
+                <w:rFonts w:ascii="Times New Roman" w:eastAsia="Times New Roman" w:hAnsi="Times New Roman" w:cs="Times New Roman"/>
+                <w:sz w:val="24"/>
+                <w:szCs w:val="24"/>
+                <w:lang w:eastAsia="es-CO"/>
+              </w:rPr>
+              <w:t xml:space="preserve"> </w:t>
             </w:r>
           </w:p>
         </w:tc>
@@ -10612,6 +10639,7 @@
                 <w:lang w:eastAsia="es-CO"/>
               </w:rPr>
             </w:pPr>
+            <w:proofErr w:type="spellStart"/>
             <w:r>
               <w:rPr>
                 <w:rFonts w:ascii="Times New Roman" w:eastAsia="Times New Roman" w:hAnsi="Times New Roman" w:cs="Times New Roman"/>
@@ -10621,36 +10649,38 @@
               </w:rPr>
               <w:t>idName</w:t>
             </w:r>
-          </w:p>
-        </w:tc>
-        <w:tc>
-          <w:tcPr>
-            <w:tcW w:w="0" w:type="auto"/>
-            <w:tcBorders>
-              <w:top w:val="single" w:sz="4" w:space="0" w:color="000000"/>
-              <w:left w:val="single" w:sz="4" w:space="0" w:color="000000"/>
-              <w:bottom w:val="single" w:sz="4" w:space="0" w:color="000000"/>
-              <w:right w:val="single" w:sz="4" w:space="0" w:color="000000"/>
-            </w:tcBorders>
-            <w:tcMar>
-              <w:top w:w="0" w:type="dxa"/>
-              <w:left w:w="108" w:type="dxa"/>
-              <w:bottom w:w="0" w:type="dxa"/>
-              <w:right w:w="108" w:type="dxa"/>
-            </w:tcMar>
-            <w:vAlign w:val="center"/>
-            <w:hideMark/>
-          </w:tcPr>
-          <w:p>
-            <w:pPr>
-              <w:spacing w:after="0" w:line="240" w:lineRule="auto"/>
-              <w:rPr>
-                <w:rFonts w:ascii="Times New Roman" w:eastAsia="Times New Roman" w:hAnsi="Times New Roman" w:cs="Times New Roman"/>
-                <w:sz w:val="24"/>
-                <w:szCs w:val="24"/>
-                <w:lang w:eastAsia="es-CO"/>
-              </w:rPr>
-            </w:pPr>
+            <w:proofErr w:type="spellEnd"/>
+          </w:p>
+        </w:tc>
+        <w:tc>
+          <w:tcPr>
+            <w:tcW w:w="0" w:type="auto"/>
+            <w:tcBorders>
+              <w:top w:val="single" w:sz="4" w:space="0" w:color="000000"/>
+              <w:left w:val="single" w:sz="4" w:space="0" w:color="000000"/>
+              <w:bottom w:val="single" w:sz="4" w:space="0" w:color="000000"/>
+              <w:right w:val="single" w:sz="4" w:space="0" w:color="000000"/>
+            </w:tcBorders>
+            <w:tcMar>
+              <w:top w:w="0" w:type="dxa"/>
+              <w:left w:w="108" w:type="dxa"/>
+              <w:bottom w:w="0" w:type="dxa"/>
+              <w:right w:w="108" w:type="dxa"/>
+            </w:tcMar>
+            <w:vAlign w:val="center"/>
+            <w:hideMark/>
+          </w:tcPr>
+          <w:p>
+            <w:pPr>
+              <w:spacing w:after="0" w:line="240" w:lineRule="auto"/>
+              <w:rPr>
+                <w:rFonts w:ascii="Times New Roman" w:eastAsia="Times New Roman" w:hAnsi="Times New Roman" w:cs="Times New Roman"/>
+                <w:sz w:val="24"/>
+                <w:szCs w:val="24"/>
+                <w:lang w:eastAsia="es-CO"/>
+              </w:rPr>
+            </w:pPr>
+            <w:proofErr w:type="spellStart"/>
             <w:r>
               <w:rPr>
                 <w:rFonts w:ascii="Times New Roman" w:eastAsia="Times New Roman" w:hAnsi="Times New Roman" w:cs="Times New Roman"/>
@@ -10660,6 +10690,7 @@
               </w:rPr>
               <w:t>String</w:t>
             </w:r>
+            <w:proofErr w:type="spellEnd"/>
           </w:p>
         </w:tc>
         <w:tc>
@@ -10699,6 +10730,7 @@
               </w:rPr>
               <w:t xml:space="preserve">Se repite hasta que la cadena de texto sea diferente de un </w:t>
             </w:r>
+            <w:proofErr w:type="spellStart"/>
             <w:r>
               <w:rPr>
                 <w:rFonts w:ascii="Times New Roman" w:eastAsia="Times New Roman" w:hAnsi="Times New Roman" w:cs="Times New Roman"/>
@@ -10715,7 +10747,17 @@
                 <w:szCs w:val="24"/>
                 <w:lang w:eastAsia="es-CO"/>
               </w:rPr>
-              <w:t>tring vacío</w:t>
+              <w:t>tring</w:t>
+            </w:r>
+            <w:proofErr w:type="spellEnd"/>
+            <w:r>
+              <w:rPr>
+                <w:rFonts w:ascii="Times New Roman" w:eastAsia="Times New Roman" w:hAnsi="Times New Roman" w:cs="Times New Roman"/>
+                <w:sz w:val="24"/>
+                <w:szCs w:val="24"/>
+                <w:lang w:eastAsia="es-CO"/>
+              </w:rPr>
+              <w:t xml:space="preserve"> vacío</w:t>
             </w:r>
           </w:p>
         </w:tc>
@@ -10777,6 +10819,7 @@
                 <w:lang w:eastAsia="es-CO"/>
               </w:rPr>
             </w:pPr>
+            <w:proofErr w:type="spellStart"/>
             <w:r>
               <w:rPr>
                 <w:rFonts w:ascii="Times New Roman" w:eastAsia="Times New Roman" w:hAnsi="Times New Roman" w:cs="Times New Roman"/>
@@ -10786,6 +10829,7 @@
               </w:rPr>
               <w:t>type</w:t>
             </w:r>
+            <w:proofErr w:type="spellEnd"/>
           </w:p>
         </w:tc>
         <w:tc>
@@ -10816,6 +10860,7 @@
                 <w:lang w:eastAsia="es-CO"/>
               </w:rPr>
             </w:pPr>
+            <w:proofErr w:type="spellStart"/>
             <w:r>
               <w:rPr>
                 <w:rFonts w:ascii="Times New Roman" w:eastAsia="Times New Roman" w:hAnsi="Times New Roman" w:cs="Times New Roman"/>
@@ -10825,6 +10870,7 @@
               </w:rPr>
               <w:t>String</w:t>
             </w:r>
+            <w:proofErr w:type="spellEnd"/>
           </w:p>
         </w:tc>
         <w:tc>
@@ -10940,6 +10986,7 @@
                 <w:lang w:eastAsia="es-CO"/>
               </w:rPr>
             </w:pPr>
+            <w:proofErr w:type="spellStart"/>
             <w:r>
               <w:rPr>
                 <w:rFonts w:ascii="Times New Roman" w:eastAsia="Times New Roman" w:hAnsi="Times New Roman" w:cs="Times New Roman"/>
@@ -10949,44 +10996,56 @@
               </w:rPr>
               <w:t>scoreRemove</w:t>
             </w:r>
-          </w:p>
-        </w:tc>
-        <w:tc>
-          <w:tcPr>
-            <w:tcW w:w="0" w:type="auto"/>
-            <w:tcBorders>
-              <w:top w:val="single" w:sz="4" w:space="0" w:color="000000"/>
-              <w:left w:val="single" w:sz="4" w:space="0" w:color="000000"/>
-              <w:bottom w:val="single" w:sz="4" w:space="0" w:color="000000"/>
-              <w:right w:val="single" w:sz="4" w:space="0" w:color="000000"/>
-            </w:tcBorders>
-            <w:tcMar>
-              <w:top w:w="0" w:type="dxa"/>
-              <w:left w:w="108" w:type="dxa"/>
-              <w:bottom w:w="0" w:type="dxa"/>
-              <w:right w:w="108" w:type="dxa"/>
-            </w:tcMar>
-            <w:vAlign w:val="center"/>
-            <w:hideMark/>
-          </w:tcPr>
-          <w:p>
-            <w:pPr>
-              <w:spacing w:after="0" w:line="240" w:lineRule="auto"/>
-              <w:rPr>
-                <w:rFonts w:ascii="Times New Roman" w:eastAsia="Times New Roman" w:hAnsi="Times New Roman" w:cs="Times New Roman"/>
-                <w:sz w:val="24"/>
-                <w:szCs w:val="24"/>
-                <w:lang w:eastAsia="es-CO"/>
-              </w:rPr>
-            </w:pPr>
-            <w:r>
-              <w:rPr>
-                <w:rFonts w:ascii="Times New Roman" w:eastAsia="Times New Roman" w:hAnsi="Times New Roman" w:cs="Times New Roman"/>
-                <w:sz w:val="24"/>
-                <w:szCs w:val="24"/>
-                <w:lang w:eastAsia="es-CO"/>
-              </w:rPr>
-              <w:t xml:space="preserve">int </w:t>
+            <w:proofErr w:type="spellEnd"/>
+          </w:p>
+        </w:tc>
+        <w:tc>
+          <w:tcPr>
+            <w:tcW w:w="0" w:type="auto"/>
+            <w:tcBorders>
+              <w:top w:val="single" w:sz="4" w:space="0" w:color="000000"/>
+              <w:left w:val="single" w:sz="4" w:space="0" w:color="000000"/>
+              <w:bottom w:val="single" w:sz="4" w:space="0" w:color="000000"/>
+              <w:right w:val="single" w:sz="4" w:space="0" w:color="000000"/>
+            </w:tcBorders>
+            <w:tcMar>
+              <w:top w:w="0" w:type="dxa"/>
+              <w:left w:w="108" w:type="dxa"/>
+              <w:bottom w:w="0" w:type="dxa"/>
+              <w:right w:w="108" w:type="dxa"/>
+            </w:tcMar>
+            <w:vAlign w:val="center"/>
+            <w:hideMark/>
+          </w:tcPr>
+          <w:p>
+            <w:pPr>
+              <w:spacing w:after="0" w:line="240" w:lineRule="auto"/>
+              <w:rPr>
+                <w:rFonts w:ascii="Times New Roman" w:eastAsia="Times New Roman" w:hAnsi="Times New Roman" w:cs="Times New Roman"/>
+                <w:sz w:val="24"/>
+                <w:szCs w:val="24"/>
+                <w:lang w:eastAsia="es-CO"/>
+              </w:rPr>
+            </w:pPr>
+            <w:proofErr w:type="spellStart"/>
+            <w:r>
+              <w:rPr>
+                <w:rFonts w:ascii="Times New Roman" w:eastAsia="Times New Roman" w:hAnsi="Times New Roman" w:cs="Times New Roman"/>
+                <w:sz w:val="24"/>
+                <w:szCs w:val="24"/>
+                <w:lang w:eastAsia="es-CO"/>
+              </w:rPr>
+              <w:t>int</w:t>
+            </w:r>
+            <w:proofErr w:type="spellEnd"/>
+            <w:r>
+              <w:rPr>
+                <w:rFonts w:ascii="Times New Roman" w:eastAsia="Times New Roman" w:hAnsi="Times New Roman" w:cs="Times New Roman"/>
+                <w:sz w:val="24"/>
+                <w:szCs w:val="24"/>
+                <w:lang w:eastAsia="es-CO"/>
+              </w:rPr>
+              <w:t xml:space="preserve"> </w:t>
             </w:r>
           </w:p>
         </w:tc>
@@ -11088,6 +11147,7 @@
                 <w:lang w:eastAsia="es-CO"/>
               </w:rPr>
             </w:pPr>
+            <w:proofErr w:type="spellStart"/>
             <w:r>
               <w:rPr>
                 <w:rFonts w:ascii="Times New Roman" w:eastAsia="Times New Roman" w:hAnsi="Times New Roman" w:cs="Times New Roman"/>
@@ -11097,36 +11157,38 @@
               </w:rPr>
               <w:t>ScoreGive</w:t>
             </w:r>
-          </w:p>
-        </w:tc>
-        <w:tc>
-          <w:tcPr>
-            <w:tcW w:w="0" w:type="auto"/>
-            <w:tcBorders>
-              <w:top w:val="single" w:sz="4" w:space="0" w:color="000000"/>
-              <w:left w:val="single" w:sz="4" w:space="0" w:color="000000"/>
-              <w:bottom w:val="single" w:sz="4" w:space="0" w:color="000000"/>
-              <w:right w:val="single" w:sz="4" w:space="0" w:color="000000"/>
-            </w:tcBorders>
-            <w:tcMar>
-              <w:top w:w="0" w:type="dxa"/>
-              <w:left w:w="108" w:type="dxa"/>
-              <w:bottom w:w="0" w:type="dxa"/>
-              <w:right w:w="108" w:type="dxa"/>
-            </w:tcMar>
-            <w:vAlign w:val="center"/>
-            <w:hideMark/>
-          </w:tcPr>
-          <w:p>
-            <w:pPr>
-              <w:spacing w:after="0" w:line="240" w:lineRule="auto"/>
-              <w:rPr>
-                <w:rFonts w:ascii="Times New Roman" w:eastAsia="Times New Roman" w:hAnsi="Times New Roman" w:cs="Times New Roman"/>
-                <w:sz w:val="24"/>
-                <w:szCs w:val="24"/>
-                <w:lang w:eastAsia="es-CO"/>
-              </w:rPr>
-            </w:pPr>
+            <w:proofErr w:type="spellEnd"/>
+          </w:p>
+        </w:tc>
+        <w:tc>
+          <w:tcPr>
+            <w:tcW w:w="0" w:type="auto"/>
+            <w:tcBorders>
+              <w:top w:val="single" w:sz="4" w:space="0" w:color="000000"/>
+              <w:left w:val="single" w:sz="4" w:space="0" w:color="000000"/>
+              <w:bottom w:val="single" w:sz="4" w:space="0" w:color="000000"/>
+              <w:right w:val="single" w:sz="4" w:space="0" w:color="000000"/>
+            </w:tcBorders>
+            <w:tcMar>
+              <w:top w:w="0" w:type="dxa"/>
+              <w:left w:w="108" w:type="dxa"/>
+              <w:bottom w:w="0" w:type="dxa"/>
+              <w:right w:w="108" w:type="dxa"/>
+            </w:tcMar>
+            <w:vAlign w:val="center"/>
+            <w:hideMark/>
+          </w:tcPr>
+          <w:p>
+            <w:pPr>
+              <w:spacing w:after="0" w:line="240" w:lineRule="auto"/>
+              <w:rPr>
+                <w:rFonts w:ascii="Times New Roman" w:eastAsia="Times New Roman" w:hAnsi="Times New Roman" w:cs="Times New Roman"/>
+                <w:sz w:val="24"/>
+                <w:szCs w:val="24"/>
+                <w:lang w:eastAsia="es-CO"/>
+              </w:rPr>
+            </w:pPr>
+            <w:proofErr w:type="spellStart"/>
             <w:r>
               <w:rPr>
                 <w:rFonts w:ascii="Times New Roman" w:eastAsia="Times New Roman" w:hAnsi="Times New Roman" w:cs="Times New Roman"/>
@@ -11136,6 +11198,7 @@
               </w:rPr>
               <w:t>int</w:t>
             </w:r>
+            <w:proofErr w:type="spellEnd"/>
           </w:p>
         </w:tc>
         <w:tc>
@@ -11226,6 +11289,7 @@
                 <w:lang w:eastAsia="es-CO"/>
               </w:rPr>
             </w:pPr>
+            <w:proofErr w:type="spellStart"/>
             <w:r>
               <w:rPr>
                 <w:rFonts w:ascii="Times New Roman" w:eastAsia="Times New Roman" w:hAnsi="Times New Roman" w:cs="Times New Roman"/>
@@ -11235,6 +11299,7 @@
               </w:rPr>
               <w:t>numLevel</w:t>
             </w:r>
+            <w:proofErr w:type="spellEnd"/>
           </w:p>
         </w:tc>
         <w:tc>
@@ -11265,6 +11330,7 @@
                 <w:lang w:eastAsia="es-CO"/>
               </w:rPr>
             </w:pPr>
+            <w:proofErr w:type="spellStart"/>
             <w:r>
               <w:rPr>
                 <w:rFonts w:ascii="Times New Roman" w:eastAsia="Times New Roman" w:hAnsi="Times New Roman" w:cs="Times New Roman"/>
@@ -11274,6 +11340,7 @@
               </w:rPr>
               <w:t>int</w:t>
             </w:r>
+            <w:proofErr w:type="spellEnd"/>
           </w:p>
         </w:tc>
         <w:tc>
@@ -11738,6 +11805,7 @@
                 <w:lang w:eastAsia="es-CO"/>
               </w:rPr>
             </w:pPr>
+            <w:proofErr w:type="spellStart"/>
             <w:r>
               <w:rPr>
                 <w:rFonts w:ascii="Times New Roman" w:eastAsia="Times New Roman" w:hAnsi="Times New Roman" w:cs="Times New Roman"/>
@@ -11747,44 +11815,56 @@
               </w:rPr>
               <w:t>msj</w:t>
             </w:r>
-          </w:p>
-        </w:tc>
-        <w:tc>
-          <w:tcPr>
-            <w:tcW w:w="0" w:type="auto"/>
-            <w:tcBorders>
-              <w:top w:val="single" w:sz="4" w:space="0" w:color="000000"/>
-              <w:left w:val="single" w:sz="4" w:space="0" w:color="000000"/>
-              <w:bottom w:val="single" w:sz="4" w:space="0" w:color="000000"/>
-              <w:right w:val="single" w:sz="4" w:space="0" w:color="000000"/>
-            </w:tcBorders>
-            <w:tcMar>
-              <w:top w:w="0" w:type="dxa"/>
-              <w:left w:w="108" w:type="dxa"/>
-              <w:bottom w:w="0" w:type="dxa"/>
-              <w:right w:w="108" w:type="dxa"/>
-            </w:tcMar>
-            <w:vAlign w:val="center"/>
-            <w:hideMark/>
-          </w:tcPr>
-          <w:p>
-            <w:pPr>
-              <w:spacing w:after="0" w:line="240" w:lineRule="auto"/>
-              <w:rPr>
-                <w:rFonts w:ascii="Times New Roman" w:eastAsia="Times New Roman" w:hAnsi="Times New Roman" w:cs="Times New Roman"/>
-                <w:sz w:val="24"/>
-                <w:szCs w:val="24"/>
-                <w:lang w:eastAsia="es-CO"/>
-              </w:rPr>
-            </w:pPr>
-            <w:r>
-              <w:rPr>
-                <w:rFonts w:ascii="Times New Roman" w:eastAsia="Times New Roman" w:hAnsi="Times New Roman" w:cs="Times New Roman"/>
-                <w:sz w:val="24"/>
-                <w:szCs w:val="24"/>
-                <w:lang w:eastAsia="es-CO"/>
-              </w:rPr>
-              <w:t xml:space="preserve">String </w:t>
+            <w:proofErr w:type="spellEnd"/>
+          </w:p>
+        </w:tc>
+        <w:tc>
+          <w:tcPr>
+            <w:tcW w:w="0" w:type="auto"/>
+            <w:tcBorders>
+              <w:top w:val="single" w:sz="4" w:space="0" w:color="000000"/>
+              <w:left w:val="single" w:sz="4" w:space="0" w:color="000000"/>
+              <w:bottom w:val="single" w:sz="4" w:space="0" w:color="000000"/>
+              <w:right w:val="single" w:sz="4" w:space="0" w:color="000000"/>
+            </w:tcBorders>
+            <w:tcMar>
+              <w:top w:w="0" w:type="dxa"/>
+              <w:left w:w="108" w:type="dxa"/>
+              <w:bottom w:w="0" w:type="dxa"/>
+              <w:right w:w="108" w:type="dxa"/>
+            </w:tcMar>
+            <w:vAlign w:val="center"/>
+            <w:hideMark/>
+          </w:tcPr>
+          <w:p>
+            <w:pPr>
+              <w:spacing w:after="0" w:line="240" w:lineRule="auto"/>
+              <w:rPr>
+                <w:rFonts w:ascii="Times New Roman" w:eastAsia="Times New Roman" w:hAnsi="Times New Roman" w:cs="Times New Roman"/>
+                <w:sz w:val="24"/>
+                <w:szCs w:val="24"/>
+                <w:lang w:eastAsia="es-CO"/>
+              </w:rPr>
+            </w:pPr>
+            <w:proofErr w:type="spellStart"/>
+            <w:r>
+              <w:rPr>
+                <w:rFonts w:ascii="Times New Roman" w:eastAsia="Times New Roman" w:hAnsi="Times New Roman" w:cs="Times New Roman"/>
+                <w:sz w:val="24"/>
+                <w:szCs w:val="24"/>
+                <w:lang w:eastAsia="es-CO"/>
+              </w:rPr>
+              <w:t>String</w:t>
+            </w:r>
+            <w:proofErr w:type="spellEnd"/>
+            <w:r>
+              <w:rPr>
+                <w:rFonts w:ascii="Times New Roman" w:eastAsia="Times New Roman" w:hAnsi="Times New Roman" w:cs="Times New Roman"/>
+                <w:sz w:val="24"/>
+                <w:szCs w:val="24"/>
+                <w:lang w:eastAsia="es-CO"/>
+              </w:rPr>
+              <w:t xml:space="preserve"> </w:t>
             </w:r>
           </w:p>
         </w:tc>
@@ -12871,6 +12951,7 @@
                 <w:lang w:eastAsia="es-CO"/>
               </w:rPr>
             </w:pPr>
+            <w:proofErr w:type="spellStart"/>
             <w:r>
               <w:rPr>
                 <w:rFonts w:ascii="Times New Roman" w:eastAsia="Times New Roman" w:hAnsi="Times New Roman" w:cs="Times New Roman"/>
@@ -12880,6 +12961,7 @@
               </w:rPr>
               <w:t>String</w:t>
             </w:r>
+            <w:proofErr w:type="spellEnd"/>
           </w:p>
         </w:tc>
         <w:tc>
@@ -13807,6 +13889,7 @@
                 <w:lang w:eastAsia="es-CO"/>
               </w:rPr>
             </w:pPr>
+            <w:proofErr w:type="spellStart"/>
             <w:r>
               <w:rPr>
                 <w:rFonts w:ascii="Times New Roman" w:eastAsia="Times New Roman" w:hAnsi="Times New Roman" w:cs="Times New Roman"/>
@@ -13816,44 +13899,56 @@
               </w:rPr>
               <w:t>msj</w:t>
             </w:r>
-          </w:p>
-        </w:tc>
-        <w:tc>
-          <w:tcPr>
-            <w:tcW w:w="0" w:type="auto"/>
-            <w:tcBorders>
-              <w:top w:val="single" w:sz="4" w:space="0" w:color="000000"/>
-              <w:left w:val="single" w:sz="4" w:space="0" w:color="000000"/>
-              <w:bottom w:val="single" w:sz="4" w:space="0" w:color="000000"/>
-              <w:right w:val="single" w:sz="4" w:space="0" w:color="000000"/>
-            </w:tcBorders>
-            <w:tcMar>
-              <w:top w:w="0" w:type="dxa"/>
-              <w:left w:w="108" w:type="dxa"/>
-              <w:bottom w:w="0" w:type="dxa"/>
-              <w:right w:w="108" w:type="dxa"/>
-            </w:tcMar>
-            <w:vAlign w:val="center"/>
-            <w:hideMark/>
-          </w:tcPr>
-          <w:p>
-            <w:pPr>
-              <w:spacing w:after="0" w:line="240" w:lineRule="auto"/>
-              <w:rPr>
-                <w:rFonts w:ascii="Times New Roman" w:eastAsia="Times New Roman" w:hAnsi="Times New Roman" w:cs="Times New Roman"/>
-                <w:sz w:val="24"/>
-                <w:szCs w:val="24"/>
-                <w:lang w:eastAsia="es-CO"/>
-              </w:rPr>
-            </w:pPr>
-            <w:r>
-              <w:rPr>
-                <w:rFonts w:ascii="Times New Roman" w:eastAsia="Times New Roman" w:hAnsi="Times New Roman" w:cs="Times New Roman"/>
-                <w:sz w:val="24"/>
-                <w:szCs w:val="24"/>
-                <w:lang w:eastAsia="es-CO"/>
-              </w:rPr>
-              <w:t xml:space="preserve">String </w:t>
+            <w:proofErr w:type="spellEnd"/>
+          </w:p>
+        </w:tc>
+        <w:tc>
+          <w:tcPr>
+            <w:tcW w:w="0" w:type="auto"/>
+            <w:tcBorders>
+              <w:top w:val="single" w:sz="4" w:space="0" w:color="000000"/>
+              <w:left w:val="single" w:sz="4" w:space="0" w:color="000000"/>
+              <w:bottom w:val="single" w:sz="4" w:space="0" w:color="000000"/>
+              <w:right w:val="single" w:sz="4" w:space="0" w:color="000000"/>
+            </w:tcBorders>
+            <w:tcMar>
+              <w:top w:w="0" w:type="dxa"/>
+              <w:left w:w="108" w:type="dxa"/>
+              <w:bottom w:w="0" w:type="dxa"/>
+              <w:right w:w="108" w:type="dxa"/>
+            </w:tcMar>
+            <w:vAlign w:val="center"/>
+            <w:hideMark/>
+          </w:tcPr>
+          <w:p>
+            <w:pPr>
+              <w:spacing w:after="0" w:line="240" w:lineRule="auto"/>
+              <w:rPr>
+                <w:rFonts w:ascii="Times New Roman" w:eastAsia="Times New Roman" w:hAnsi="Times New Roman" w:cs="Times New Roman"/>
+                <w:sz w:val="24"/>
+                <w:szCs w:val="24"/>
+                <w:lang w:eastAsia="es-CO"/>
+              </w:rPr>
+            </w:pPr>
+            <w:proofErr w:type="spellStart"/>
+            <w:r>
+              <w:rPr>
+                <w:rFonts w:ascii="Times New Roman" w:eastAsia="Times New Roman" w:hAnsi="Times New Roman" w:cs="Times New Roman"/>
+                <w:sz w:val="24"/>
+                <w:szCs w:val="24"/>
+                <w:lang w:eastAsia="es-CO"/>
+              </w:rPr>
+              <w:t>String</w:t>
+            </w:r>
+            <w:proofErr w:type="spellEnd"/>
+            <w:r>
+              <w:rPr>
+                <w:rFonts w:ascii="Times New Roman" w:eastAsia="Times New Roman" w:hAnsi="Times New Roman" w:cs="Times New Roman"/>
+                <w:sz w:val="24"/>
+                <w:szCs w:val="24"/>
+                <w:lang w:eastAsia="es-CO"/>
+              </w:rPr>
+              <w:t xml:space="preserve"> </w:t>
             </w:r>
           </w:p>
         </w:tc>
@@ -15810,6 +15905,7 @@
                 <w:lang w:eastAsia="es-CO"/>
               </w:rPr>
             </w:pPr>
+            <w:proofErr w:type="spellStart"/>
             <w:r>
               <w:rPr>
                 <w:rFonts w:ascii="Times New Roman" w:eastAsia="Times New Roman" w:hAnsi="Times New Roman" w:cs="Times New Roman"/>
@@ -15819,44 +15915,56 @@
               </w:rPr>
               <w:t>msj</w:t>
             </w:r>
-          </w:p>
-        </w:tc>
-        <w:tc>
-          <w:tcPr>
-            <w:tcW w:w="0" w:type="auto"/>
-            <w:tcBorders>
-              <w:top w:val="single" w:sz="4" w:space="0" w:color="000000"/>
-              <w:left w:val="single" w:sz="4" w:space="0" w:color="000000"/>
-              <w:bottom w:val="single" w:sz="4" w:space="0" w:color="000000"/>
-              <w:right w:val="single" w:sz="4" w:space="0" w:color="000000"/>
-            </w:tcBorders>
-            <w:tcMar>
-              <w:top w:w="0" w:type="dxa"/>
-              <w:left w:w="108" w:type="dxa"/>
-              <w:bottom w:w="0" w:type="dxa"/>
-              <w:right w:w="108" w:type="dxa"/>
-            </w:tcMar>
-            <w:vAlign w:val="center"/>
-            <w:hideMark/>
-          </w:tcPr>
-          <w:p>
-            <w:pPr>
-              <w:spacing w:after="0" w:line="240" w:lineRule="auto"/>
-              <w:rPr>
-                <w:rFonts w:ascii="Times New Roman" w:eastAsia="Times New Roman" w:hAnsi="Times New Roman" w:cs="Times New Roman"/>
-                <w:sz w:val="24"/>
-                <w:szCs w:val="24"/>
-                <w:lang w:eastAsia="es-CO"/>
-              </w:rPr>
-            </w:pPr>
-            <w:r>
-              <w:rPr>
-                <w:rFonts w:ascii="Times New Roman" w:eastAsia="Times New Roman" w:hAnsi="Times New Roman" w:cs="Times New Roman"/>
-                <w:sz w:val="24"/>
-                <w:szCs w:val="24"/>
-                <w:lang w:eastAsia="es-CO"/>
-              </w:rPr>
-              <w:t xml:space="preserve">String </w:t>
+            <w:proofErr w:type="spellEnd"/>
+          </w:p>
+        </w:tc>
+        <w:tc>
+          <w:tcPr>
+            <w:tcW w:w="0" w:type="auto"/>
+            <w:tcBorders>
+              <w:top w:val="single" w:sz="4" w:space="0" w:color="000000"/>
+              <w:left w:val="single" w:sz="4" w:space="0" w:color="000000"/>
+              <w:bottom w:val="single" w:sz="4" w:space="0" w:color="000000"/>
+              <w:right w:val="single" w:sz="4" w:space="0" w:color="000000"/>
+            </w:tcBorders>
+            <w:tcMar>
+              <w:top w:w="0" w:type="dxa"/>
+              <w:left w:w="108" w:type="dxa"/>
+              <w:bottom w:w="0" w:type="dxa"/>
+              <w:right w:w="108" w:type="dxa"/>
+            </w:tcMar>
+            <w:vAlign w:val="center"/>
+            <w:hideMark/>
+          </w:tcPr>
+          <w:p>
+            <w:pPr>
+              <w:spacing w:after="0" w:line="240" w:lineRule="auto"/>
+              <w:rPr>
+                <w:rFonts w:ascii="Times New Roman" w:eastAsia="Times New Roman" w:hAnsi="Times New Roman" w:cs="Times New Roman"/>
+                <w:sz w:val="24"/>
+                <w:szCs w:val="24"/>
+                <w:lang w:eastAsia="es-CO"/>
+              </w:rPr>
+            </w:pPr>
+            <w:proofErr w:type="spellStart"/>
+            <w:r>
+              <w:rPr>
+                <w:rFonts w:ascii="Times New Roman" w:eastAsia="Times New Roman" w:hAnsi="Times New Roman" w:cs="Times New Roman"/>
+                <w:sz w:val="24"/>
+                <w:szCs w:val="24"/>
+                <w:lang w:eastAsia="es-CO"/>
+              </w:rPr>
+              <w:t>String</w:t>
+            </w:r>
+            <w:proofErr w:type="spellEnd"/>
+            <w:r>
+              <w:rPr>
+                <w:rFonts w:ascii="Times New Roman" w:eastAsia="Times New Roman" w:hAnsi="Times New Roman" w:cs="Times New Roman"/>
+                <w:sz w:val="24"/>
+                <w:szCs w:val="24"/>
+                <w:lang w:eastAsia="es-CO"/>
+              </w:rPr>
+              <w:t xml:space="preserve"> </w:t>
             </w:r>
           </w:p>
         </w:tc>
@@ -16846,6 +16954,7 @@
                 <w:lang w:eastAsia="es-CO"/>
               </w:rPr>
             </w:pPr>
+            <w:proofErr w:type="spellStart"/>
             <w:r>
               <w:rPr>
                 <w:rFonts w:ascii="Times New Roman" w:eastAsia="Times New Roman" w:hAnsi="Times New Roman" w:cs="Times New Roman"/>
@@ -16855,36 +16964,38 @@
               </w:rPr>
               <w:t>idLevel</w:t>
             </w:r>
-          </w:p>
-        </w:tc>
-        <w:tc>
-          <w:tcPr>
-            <w:tcW w:w="0" w:type="auto"/>
-            <w:tcBorders>
-              <w:top w:val="single" w:sz="4" w:space="0" w:color="000000"/>
-              <w:left w:val="single" w:sz="4" w:space="0" w:color="000000"/>
-              <w:bottom w:val="single" w:sz="4" w:space="0" w:color="000000"/>
-              <w:right w:val="single" w:sz="4" w:space="0" w:color="000000"/>
-            </w:tcBorders>
-            <w:tcMar>
-              <w:top w:w="0" w:type="dxa"/>
-              <w:left w:w="108" w:type="dxa"/>
-              <w:bottom w:w="0" w:type="dxa"/>
-              <w:right w:w="108" w:type="dxa"/>
-            </w:tcMar>
-            <w:vAlign w:val="center"/>
-            <w:hideMark/>
-          </w:tcPr>
-          <w:p>
-            <w:pPr>
-              <w:spacing w:after="0" w:line="240" w:lineRule="auto"/>
-              <w:rPr>
-                <w:rFonts w:ascii="Times New Roman" w:eastAsia="Times New Roman" w:hAnsi="Times New Roman" w:cs="Times New Roman"/>
-                <w:sz w:val="24"/>
-                <w:szCs w:val="24"/>
-                <w:lang w:eastAsia="es-CO"/>
-              </w:rPr>
-            </w:pPr>
+            <w:proofErr w:type="spellEnd"/>
+          </w:p>
+        </w:tc>
+        <w:tc>
+          <w:tcPr>
+            <w:tcW w:w="0" w:type="auto"/>
+            <w:tcBorders>
+              <w:top w:val="single" w:sz="4" w:space="0" w:color="000000"/>
+              <w:left w:val="single" w:sz="4" w:space="0" w:color="000000"/>
+              <w:bottom w:val="single" w:sz="4" w:space="0" w:color="000000"/>
+              <w:right w:val="single" w:sz="4" w:space="0" w:color="000000"/>
+            </w:tcBorders>
+            <w:tcMar>
+              <w:top w:w="0" w:type="dxa"/>
+              <w:left w:w="108" w:type="dxa"/>
+              <w:bottom w:w="0" w:type="dxa"/>
+              <w:right w:w="108" w:type="dxa"/>
+            </w:tcMar>
+            <w:vAlign w:val="center"/>
+            <w:hideMark/>
+          </w:tcPr>
+          <w:p>
+            <w:pPr>
+              <w:spacing w:after="0" w:line="240" w:lineRule="auto"/>
+              <w:rPr>
+                <w:rFonts w:ascii="Times New Roman" w:eastAsia="Times New Roman" w:hAnsi="Times New Roman" w:cs="Times New Roman"/>
+                <w:sz w:val="24"/>
+                <w:szCs w:val="24"/>
+                <w:lang w:eastAsia="es-CO"/>
+              </w:rPr>
+            </w:pPr>
+            <w:proofErr w:type="spellStart"/>
             <w:r>
               <w:rPr>
                 <w:rFonts w:ascii="Times New Roman" w:eastAsia="Times New Roman" w:hAnsi="Times New Roman" w:cs="Times New Roman"/>
@@ -16894,6 +17005,7 @@
               </w:rPr>
               <w:t>String</w:t>
             </w:r>
+            <w:proofErr w:type="spellEnd"/>
           </w:p>
         </w:tc>
         <w:tc>
@@ -17803,6 +17915,7 @@
                 <w:lang w:eastAsia="es-CO"/>
               </w:rPr>
             </w:pPr>
+            <w:proofErr w:type="spellStart"/>
             <w:r>
               <w:rPr>
                 <w:rFonts w:ascii="Times New Roman" w:eastAsia="Times New Roman" w:hAnsi="Times New Roman" w:cs="Times New Roman"/>
@@ -17812,44 +17925,56 @@
               </w:rPr>
               <w:t>msj</w:t>
             </w:r>
-          </w:p>
-        </w:tc>
-        <w:tc>
-          <w:tcPr>
-            <w:tcW w:w="0" w:type="auto"/>
-            <w:tcBorders>
-              <w:top w:val="single" w:sz="4" w:space="0" w:color="000000"/>
-              <w:left w:val="single" w:sz="4" w:space="0" w:color="000000"/>
-              <w:bottom w:val="single" w:sz="4" w:space="0" w:color="000000"/>
-              <w:right w:val="single" w:sz="4" w:space="0" w:color="000000"/>
-            </w:tcBorders>
-            <w:tcMar>
-              <w:top w:w="0" w:type="dxa"/>
-              <w:left w:w="108" w:type="dxa"/>
-              <w:bottom w:w="0" w:type="dxa"/>
-              <w:right w:w="108" w:type="dxa"/>
-            </w:tcMar>
-            <w:vAlign w:val="center"/>
-            <w:hideMark/>
-          </w:tcPr>
-          <w:p>
-            <w:pPr>
-              <w:spacing w:after="0" w:line="240" w:lineRule="auto"/>
-              <w:rPr>
-                <w:rFonts w:ascii="Times New Roman" w:eastAsia="Times New Roman" w:hAnsi="Times New Roman" w:cs="Times New Roman"/>
-                <w:sz w:val="24"/>
-                <w:szCs w:val="24"/>
-                <w:lang w:eastAsia="es-CO"/>
-              </w:rPr>
-            </w:pPr>
-            <w:r>
-              <w:rPr>
-                <w:rFonts w:ascii="Times New Roman" w:eastAsia="Times New Roman" w:hAnsi="Times New Roman" w:cs="Times New Roman"/>
-                <w:sz w:val="24"/>
-                <w:szCs w:val="24"/>
-                <w:lang w:eastAsia="es-CO"/>
-              </w:rPr>
-              <w:t xml:space="preserve">String </w:t>
+            <w:proofErr w:type="spellEnd"/>
+          </w:p>
+        </w:tc>
+        <w:tc>
+          <w:tcPr>
+            <w:tcW w:w="0" w:type="auto"/>
+            <w:tcBorders>
+              <w:top w:val="single" w:sz="4" w:space="0" w:color="000000"/>
+              <w:left w:val="single" w:sz="4" w:space="0" w:color="000000"/>
+              <w:bottom w:val="single" w:sz="4" w:space="0" w:color="000000"/>
+              <w:right w:val="single" w:sz="4" w:space="0" w:color="000000"/>
+            </w:tcBorders>
+            <w:tcMar>
+              <w:top w:w="0" w:type="dxa"/>
+              <w:left w:w="108" w:type="dxa"/>
+              <w:bottom w:w="0" w:type="dxa"/>
+              <w:right w:w="108" w:type="dxa"/>
+            </w:tcMar>
+            <w:vAlign w:val="center"/>
+            <w:hideMark/>
+          </w:tcPr>
+          <w:p>
+            <w:pPr>
+              <w:spacing w:after="0" w:line="240" w:lineRule="auto"/>
+              <w:rPr>
+                <w:rFonts w:ascii="Times New Roman" w:eastAsia="Times New Roman" w:hAnsi="Times New Roman" w:cs="Times New Roman"/>
+                <w:sz w:val="24"/>
+                <w:szCs w:val="24"/>
+                <w:lang w:eastAsia="es-CO"/>
+              </w:rPr>
+            </w:pPr>
+            <w:proofErr w:type="spellStart"/>
+            <w:r>
+              <w:rPr>
+                <w:rFonts w:ascii="Times New Roman" w:eastAsia="Times New Roman" w:hAnsi="Times New Roman" w:cs="Times New Roman"/>
+                <w:sz w:val="24"/>
+                <w:szCs w:val="24"/>
+                <w:lang w:eastAsia="es-CO"/>
+              </w:rPr>
+              <w:t>String</w:t>
+            </w:r>
+            <w:proofErr w:type="spellEnd"/>
+            <w:r>
+              <w:rPr>
+                <w:rFonts w:ascii="Times New Roman" w:eastAsia="Times New Roman" w:hAnsi="Times New Roman" w:cs="Times New Roman"/>
+                <w:sz w:val="24"/>
+                <w:szCs w:val="24"/>
+                <w:lang w:eastAsia="es-CO"/>
+              </w:rPr>
+              <w:t xml:space="preserve"> </w:t>
             </w:r>
           </w:p>
         </w:tc>
@@ -18847,6 +18972,7 @@
                 <w:lang w:eastAsia="es-CO"/>
               </w:rPr>
             </w:pPr>
+            <w:proofErr w:type="spellStart"/>
             <w:r>
               <w:rPr>
                 <w:rFonts w:ascii="Times New Roman" w:eastAsia="Times New Roman" w:hAnsi="Times New Roman" w:cs="Times New Roman"/>
@@ -18856,36 +18982,38 @@
               </w:rPr>
               <w:t>nameTresure</w:t>
             </w:r>
-          </w:p>
-        </w:tc>
-        <w:tc>
-          <w:tcPr>
-            <w:tcW w:w="0" w:type="auto"/>
-            <w:tcBorders>
-              <w:top w:val="single" w:sz="4" w:space="0" w:color="000000"/>
-              <w:left w:val="single" w:sz="4" w:space="0" w:color="000000"/>
-              <w:bottom w:val="single" w:sz="4" w:space="0" w:color="000000"/>
-              <w:right w:val="single" w:sz="4" w:space="0" w:color="000000"/>
-            </w:tcBorders>
-            <w:tcMar>
-              <w:top w:w="0" w:type="dxa"/>
-              <w:left w:w="108" w:type="dxa"/>
-              <w:bottom w:w="0" w:type="dxa"/>
-              <w:right w:w="108" w:type="dxa"/>
-            </w:tcMar>
-            <w:vAlign w:val="center"/>
-            <w:hideMark/>
-          </w:tcPr>
-          <w:p>
-            <w:pPr>
-              <w:spacing w:after="0" w:line="240" w:lineRule="auto"/>
-              <w:rPr>
-                <w:rFonts w:ascii="Times New Roman" w:eastAsia="Times New Roman" w:hAnsi="Times New Roman" w:cs="Times New Roman"/>
-                <w:sz w:val="24"/>
-                <w:szCs w:val="24"/>
-                <w:lang w:eastAsia="es-CO"/>
-              </w:rPr>
-            </w:pPr>
+            <w:proofErr w:type="spellEnd"/>
+          </w:p>
+        </w:tc>
+        <w:tc>
+          <w:tcPr>
+            <w:tcW w:w="0" w:type="auto"/>
+            <w:tcBorders>
+              <w:top w:val="single" w:sz="4" w:space="0" w:color="000000"/>
+              <w:left w:val="single" w:sz="4" w:space="0" w:color="000000"/>
+              <w:bottom w:val="single" w:sz="4" w:space="0" w:color="000000"/>
+              <w:right w:val="single" w:sz="4" w:space="0" w:color="000000"/>
+            </w:tcBorders>
+            <w:tcMar>
+              <w:top w:w="0" w:type="dxa"/>
+              <w:left w:w="108" w:type="dxa"/>
+              <w:bottom w:w="0" w:type="dxa"/>
+              <w:right w:w="108" w:type="dxa"/>
+            </w:tcMar>
+            <w:vAlign w:val="center"/>
+            <w:hideMark/>
+          </w:tcPr>
+          <w:p>
+            <w:pPr>
+              <w:spacing w:after="0" w:line="240" w:lineRule="auto"/>
+              <w:rPr>
+                <w:rFonts w:ascii="Times New Roman" w:eastAsia="Times New Roman" w:hAnsi="Times New Roman" w:cs="Times New Roman"/>
+                <w:sz w:val="24"/>
+                <w:szCs w:val="24"/>
+                <w:lang w:eastAsia="es-CO"/>
+              </w:rPr>
+            </w:pPr>
+            <w:proofErr w:type="spellStart"/>
             <w:r>
               <w:rPr>
                 <w:rFonts w:ascii="Times New Roman" w:eastAsia="Times New Roman" w:hAnsi="Times New Roman" w:cs="Times New Roman"/>
@@ -18895,6 +19023,7 @@
               </w:rPr>
               <w:t>String</w:t>
             </w:r>
+            <w:proofErr w:type="spellEnd"/>
           </w:p>
         </w:tc>
         <w:tc>
@@ -19885,6 +20014,7 @@
                 <w:lang w:eastAsia="es-CO"/>
               </w:rPr>
             </w:pPr>
+            <w:proofErr w:type="spellStart"/>
             <w:r>
               <w:rPr>
                 <w:rFonts w:ascii="Times New Roman" w:eastAsia="Times New Roman" w:hAnsi="Times New Roman" w:cs="Times New Roman"/>
@@ -19894,44 +20024,56 @@
               </w:rPr>
               <w:t>msj</w:t>
             </w:r>
-          </w:p>
-        </w:tc>
-        <w:tc>
-          <w:tcPr>
-            <w:tcW w:w="0" w:type="auto"/>
-            <w:tcBorders>
-              <w:top w:val="single" w:sz="4" w:space="0" w:color="000000"/>
-              <w:left w:val="single" w:sz="4" w:space="0" w:color="000000"/>
-              <w:bottom w:val="single" w:sz="4" w:space="0" w:color="000000"/>
-              <w:right w:val="single" w:sz="4" w:space="0" w:color="000000"/>
-            </w:tcBorders>
-            <w:tcMar>
-              <w:top w:w="0" w:type="dxa"/>
-              <w:left w:w="108" w:type="dxa"/>
-              <w:bottom w:w="0" w:type="dxa"/>
-              <w:right w:w="108" w:type="dxa"/>
-            </w:tcMar>
-            <w:vAlign w:val="center"/>
-            <w:hideMark/>
-          </w:tcPr>
-          <w:p>
-            <w:pPr>
-              <w:spacing w:after="0" w:line="240" w:lineRule="auto"/>
-              <w:rPr>
-                <w:rFonts w:ascii="Times New Roman" w:eastAsia="Times New Roman" w:hAnsi="Times New Roman" w:cs="Times New Roman"/>
-                <w:sz w:val="24"/>
-                <w:szCs w:val="24"/>
-                <w:lang w:eastAsia="es-CO"/>
-              </w:rPr>
-            </w:pPr>
-            <w:r>
-              <w:rPr>
-                <w:rFonts w:ascii="Times New Roman" w:eastAsia="Times New Roman" w:hAnsi="Times New Roman" w:cs="Times New Roman"/>
-                <w:sz w:val="24"/>
-                <w:szCs w:val="24"/>
-                <w:lang w:eastAsia="es-CO"/>
-              </w:rPr>
-              <w:t xml:space="preserve">String </w:t>
+            <w:proofErr w:type="spellEnd"/>
+          </w:p>
+        </w:tc>
+        <w:tc>
+          <w:tcPr>
+            <w:tcW w:w="0" w:type="auto"/>
+            <w:tcBorders>
+              <w:top w:val="single" w:sz="4" w:space="0" w:color="000000"/>
+              <w:left w:val="single" w:sz="4" w:space="0" w:color="000000"/>
+              <w:bottom w:val="single" w:sz="4" w:space="0" w:color="000000"/>
+              <w:right w:val="single" w:sz="4" w:space="0" w:color="000000"/>
+            </w:tcBorders>
+            <w:tcMar>
+              <w:top w:w="0" w:type="dxa"/>
+              <w:left w:w="108" w:type="dxa"/>
+              <w:bottom w:w="0" w:type="dxa"/>
+              <w:right w:w="108" w:type="dxa"/>
+            </w:tcMar>
+            <w:vAlign w:val="center"/>
+            <w:hideMark/>
+          </w:tcPr>
+          <w:p>
+            <w:pPr>
+              <w:spacing w:after="0" w:line="240" w:lineRule="auto"/>
+              <w:rPr>
+                <w:rFonts w:ascii="Times New Roman" w:eastAsia="Times New Roman" w:hAnsi="Times New Roman" w:cs="Times New Roman"/>
+                <w:sz w:val="24"/>
+                <w:szCs w:val="24"/>
+                <w:lang w:eastAsia="es-CO"/>
+              </w:rPr>
+            </w:pPr>
+            <w:proofErr w:type="spellStart"/>
+            <w:r>
+              <w:rPr>
+                <w:rFonts w:ascii="Times New Roman" w:eastAsia="Times New Roman" w:hAnsi="Times New Roman" w:cs="Times New Roman"/>
+                <w:sz w:val="24"/>
+                <w:szCs w:val="24"/>
+                <w:lang w:eastAsia="es-CO"/>
+              </w:rPr>
+              <w:t>String</w:t>
+            </w:r>
+            <w:proofErr w:type="spellEnd"/>
+            <w:r>
+              <w:rPr>
+                <w:rFonts w:ascii="Times New Roman" w:eastAsia="Times New Roman" w:hAnsi="Times New Roman" w:cs="Times New Roman"/>
+                <w:sz w:val="24"/>
+                <w:szCs w:val="24"/>
+                <w:lang w:eastAsia="es-CO"/>
+              </w:rPr>
+              <w:t xml:space="preserve"> </w:t>
             </w:r>
           </w:p>
         </w:tc>
@@ -20923,6 +21065,7 @@
                 <w:lang w:eastAsia="es-CO"/>
               </w:rPr>
             </w:pPr>
+            <w:proofErr w:type="spellStart"/>
             <w:r>
               <w:rPr>
                 <w:rFonts w:ascii="Times New Roman" w:eastAsia="Times New Roman" w:hAnsi="Times New Roman" w:cs="Times New Roman"/>
@@ -20941,36 +21084,38 @@
               </w:rPr>
               <w:t>Enemy</w:t>
             </w:r>
-          </w:p>
-        </w:tc>
-        <w:tc>
-          <w:tcPr>
-            <w:tcW w:w="0" w:type="auto"/>
-            <w:tcBorders>
-              <w:top w:val="single" w:sz="4" w:space="0" w:color="000000"/>
-              <w:left w:val="single" w:sz="4" w:space="0" w:color="000000"/>
-              <w:bottom w:val="single" w:sz="4" w:space="0" w:color="000000"/>
-              <w:right w:val="single" w:sz="4" w:space="0" w:color="000000"/>
-            </w:tcBorders>
-            <w:tcMar>
-              <w:top w:w="0" w:type="dxa"/>
-              <w:left w:w="108" w:type="dxa"/>
-              <w:bottom w:w="0" w:type="dxa"/>
-              <w:right w:w="108" w:type="dxa"/>
-            </w:tcMar>
-            <w:vAlign w:val="center"/>
-            <w:hideMark/>
-          </w:tcPr>
-          <w:p>
-            <w:pPr>
-              <w:spacing w:after="0" w:line="240" w:lineRule="auto"/>
-              <w:rPr>
-                <w:rFonts w:ascii="Times New Roman" w:eastAsia="Times New Roman" w:hAnsi="Times New Roman" w:cs="Times New Roman"/>
-                <w:sz w:val="24"/>
-                <w:szCs w:val="24"/>
-                <w:lang w:eastAsia="es-CO"/>
-              </w:rPr>
-            </w:pPr>
+            <w:proofErr w:type="spellEnd"/>
+          </w:p>
+        </w:tc>
+        <w:tc>
+          <w:tcPr>
+            <w:tcW w:w="0" w:type="auto"/>
+            <w:tcBorders>
+              <w:top w:val="single" w:sz="4" w:space="0" w:color="000000"/>
+              <w:left w:val="single" w:sz="4" w:space="0" w:color="000000"/>
+              <w:bottom w:val="single" w:sz="4" w:space="0" w:color="000000"/>
+              <w:right w:val="single" w:sz="4" w:space="0" w:color="000000"/>
+            </w:tcBorders>
+            <w:tcMar>
+              <w:top w:w="0" w:type="dxa"/>
+              <w:left w:w="108" w:type="dxa"/>
+              <w:bottom w:w="0" w:type="dxa"/>
+              <w:right w:w="108" w:type="dxa"/>
+            </w:tcMar>
+            <w:vAlign w:val="center"/>
+            <w:hideMark/>
+          </w:tcPr>
+          <w:p>
+            <w:pPr>
+              <w:spacing w:after="0" w:line="240" w:lineRule="auto"/>
+              <w:rPr>
+                <w:rFonts w:ascii="Times New Roman" w:eastAsia="Times New Roman" w:hAnsi="Times New Roman" w:cs="Times New Roman"/>
+                <w:sz w:val="24"/>
+                <w:szCs w:val="24"/>
+                <w:lang w:eastAsia="es-CO"/>
+              </w:rPr>
+            </w:pPr>
+            <w:proofErr w:type="spellStart"/>
             <w:r>
               <w:rPr>
                 <w:rFonts w:ascii="Times New Roman" w:eastAsia="Times New Roman" w:hAnsi="Times New Roman" w:cs="Times New Roman"/>
@@ -20980,6 +21125,7 @@
               </w:rPr>
               <w:t>String</w:t>
             </w:r>
+            <w:proofErr w:type="spellEnd"/>
           </w:p>
         </w:tc>
         <w:tc>
@@ -21977,6 +22123,7 @@
                 <w:lang w:eastAsia="es-CO"/>
               </w:rPr>
             </w:pPr>
+            <w:proofErr w:type="spellStart"/>
             <w:r>
               <w:rPr>
                 <w:rFonts w:ascii="Times New Roman" w:eastAsia="Times New Roman" w:hAnsi="Times New Roman" w:cs="Times New Roman"/>
@@ -21986,44 +22133,56 @@
               </w:rPr>
               <w:t>msj</w:t>
             </w:r>
-          </w:p>
-        </w:tc>
-        <w:tc>
-          <w:tcPr>
-            <w:tcW w:w="0" w:type="auto"/>
-            <w:tcBorders>
-              <w:top w:val="single" w:sz="4" w:space="0" w:color="000000"/>
-              <w:left w:val="single" w:sz="4" w:space="0" w:color="000000"/>
-              <w:bottom w:val="single" w:sz="4" w:space="0" w:color="000000"/>
-              <w:right w:val="single" w:sz="4" w:space="0" w:color="000000"/>
-            </w:tcBorders>
-            <w:tcMar>
-              <w:top w:w="0" w:type="dxa"/>
-              <w:left w:w="108" w:type="dxa"/>
-              <w:bottom w:w="0" w:type="dxa"/>
-              <w:right w:w="108" w:type="dxa"/>
-            </w:tcMar>
-            <w:vAlign w:val="center"/>
-            <w:hideMark/>
-          </w:tcPr>
-          <w:p>
-            <w:pPr>
-              <w:spacing w:after="0" w:line="240" w:lineRule="auto"/>
-              <w:rPr>
-                <w:rFonts w:ascii="Times New Roman" w:eastAsia="Times New Roman" w:hAnsi="Times New Roman" w:cs="Times New Roman"/>
-                <w:sz w:val="24"/>
-                <w:szCs w:val="24"/>
-                <w:lang w:eastAsia="es-CO"/>
-              </w:rPr>
-            </w:pPr>
-            <w:r>
-              <w:rPr>
-                <w:rFonts w:ascii="Times New Roman" w:eastAsia="Times New Roman" w:hAnsi="Times New Roman" w:cs="Times New Roman"/>
-                <w:sz w:val="24"/>
-                <w:szCs w:val="24"/>
-                <w:lang w:eastAsia="es-CO"/>
-              </w:rPr>
-              <w:t xml:space="preserve">String </w:t>
+            <w:proofErr w:type="spellEnd"/>
+          </w:p>
+        </w:tc>
+        <w:tc>
+          <w:tcPr>
+            <w:tcW w:w="0" w:type="auto"/>
+            <w:tcBorders>
+              <w:top w:val="single" w:sz="4" w:space="0" w:color="000000"/>
+              <w:left w:val="single" w:sz="4" w:space="0" w:color="000000"/>
+              <w:bottom w:val="single" w:sz="4" w:space="0" w:color="000000"/>
+              <w:right w:val="single" w:sz="4" w:space="0" w:color="000000"/>
+            </w:tcBorders>
+            <w:tcMar>
+              <w:top w:w="0" w:type="dxa"/>
+              <w:left w:w="108" w:type="dxa"/>
+              <w:bottom w:w="0" w:type="dxa"/>
+              <w:right w:w="108" w:type="dxa"/>
+            </w:tcMar>
+            <w:vAlign w:val="center"/>
+            <w:hideMark/>
+          </w:tcPr>
+          <w:p>
+            <w:pPr>
+              <w:spacing w:after="0" w:line="240" w:lineRule="auto"/>
+              <w:rPr>
+                <w:rFonts w:ascii="Times New Roman" w:eastAsia="Times New Roman" w:hAnsi="Times New Roman" w:cs="Times New Roman"/>
+                <w:sz w:val="24"/>
+                <w:szCs w:val="24"/>
+                <w:lang w:eastAsia="es-CO"/>
+              </w:rPr>
+            </w:pPr>
+            <w:proofErr w:type="spellStart"/>
+            <w:r>
+              <w:rPr>
+                <w:rFonts w:ascii="Times New Roman" w:eastAsia="Times New Roman" w:hAnsi="Times New Roman" w:cs="Times New Roman"/>
+                <w:sz w:val="24"/>
+                <w:szCs w:val="24"/>
+                <w:lang w:eastAsia="es-CO"/>
+              </w:rPr>
+              <w:t>String</w:t>
+            </w:r>
+            <w:proofErr w:type="spellEnd"/>
+            <w:r>
+              <w:rPr>
+                <w:rFonts w:ascii="Times New Roman" w:eastAsia="Times New Roman" w:hAnsi="Times New Roman" w:cs="Times New Roman"/>
+                <w:sz w:val="24"/>
+                <w:szCs w:val="24"/>
+                <w:lang w:eastAsia="es-CO"/>
+              </w:rPr>
+              <w:t xml:space="preserve"> </w:t>
             </w:r>
           </w:p>
         </w:tc>
@@ -24015,6 +24174,7 @@
                 <w:lang w:eastAsia="es-CO"/>
               </w:rPr>
             </w:pPr>
+            <w:proofErr w:type="spellStart"/>
             <w:r>
               <w:rPr>
                 <w:rFonts w:ascii="Times New Roman" w:eastAsia="Times New Roman" w:hAnsi="Times New Roman" w:cs="Times New Roman"/>
@@ -24024,44 +24184,56 @@
               </w:rPr>
               <w:t>msj</w:t>
             </w:r>
-          </w:p>
-        </w:tc>
-        <w:tc>
-          <w:tcPr>
-            <w:tcW w:w="0" w:type="auto"/>
-            <w:tcBorders>
-              <w:top w:val="single" w:sz="4" w:space="0" w:color="000000"/>
-              <w:left w:val="single" w:sz="4" w:space="0" w:color="000000"/>
-              <w:bottom w:val="single" w:sz="4" w:space="0" w:color="000000"/>
-              <w:right w:val="single" w:sz="4" w:space="0" w:color="000000"/>
-            </w:tcBorders>
-            <w:tcMar>
-              <w:top w:w="0" w:type="dxa"/>
-              <w:left w:w="108" w:type="dxa"/>
-              <w:bottom w:w="0" w:type="dxa"/>
-              <w:right w:w="108" w:type="dxa"/>
-            </w:tcMar>
-            <w:vAlign w:val="center"/>
-            <w:hideMark/>
-          </w:tcPr>
-          <w:p>
-            <w:pPr>
-              <w:spacing w:after="0" w:line="240" w:lineRule="auto"/>
-              <w:rPr>
-                <w:rFonts w:ascii="Times New Roman" w:eastAsia="Times New Roman" w:hAnsi="Times New Roman" w:cs="Times New Roman"/>
-                <w:sz w:val="24"/>
-                <w:szCs w:val="24"/>
-                <w:lang w:eastAsia="es-CO"/>
-              </w:rPr>
-            </w:pPr>
-            <w:r>
-              <w:rPr>
-                <w:rFonts w:ascii="Times New Roman" w:eastAsia="Times New Roman" w:hAnsi="Times New Roman" w:cs="Times New Roman"/>
-                <w:sz w:val="24"/>
-                <w:szCs w:val="24"/>
-                <w:lang w:eastAsia="es-CO"/>
-              </w:rPr>
-              <w:t xml:space="preserve">String </w:t>
+            <w:proofErr w:type="spellEnd"/>
+          </w:p>
+        </w:tc>
+        <w:tc>
+          <w:tcPr>
+            <w:tcW w:w="0" w:type="auto"/>
+            <w:tcBorders>
+              <w:top w:val="single" w:sz="4" w:space="0" w:color="000000"/>
+              <w:left w:val="single" w:sz="4" w:space="0" w:color="000000"/>
+              <w:bottom w:val="single" w:sz="4" w:space="0" w:color="000000"/>
+              <w:right w:val="single" w:sz="4" w:space="0" w:color="000000"/>
+            </w:tcBorders>
+            <w:tcMar>
+              <w:top w:w="0" w:type="dxa"/>
+              <w:left w:w="108" w:type="dxa"/>
+              <w:bottom w:w="0" w:type="dxa"/>
+              <w:right w:w="108" w:type="dxa"/>
+            </w:tcMar>
+            <w:vAlign w:val="center"/>
+            <w:hideMark/>
+          </w:tcPr>
+          <w:p>
+            <w:pPr>
+              <w:spacing w:after="0" w:line="240" w:lineRule="auto"/>
+              <w:rPr>
+                <w:rFonts w:ascii="Times New Roman" w:eastAsia="Times New Roman" w:hAnsi="Times New Roman" w:cs="Times New Roman"/>
+                <w:sz w:val="24"/>
+                <w:szCs w:val="24"/>
+                <w:lang w:eastAsia="es-CO"/>
+              </w:rPr>
+            </w:pPr>
+            <w:proofErr w:type="spellStart"/>
+            <w:r>
+              <w:rPr>
+                <w:rFonts w:ascii="Times New Roman" w:eastAsia="Times New Roman" w:hAnsi="Times New Roman" w:cs="Times New Roman"/>
+                <w:sz w:val="24"/>
+                <w:szCs w:val="24"/>
+                <w:lang w:eastAsia="es-CO"/>
+              </w:rPr>
+              <w:t>String</w:t>
+            </w:r>
+            <w:proofErr w:type="spellEnd"/>
+            <w:r>
+              <w:rPr>
+                <w:rFonts w:ascii="Times New Roman" w:eastAsia="Times New Roman" w:hAnsi="Times New Roman" w:cs="Times New Roman"/>
+                <w:sz w:val="24"/>
+                <w:szCs w:val="24"/>
+                <w:lang w:eastAsia="es-CO"/>
+              </w:rPr>
+              <w:t xml:space="preserve"> </w:t>
             </w:r>
           </w:p>
         </w:tc>
@@ -26037,6 +26209,7 @@
                 <w:lang w:eastAsia="es-CO"/>
               </w:rPr>
             </w:pPr>
+            <w:proofErr w:type="spellStart"/>
             <w:r>
               <w:rPr>
                 <w:rFonts w:ascii="Times New Roman" w:eastAsia="Times New Roman" w:hAnsi="Times New Roman" w:cs="Times New Roman"/>
@@ -26046,44 +26219,56 @@
               </w:rPr>
               <w:t>msj</w:t>
             </w:r>
-          </w:p>
-        </w:tc>
-        <w:tc>
-          <w:tcPr>
-            <w:tcW w:w="0" w:type="auto"/>
-            <w:tcBorders>
-              <w:top w:val="single" w:sz="4" w:space="0" w:color="000000"/>
-              <w:left w:val="single" w:sz="4" w:space="0" w:color="000000"/>
-              <w:bottom w:val="single" w:sz="4" w:space="0" w:color="000000"/>
-              <w:right w:val="single" w:sz="4" w:space="0" w:color="000000"/>
-            </w:tcBorders>
-            <w:tcMar>
-              <w:top w:w="0" w:type="dxa"/>
-              <w:left w:w="108" w:type="dxa"/>
-              <w:bottom w:w="0" w:type="dxa"/>
-              <w:right w:w="108" w:type="dxa"/>
-            </w:tcMar>
-            <w:vAlign w:val="center"/>
-            <w:hideMark/>
-          </w:tcPr>
-          <w:p>
-            <w:pPr>
-              <w:spacing w:after="0" w:line="240" w:lineRule="auto"/>
-              <w:rPr>
-                <w:rFonts w:ascii="Times New Roman" w:eastAsia="Times New Roman" w:hAnsi="Times New Roman" w:cs="Times New Roman"/>
-                <w:sz w:val="24"/>
-                <w:szCs w:val="24"/>
-                <w:lang w:eastAsia="es-CO"/>
-              </w:rPr>
-            </w:pPr>
-            <w:r>
-              <w:rPr>
-                <w:rFonts w:ascii="Times New Roman" w:eastAsia="Times New Roman" w:hAnsi="Times New Roman" w:cs="Times New Roman"/>
-                <w:sz w:val="24"/>
-                <w:szCs w:val="24"/>
-                <w:lang w:eastAsia="es-CO"/>
-              </w:rPr>
-              <w:t xml:space="preserve">String </w:t>
+            <w:proofErr w:type="spellEnd"/>
+          </w:p>
+        </w:tc>
+        <w:tc>
+          <w:tcPr>
+            <w:tcW w:w="0" w:type="auto"/>
+            <w:tcBorders>
+              <w:top w:val="single" w:sz="4" w:space="0" w:color="000000"/>
+              <w:left w:val="single" w:sz="4" w:space="0" w:color="000000"/>
+              <w:bottom w:val="single" w:sz="4" w:space="0" w:color="000000"/>
+              <w:right w:val="single" w:sz="4" w:space="0" w:color="000000"/>
+            </w:tcBorders>
+            <w:tcMar>
+              <w:top w:w="0" w:type="dxa"/>
+              <w:left w:w="108" w:type="dxa"/>
+              <w:bottom w:w="0" w:type="dxa"/>
+              <w:right w:w="108" w:type="dxa"/>
+            </w:tcMar>
+            <w:vAlign w:val="center"/>
+            <w:hideMark/>
+          </w:tcPr>
+          <w:p>
+            <w:pPr>
+              <w:spacing w:after="0" w:line="240" w:lineRule="auto"/>
+              <w:rPr>
+                <w:rFonts w:ascii="Times New Roman" w:eastAsia="Times New Roman" w:hAnsi="Times New Roman" w:cs="Times New Roman"/>
+                <w:sz w:val="24"/>
+                <w:szCs w:val="24"/>
+                <w:lang w:eastAsia="es-CO"/>
+              </w:rPr>
+            </w:pPr>
+            <w:proofErr w:type="spellStart"/>
+            <w:r>
+              <w:rPr>
+                <w:rFonts w:ascii="Times New Roman" w:eastAsia="Times New Roman" w:hAnsi="Times New Roman" w:cs="Times New Roman"/>
+                <w:sz w:val="24"/>
+                <w:szCs w:val="24"/>
+                <w:lang w:eastAsia="es-CO"/>
+              </w:rPr>
+              <w:t>String</w:t>
+            </w:r>
+            <w:proofErr w:type="spellEnd"/>
+            <w:r>
+              <w:rPr>
+                <w:rFonts w:ascii="Times New Roman" w:eastAsia="Times New Roman" w:hAnsi="Times New Roman" w:cs="Times New Roman"/>
+                <w:sz w:val="24"/>
+                <w:szCs w:val="24"/>
+                <w:lang w:eastAsia="es-CO"/>
+              </w:rPr>
+              <w:t xml:space="preserve"> </w:t>
             </w:r>
           </w:p>
         </w:tc>
@@ -28070,6 +28255,7 @@
                 <w:lang w:eastAsia="es-CO"/>
               </w:rPr>
             </w:pPr>
+            <w:proofErr w:type="spellStart"/>
             <w:r>
               <w:rPr>
                 <w:rFonts w:ascii="Times New Roman" w:eastAsia="Times New Roman" w:hAnsi="Times New Roman" w:cs="Times New Roman"/>
@@ -28079,44 +28265,56 @@
               </w:rPr>
               <w:t>msj</w:t>
             </w:r>
-          </w:p>
-        </w:tc>
-        <w:tc>
-          <w:tcPr>
-            <w:tcW w:w="0" w:type="auto"/>
-            <w:tcBorders>
-              <w:top w:val="single" w:sz="4" w:space="0" w:color="000000"/>
-              <w:left w:val="single" w:sz="4" w:space="0" w:color="000000"/>
-              <w:bottom w:val="single" w:sz="4" w:space="0" w:color="000000"/>
-              <w:right w:val="single" w:sz="4" w:space="0" w:color="000000"/>
-            </w:tcBorders>
-            <w:tcMar>
-              <w:top w:w="0" w:type="dxa"/>
-              <w:left w:w="108" w:type="dxa"/>
-              <w:bottom w:w="0" w:type="dxa"/>
-              <w:right w:w="108" w:type="dxa"/>
-            </w:tcMar>
-            <w:vAlign w:val="center"/>
-            <w:hideMark/>
-          </w:tcPr>
-          <w:p>
-            <w:pPr>
-              <w:spacing w:after="0" w:line="240" w:lineRule="auto"/>
-              <w:rPr>
-                <w:rFonts w:ascii="Times New Roman" w:eastAsia="Times New Roman" w:hAnsi="Times New Roman" w:cs="Times New Roman"/>
-                <w:sz w:val="24"/>
-                <w:szCs w:val="24"/>
-                <w:lang w:eastAsia="es-CO"/>
-              </w:rPr>
-            </w:pPr>
-            <w:r>
-              <w:rPr>
-                <w:rFonts w:ascii="Times New Roman" w:eastAsia="Times New Roman" w:hAnsi="Times New Roman" w:cs="Times New Roman"/>
-                <w:sz w:val="24"/>
-                <w:szCs w:val="24"/>
-                <w:lang w:eastAsia="es-CO"/>
-              </w:rPr>
-              <w:t xml:space="preserve">String </w:t>
+            <w:proofErr w:type="spellEnd"/>
+          </w:p>
+        </w:tc>
+        <w:tc>
+          <w:tcPr>
+            <w:tcW w:w="0" w:type="auto"/>
+            <w:tcBorders>
+              <w:top w:val="single" w:sz="4" w:space="0" w:color="000000"/>
+              <w:left w:val="single" w:sz="4" w:space="0" w:color="000000"/>
+              <w:bottom w:val="single" w:sz="4" w:space="0" w:color="000000"/>
+              <w:right w:val="single" w:sz="4" w:space="0" w:color="000000"/>
+            </w:tcBorders>
+            <w:tcMar>
+              <w:top w:w="0" w:type="dxa"/>
+              <w:left w:w="108" w:type="dxa"/>
+              <w:bottom w:w="0" w:type="dxa"/>
+              <w:right w:w="108" w:type="dxa"/>
+            </w:tcMar>
+            <w:vAlign w:val="center"/>
+            <w:hideMark/>
+          </w:tcPr>
+          <w:p>
+            <w:pPr>
+              <w:spacing w:after="0" w:line="240" w:lineRule="auto"/>
+              <w:rPr>
+                <w:rFonts w:ascii="Times New Roman" w:eastAsia="Times New Roman" w:hAnsi="Times New Roman" w:cs="Times New Roman"/>
+                <w:sz w:val="24"/>
+                <w:szCs w:val="24"/>
+                <w:lang w:eastAsia="es-CO"/>
+              </w:rPr>
+            </w:pPr>
+            <w:proofErr w:type="spellStart"/>
+            <w:r>
+              <w:rPr>
+                <w:rFonts w:ascii="Times New Roman" w:eastAsia="Times New Roman" w:hAnsi="Times New Roman" w:cs="Times New Roman"/>
+                <w:sz w:val="24"/>
+                <w:szCs w:val="24"/>
+                <w:lang w:eastAsia="es-CO"/>
+              </w:rPr>
+              <w:t>String</w:t>
+            </w:r>
+            <w:proofErr w:type="spellEnd"/>
+            <w:r>
+              <w:rPr>
+                <w:rFonts w:ascii="Times New Roman" w:eastAsia="Times New Roman" w:hAnsi="Times New Roman" w:cs="Times New Roman"/>
+                <w:sz w:val="24"/>
+                <w:szCs w:val="24"/>
+                <w:lang w:eastAsia="es-CO"/>
+              </w:rPr>
+              <w:t xml:space="preserve"> </w:t>
             </w:r>
           </w:p>
         </w:tc>
@@ -30173,14 +30371,25 @@
                 <w:lang w:eastAsia="es-CO"/>
               </w:rPr>
             </w:pPr>
-            <w:r>
-              <w:rPr>
-                <w:rFonts w:ascii="Times New Roman" w:eastAsia="Times New Roman" w:hAnsi="Times New Roman" w:cs="Times New Roman"/>
-                <w:sz w:val="24"/>
-                <w:szCs w:val="24"/>
-                <w:lang w:eastAsia="es-CO"/>
-              </w:rPr>
-              <w:t xml:space="preserve">String </w:t>
+            <w:proofErr w:type="spellStart"/>
+            <w:r>
+              <w:rPr>
+                <w:rFonts w:ascii="Times New Roman" w:eastAsia="Times New Roman" w:hAnsi="Times New Roman" w:cs="Times New Roman"/>
+                <w:sz w:val="24"/>
+                <w:szCs w:val="24"/>
+                <w:lang w:eastAsia="es-CO"/>
+              </w:rPr>
+              <w:t>String</w:t>
+            </w:r>
+            <w:proofErr w:type="spellEnd"/>
+            <w:r>
+              <w:rPr>
+                <w:rFonts w:ascii="Times New Roman" w:eastAsia="Times New Roman" w:hAnsi="Times New Roman" w:cs="Times New Roman"/>
+                <w:sz w:val="24"/>
+                <w:szCs w:val="24"/>
+                <w:lang w:eastAsia="es-CO"/>
+              </w:rPr>
+              <w:t xml:space="preserve"> </w:t>
             </w:r>
           </w:p>
         </w:tc>
@@ -30311,6 +30520,7 @@
                 <w:lang w:eastAsia="es-CO"/>
               </w:rPr>
             </w:pPr>
+            <w:proofErr w:type="spellStart"/>
             <w:r>
               <w:rPr>
                 <w:rFonts w:ascii="Times New Roman" w:eastAsia="Times New Roman" w:hAnsi="Times New Roman" w:cs="Times New Roman"/>
@@ -30320,6 +30530,7 @@
               </w:rPr>
               <w:t>String</w:t>
             </w:r>
+            <w:proofErr w:type="spellEnd"/>
           </w:p>
         </w:tc>
         <w:tc>
@@ -30449,6 +30660,7 @@
                 <w:lang w:eastAsia="es-CO"/>
               </w:rPr>
             </w:pPr>
+            <w:proofErr w:type="spellStart"/>
             <w:r>
               <w:rPr>
                 <w:rFonts w:ascii="Times New Roman" w:eastAsia="Times New Roman" w:hAnsi="Times New Roman" w:cs="Times New Roman"/>
@@ -30458,6 +30670,7 @@
               </w:rPr>
               <w:t>String</w:t>
             </w:r>
+            <w:proofErr w:type="spellEnd"/>
           </w:p>
         </w:tc>
         <w:tc>
@@ -30587,6 +30800,7 @@
                 <w:lang w:eastAsia="es-CO"/>
               </w:rPr>
             </w:pPr>
+            <w:proofErr w:type="spellStart"/>
             <w:r>
               <w:rPr>
                 <w:rFonts w:ascii="Times New Roman" w:eastAsia="Times New Roman" w:hAnsi="Times New Roman" w:cs="Times New Roman"/>
@@ -30596,6 +30810,7 @@
               </w:rPr>
               <w:t>String</w:t>
             </w:r>
+            <w:proofErr w:type="spellEnd"/>
           </w:p>
         </w:tc>
         <w:tc>
@@ -30725,6 +30940,7 @@
                 <w:lang w:eastAsia="es-CO"/>
               </w:rPr>
             </w:pPr>
+            <w:proofErr w:type="spellStart"/>
             <w:r>
               <w:rPr>
                 <w:rFonts w:ascii="Times New Roman" w:eastAsia="Times New Roman" w:hAnsi="Times New Roman" w:cs="Times New Roman"/>
@@ -30734,6 +30950,7 @@
               </w:rPr>
               <w:t>String</w:t>
             </w:r>
+            <w:proofErr w:type="spellEnd"/>
           </w:p>
         </w:tc>
         <w:tc>
@@ -30777,2084 +30994,6 @@
         </w:rPr>
       </w:pPr>
     </w:p>
-    <w:p>
-      <w:pPr>
-        <w:rPr>
-          <w:rFonts w:ascii="Times New Roman" w:hAnsi="Times New Roman" w:cs="Times New Roman"/>
-          <w:sz w:val="24"/>
-          <w:szCs w:val="24"/>
-        </w:rPr>
-      </w:pPr>
-      <w:r>
-        <w:rPr>
-          <w:rFonts w:ascii="Times New Roman" w:hAnsi="Times New Roman" w:cs="Times New Roman"/>
-          <w:sz w:val="24"/>
-          <w:szCs w:val="24"/>
-        </w:rPr>
-        <w:br w:type="page"/>
-      </w:r>
-    </w:p>
-    <w:p>
-      <w:pPr>
-        <w:rPr>
-          <w:rFonts w:ascii="Times New Roman" w:hAnsi="Times New Roman" w:cs="Times New Roman"/>
-          <w:sz w:val="24"/>
-          <w:szCs w:val="24"/>
-        </w:rPr>
-      </w:pPr>
-      <w:r>
-        <w:rPr>
-          <w:rFonts w:ascii="Times New Roman" w:hAnsi="Times New Roman" w:cs="Times New Roman"/>
-          <w:sz w:val="24"/>
-          <w:szCs w:val="24"/>
-        </w:rPr>
-        <w:lastRenderedPageBreak/>
-        <w:t>R13.</w:t>
-      </w:r>
-    </w:p>
-    <w:tbl>
-      <w:tblPr>
-        <w:tblW w:w="0" w:type="auto"/>
-        <w:tblCellMar>
-          <w:top w:w="15" w:type="dxa"/>
-          <w:left w:w="15" w:type="dxa"/>
-          <w:bottom w:w="15" w:type="dxa"/>
-          <w:right w:w="15" w:type="dxa"/>
-        </w:tblCellMar>
-        <w:tblLook w:val="04A0" w:firstRow="1" w:lastRow="0" w:firstColumn="1" w:lastColumn="0" w:noHBand="0" w:noVBand="1"/>
-      </w:tblPr>
-      <w:tblGrid>
-        <w:gridCol w:w="2628"/>
-        <w:gridCol w:w="1599"/>
-        <w:gridCol w:w="1157"/>
-        <w:gridCol w:w="3444"/>
-      </w:tblGrid>
-      <w:tr>
-        <w:trPr>
-          <w:trHeight w:val="589"/>
-        </w:trPr>
-        <w:tc>
-          <w:tcPr>
-            <w:tcW w:w="0" w:type="auto"/>
-            <w:tcBorders>
-              <w:top w:val="single" w:sz="4" w:space="0" w:color="000000"/>
-              <w:left w:val="single" w:sz="4" w:space="0" w:color="000000"/>
-              <w:bottom w:val="single" w:sz="4" w:space="0" w:color="000000"/>
-              <w:right w:val="single" w:sz="4" w:space="0" w:color="000000"/>
-            </w:tcBorders>
-            <w:shd w:val="clear" w:color="auto" w:fill="D9E2F3"/>
-            <w:tcMar>
-              <w:top w:w="0" w:type="dxa"/>
-              <w:left w:w="108" w:type="dxa"/>
-              <w:bottom w:w="0" w:type="dxa"/>
-              <w:right w:w="108" w:type="dxa"/>
-            </w:tcMar>
-            <w:vAlign w:val="center"/>
-            <w:hideMark/>
-          </w:tcPr>
-          <w:p>
-            <w:pPr>
-              <w:spacing w:after="0" w:line="240" w:lineRule="auto"/>
-              <w:rPr>
-                <w:rFonts w:ascii="Times New Roman" w:eastAsia="Times New Roman" w:hAnsi="Times New Roman" w:cs="Times New Roman"/>
-                <w:sz w:val="24"/>
-                <w:szCs w:val="24"/>
-                <w:lang w:eastAsia="es-CO"/>
-              </w:rPr>
-            </w:pPr>
-            <w:r>
-              <w:rPr>
-                <w:rFonts w:ascii="Calibri" w:eastAsia="Times New Roman" w:hAnsi="Calibri" w:cs="Calibri"/>
-                <w:color w:val="000000"/>
-                <w:lang w:eastAsia="es-CO"/>
-              </w:rPr>
-              <w:t>Nombre o identificador</w:t>
-            </w:r>
-          </w:p>
-        </w:tc>
-        <w:tc>
-          <w:tcPr>
-            <w:tcW w:w="0" w:type="auto"/>
-            <w:gridSpan w:val="3"/>
-            <w:tcBorders>
-              <w:top w:val="single" w:sz="4" w:space="0" w:color="000000"/>
-              <w:left w:val="single" w:sz="4" w:space="0" w:color="000000"/>
-              <w:bottom w:val="single" w:sz="4" w:space="0" w:color="000000"/>
-              <w:right w:val="single" w:sz="4" w:space="0" w:color="000000"/>
-            </w:tcBorders>
-            <w:tcMar>
-              <w:top w:w="0" w:type="dxa"/>
-              <w:left w:w="108" w:type="dxa"/>
-              <w:bottom w:w="0" w:type="dxa"/>
-              <w:right w:w="108" w:type="dxa"/>
-            </w:tcMar>
-            <w:vAlign w:val="center"/>
-            <w:hideMark/>
-          </w:tcPr>
-          <w:p>
-            <w:pPr>
-              <w:spacing w:after="0" w:line="240" w:lineRule="auto"/>
-              <w:rPr>
-                <w:rFonts w:ascii="Times New Roman" w:eastAsia="Times New Roman" w:hAnsi="Times New Roman" w:cs="Times New Roman"/>
-                <w:sz w:val="24"/>
-                <w:szCs w:val="24"/>
-                <w:lang w:eastAsia="es-CO"/>
-              </w:rPr>
-            </w:pPr>
-            <w:r>
-              <w:rPr>
-                <w:rFonts w:ascii="Times New Roman" w:eastAsia="Times New Roman" w:hAnsi="Times New Roman" w:cs="Times New Roman"/>
-                <w:sz w:val="24"/>
-                <w:szCs w:val="24"/>
-                <w:lang w:eastAsia="es-CO"/>
-              </w:rPr>
-              <w:t xml:space="preserve"> </w:t>
-            </w:r>
-            <w:r>
-              <w:rPr>
-                <w:rFonts w:ascii="Times New Roman" w:eastAsia="Times New Roman" w:hAnsi="Times New Roman" w:cs="Times New Roman"/>
-                <w:sz w:val="24"/>
-                <w:szCs w:val="24"/>
-                <w:lang w:eastAsia="es-CO"/>
-              </w:rPr>
-              <w:t>Inicialización de objetos</w:t>
-            </w:r>
-          </w:p>
-        </w:tc>
-      </w:tr>
-      <w:tr>
-        <w:trPr>
-          <w:trHeight w:val="816"/>
-        </w:trPr>
-        <w:tc>
-          <w:tcPr>
-            <w:tcW w:w="0" w:type="auto"/>
-            <w:tcBorders>
-              <w:top w:val="single" w:sz="4" w:space="0" w:color="000000"/>
-              <w:left w:val="single" w:sz="4" w:space="0" w:color="000000"/>
-              <w:bottom w:val="single" w:sz="4" w:space="0" w:color="000000"/>
-              <w:right w:val="single" w:sz="4" w:space="0" w:color="000000"/>
-            </w:tcBorders>
-            <w:shd w:val="clear" w:color="auto" w:fill="D9E2F3"/>
-            <w:tcMar>
-              <w:top w:w="0" w:type="dxa"/>
-              <w:left w:w="108" w:type="dxa"/>
-              <w:bottom w:w="0" w:type="dxa"/>
-              <w:right w:w="108" w:type="dxa"/>
-            </w:tcMar>
-            <w:vAlign w:val="center"/>
-            <w:hideMark/>
-          </w:tcPr>
-          <w:p>
-            <w:pPr>
-              <w:spacing w:after="0" w:line="240" w:lineRule="auto"/>
-              <w:rPr>
-                <w:rFonts w:ascii="Times New Roman" w:eastAsia="Times New Roman" w:hAnsi="Times New Roman" w:cs="Times New Roman"/>
-                <w:sz w:val="24"/>
-                <w:szCs w:val="24"/>
-                <w:lang w:eastAsia="es-CO"/>
-              </w:rPr>
-            </w:pPr>
-            <w:r>
-              <w:rPr>
-                <w:rFonts w:ascii="Calibri" w:eastAsia="Times New Roman" w:hAnsi="Calibri" w:cs="Calibri"/>
-                <w:color w:val="000000"/>
-                <w:lang w:eastAsia="es-CO"/>
-              </w:rPr>
-              <w:t>Resumen</w:t>
-            </w:r>
-          </w:p>
-        </w:tc>
-        <w:tc>
-          <w:tcPr>
-            <w:tcW w:w="0" w:type="auto"/>
-            <w:gridSpan w:val="3"/>
-            <w:tcBorders>
-              <w:top w:val="single" w:sz="4" w:space="0" w:color="000000"/>
-              <w:left w:val="single" w:sz="4" w:space="0" w:color="000000"/>
-              <w:bottom w:val="single" w:sz="4" w:space="0" w:color="000000"/>
-              <w:right w:val="single" w:sz="4" w:space="0" w:color="000000"/>
-            </w:tcBorders>
-            <w:tcMar>
-              <w:top w:w="0" w:type="dxa"/>
-              <w:left w:w="108" w:type="dxa"/>
-              <w:bottom w:w="0" w:type="dxa"/>
-              <w:right w:w="108" w:type="dxa"/>
-            </w:tcMar>
-            <w:vAlign w:val="center"/>
-            <w:hideMark/>
-          </w:tcPr>
-          <w:p>
-            <w:pPr>
-              <w:spacing w:before="240"/>
-              <w:rPr>
-                <w:rFonts w:ascii="Times New Roman" w:eastAsia="Times New Roman" w:hAnsi="Times New Roman" w:cs="Times New Roman"/>
-                <w:color w:val="000000"/>
-                <w:sz w:val="24"/>
-                <w:szCs w:val="24"/>
-                <w:u w:val="single"/>
-                <w:lang w:eastAsia="es-CO"/>
-              </w:rPr>
-            </w:pPr>
-            <w:r>
-              <w:rPr>
-                <w:rFonts w:ascii="Times New Roman" w:eastAsia="Times New Roman" w:hAnsi="Times New Roman" w:cs="Times New Roman"/>
-                <w:color w:val="000000"/>
-                <w:sz w:val="24"/>
-                <w:szCs w:val="24"/>
-                <w:u w:val="single"/>
-                <w:lang w:eastAsia="es-CO"/>
-              </w:rPr>
-              <w:t>El sistema tiene que crear e inicializar 10 niveles</w:t>
-            </w:r>
-            <w:r>
-              <w:rPr>
-                <w:rFonts w:ascii="Times New Roman" w:eastAsia="Times New Roman" w:hAnsi="Times New Roman" w:cs="Times New Roman"/>
-                <w:color w:val="000000"/>
-                <w:sz w:val="24"/>
-                <w:szCs w:val="24"/>
-                <w:u w:val="single"/>
-                <w:lang w:eastAsia="es-CO"/>
-              </w:rPr>
-              <w:t xml:space="preserve">, 20 jugadores, 50 tesoros y 25 enemigos </w:t>
-            </w:r>
-            <w:r>
-              <w:rPr>
-                <w:rFonts w:ascii="Times New Roman" w:eastAsia="Times New Roman" w:hAnsi="Times New Roman" w:cs="Times New Roman"/>
-                <w:color w:val="000000"/>
-                <w:sz w:val="24"/>
-                <w:szCs w:val="24"/>
-                <w:u w:val="single"/>
-                <w:lang w:eastAsia="es-CO"/>
-              </w:rPr>
-              <w:t>automáticamente una vez que comienza</w:t>
-            </w:r>
-            <w:r>
-              <w:rPr>
-                <w:rFonts w:ascii="Times New Roman" w:eastAsia="Times New Roman" w:hAnsi="Times New Roman" w:cs="Times New Roman"/>
-                <w:color w:val="000000"/>
-                <w:sz w:val="24"/>
-                <w:szCs w:val="24"/>
-                <w:u w:val="single"/>
-                <w:lang w:eastAsia="es-CO"/>
-              </w:rPr>
-              <w:t xml:space="preserve"> el juego</w:t>
-            </w:r>
-            <w:r>
-              <w:rPr>
-                <w:rFonts w:ascii="Times New Roman" w:eastAsia="Times New Roman" w:hAnsi="Times New Roman" w:cs="Times New Roman"/>
-                <w:color w:val="000000"/>
-                <w:sz w:val="24"/>
-                <w:szCs w:val="24"/>
-                <w:u w:val="single"/>
-                <w:lang w:eastAsia="es-CO"/>
-              </w:rPr>
-              <w:t>.</w:t>
-            </w:r>
-          </w:p>
-        </w:tc>
-      </w:tr>
-      <w:tr>
-        <w:trPr>
-          <w:trHeight w:val="416"/>
-        </w:trPr>
-        <w:tc>
-          <w:tcPr>
-            <w:tcW w:w="0" w:type="auto"/>
-            <w:vMerge w:val="restart"/>
-            <w:tcBorders>
-              <w:top w:val="single" w:sz="4" w:space="0" w:color="000000"/>
-              <w:left w:val="single" w:sz="4" w:space="0" w:color="000000"/>
-              <w:bottom w:val="single" w:sz="4" w:space="0" w:color="000000"/>
-              <w:right w:val="single" w:sz="4" w:space="0" w:color="000000"/>
-            </w:tcBorders>
-            <w:shd w:val="clear" w:color="auto" w:fill="D9E2F3"/>
-            <w:tcMar>
-              <w:top w:w="0" w:type="dxa"/>
-              <w:left w:w="108" w:type="dxa"/>
-              <w:bottom w:w="0" w:type="dxa"/>
-              <w:right w:w="108" w:type="dxa"/>
-            </w:tcMar>
-            <w:vAlign w:val="center"/>
-            <w:hideMark/>
-          </w:tcPr>
-          <w:p>
-            <w:pPr>
-              <w:spacing w:after="0" w:line="240" w:lineRule="auto"/>
-              <w:rPr>
-                <w:rFonts w:ascii="Calibri" w:eastAsia="Times New Roman" w:hAnsi="Calibri" w:cs="Calibri"/>
-                <w:color w:val="000000"/>
-                <w:lang w:eastAsia="es-CO"/>
-              </w:rPr>
-            </w:pPr>
-            <w:r>
-              <w:rPr>
-                <w:rFonts w:ascii="Calibri" w:eastAsia="Times New Roman" w:hAnsi="Calibri" w:cs="Calibri"/>
-                <w:color w:val="000000"/>
-                <w:lang w:eastAsia="es-CO"/>
-              </w:rPr>
-              <w:t>Entradas</w:t>
-            </w:r>
-            <w:r>
-              <w:rPr>
-                <w:rFonts w:ascii="Calibri" w:eastAsia="Times New Roman" w:hAnsi="Calibri" w:cs="Calibri"/>
-                <w:color w:val="000000"/>
-                <w:lang w:eastAsia="es-CO"/>
-              </w:rPr>
-              <w:t xml:space="preserve"> (No se requieren entradas para el método que satisface este requerimiento)</w:t>
-            </w:r>
-          </w:p>
-        </w:tc>
-        <w:tc>
-          <w:tcPr>
-            <w:tcW w:w="0" w:type="auto"/>
-            <w:tcBorders>
-              <w:top w:val="single" w:sz="4" w:space="0" w:color="000000"/>
-              <w:left w:val="single" w:sz="4" w:space="0" w:color="000000"/>
-              <w:bottom w:val="single" w:sz="4" w:space="0" w:color="000000"/>
-              <w:right w:val="single" w:sz="4" w:space="0" w:color="000000"/>
-            </w:tcBorders>
-            <w:tcMar>
-              <w:top w:w="0" w:type="dxa"/>
-              <w:left w:w="108" w:type="dxa"/>
-              <w:bottom w:w="0" w:type="dxa"/>
-              <w:right w:w="108" w:type="dxa"/>
-            </w:tcMar>
-            <w:vAlign w:val="center"/>
-            <w:hideMark/>
-          </w:tcPr>
-          <w:p>
-            <w:pPr>
-              <w:spacing w:after="0" w:line="240" w:lineRule="auto"/>
-              <w:jc w:val="center"/>
-              <w:rPr>
-                <w:rFonts w:ascii="Times New Roman" w:eastAsia="Times New Roman" w:hAnsi="Times New Roman" w:cs="Times New Roman"/>
-                <w:sz w:val="24"/>
-                <w:szCs w:val="24"/>
-                <w:lang w:eastAsia="es-CO"/>
-              </w:rPr>
-            </w:pPr>
-            <w:r>
-              <w:rPr>
-                <w:rFonts w:ascii="Calibri" w:eastAsia="Times New Roman" w:hAnsi="Calibri" w:cs="Calibri"/>
-                <w:color w:val="000000"/>
-                <w:lang w:eastAsia="es-CO"/>
-              </w:rPr>
-              <w:t>Nombre entrada</w:t>
-            </w:r>
-          </w:p>
-        </w:tc>
-        <w:tc>
-          <w:tcPr>
-            <w:tcW w:w="0" w:type="auto"/>
-            <w:tcBorders>
-              <w:top w:val="single" w:sz="4" w:space="0" w:color="000000"/>
-              <w:left w:val="single" w:sz="4" w:space="0" w:color="000000"/>
-              <w:bottom w:val="single" w:sz="4" w:space="0" w:color="000000"/>
-              <w:right w:val="single" w:sz="4" w:space="0" w:color="000000"/>
-            </w:tcBorders>
-            <w:tcMar>
-              <w:top w:w="0" w:type="dxa"/>
-              <w:left w:w="108" w:type="dxa"/>
-              <w:bottom w:w="0" w:type="dxa"/>
-              <w:right w:w="108" w:type="dxa"/>
-            </w:tcMar>
-            <w:vAlign w:val="center"/>
-            <w:hideMark/>
-          </w:tcPr>
-          <w:p>
-            <w:pPr>
-              <w:spacing w:after="0" w:line="240" w:lineRule="auto"/>
-              <w:jc w:val="center"/>
-              <w:rPr>
-                <w:rFonts w:ascii="Times New Roman" w:eastAsia="Times New Roman" w:hAnsi="Times New Roman" w:cs="Times New Roman"/>
-                <w:sz w:val="24"/>
-                <w:szCs w:val="24"/>
-                <w:lang w:eastAsia="es-CO"/>
-              </w:rPr>
-            </w:pPr>
-            <w:r>
-              <w:rPr>
-                <w:rFonts w:ascii="Calibri" w:eastAsia="Times New Roman" w:hAnsi="Calibri" w:cs="Calibri"/>
-                <w:color w:val="000000"/>
-                <w:lang w:eastAsia="es-CO"/>
-              </w:rPr>
-              <w:t>Tipo de dato</w:t>
-            </w:r>
-          </w:p>
-        </w:tc>
-        <w:tc>
-          <w:tcPr>
-            <w:tcW w:w="0" w:type="auto"/>
-            <w:tcBorders>
-              <w:top w:val="single" w:sz="4" w:space="0" w:color="000000"/>
-              <w:left w:val="single" w:sz="4" w:space="0" w:color="000000"/>
-              <w:bottom w:val="single" w:sz="4" w:space="0" w:color="000000"/>
-              <w:right w:val="single" w:sz="4" w:space="0" w:color="000000"/>
-            </w:tcBorders>
-            <w:tcMar>
-              <w:top w:w="0" w:type="dxa"/>
-              <w:left w:w="108" w:type="dxa"/>
-              <w:bottom w:w="0" w:type="dxa"/>
-              <w:right w:w="108" w:type="dxa"/>
-            </w:tcMar>
-            <w:vAlign w:val="center"/>
-            <w:hideMark/>
-          </w:tcPr>
-          <w:p>
-            <w:pPr>
-              <w:spacing w:after="0" w:line="240" w:lineRule="auto"/>
-              <w:jc w:val="center"/>
-              <w:rPr>
-                <w:rFonts w:ascii="Times New Roman" w:eastAsia="Times New Roman" w:hAnsi="Times New Roman" w:cs="Times New Roman"/>
-                <w:sz w:val="24"/>
-                <w:szCs w:val="24"/>
-                <w:lang w:eastAsia="es-CO"/>
-              </w:rPr>
-            </w:pPr>
-            <w:r>
-              <w:rPr>
-                <w:rFonts w:ascii="Calibri" w:eastAsia="Times New Roman" w:hAnsi="Calibri" w:cs="Calibri"/>
-                <w:color w:val="000000"/>
-                <w:lang w:eastAsia="es-CO"/>
-              </w:rPr>
-              <w:t>Condición de selección o repetición</w:t>
-            </w:r>
-            <w:r>
-              <w:rPr>
-                <w:rFonts w:ascii="Calibri" w:eastAsia="Times New Roman" w:hAnsi="Calibri" w:cs="Calibri"/>
-                <w:color w:val="000000"/>
-                <w:lang w:eastAsia="es-CO"/>
-              </w:rPr>
-              <w:t xml:space="preserve"> (Validaciones)</w:t>
-            </w:r>
-          </w:p>
-        </w:tc>
-      </w:tr>
-      <w:tr>
-        <w:trPr>
-          <w:trHeight w:val="270"/>
-        </w:trPr>
-        <w:tc>
-          <w:tcPr>
-            <w:tcW w:w="0" w:type="auto"/>
-            <w:vMerge/>
-            <w:tcBorders>
-              <w:top w:val="single" w:sz="4" w:space="0" w:color="000000"/>
-              <w:left w:val="single" w:sz="4" w:space="0" w:color="000000"/>
-              <w:bottom w:val="single" w:sz="4" w:space="0" w:color="000000"/>
-              <w:right w:val="single" w:sz="4" w:space="0" w:color="000000"/>
-            </w:tcBorders>
-            <w:vAlign w:val="center"/>
-            <w:hideMark/>
-          </w:tcPr>
-          <w:p>
-            <w:pPr>
-              <w:spacing w:after="0" w:line="240" w:lineRule="auto"/>
-              <w:rPr>
-                <w:rFonts w:ascii="Times New Roman" w:eastAsia="Times New Roman" w:hAnsi="Times New Roman" w:cs="Times New Roman"/>
-                <w:sz w:val="24"/>
-                <w:szCs w:val="24"/>
-                <w:lang w:eastAsia="es-CO"/>
-              </w:rPr>
-            </w:pPr>
-          </w:p>
-        </w:tc>
-        <w:tc>
-          <w:tcPr>
-            <w:tcW w:w="0" w:type="auto"/>
-            <w:tcBorders>
-              <w:top w:val="single" w:sz="4" w:space="0" w:color="000000"/>
-              <w:left w:val="single" w:sz="4" w:space="0" w:color="000000"/>
-              <w:bottom w:val="single" w:sz="4" w:space="0" w:color="000000"/>
-              <w:right w:val="single" w:sz="4" w:space="0" w:color="000000"/>
-            </w:tcBorders>
-            <w:tcMar>
-              <w:top w:w="0" w:type="dxa"/>
-              <w:left w:w="108" w:type="dxa"/>
-              <w:bottom w:w="0" w:type="dxa"/>
-              <w:right w:w="108" w:type="dxa"/>
-            </w:tcMar>
-            <w:vAlign w:val="center"/>
-            <w:hideMark/>
-          </w:tcPr>
-          <w:p>
-            <w:pPr>
-              <w:spacing w:after="0" w:line="240" w:lineRule="auto"/>
-              <w:rPr>
-                <w:rFonts w:ascii="Times New Roman" w:eastAsia="Times New Roman" w:hAnsi="Times New Roman" w:cs="Times New Roman"/>
-                <w:sz w:val="24"/>
-                <w:szCs w:val="24"/>
-                <w:lang w:eastAsia="es-CO"/>
-              </w:rPr>
-            </w:pPr>
-          </w:p>
-        </w:tc>
-        <w:tc>
-          <w:tcPr>
-            <w:tcW w:w="0" w:type="auto"/>
-            <w:tcBorders>
-              <w:top w:val="single" w:sz="4" w:space="0" w:color="000000"/>
-              <w:left w:val="single" w:sz="4" w:space="0" w:color="000000"/>
-              <w:bottom w:val="single" w:sz="4" w:space="0" w:color="000000"/>
-              <w:right w:val="single" w:sz="4" w:space="0" w:color="000000"/>
-            </w:tcBorders>
-            <w:tcMar>
-              <w:top w:w="0" w:type="dxa"/>
-              <w:left w:w="108" w:type="dxa"/>
-              <w:bottom w:w="0" w:type="dxa"/>
-              <w:right w:w="108" w:type="dxa"/>
-            </w:tcMar>
-            <w:vAlign w:val="center"/>
-            <w:hideMark/>
-          </w:tcPr>
-          <w:p>
-            <w:pPr>
-              <w:spacing w:after="0" w:line="240" w:lineRule="auto"/>
-              <w:rPr>
-                <w:rFonts w:ascii="Times New Roman" w:eastAsia="Times New Roman" w:hAnsi="Times New Roman" w:cs="Times New Roman"/>
-                <w:sz w:val="24"/>
-                <w:szCs w:val="24"/>
-                <w:lang w:eastAsia="es-CO"/>
-              </w:rPr>
-            </w:pPr>
-          </w:p>
-        </w:tc>
-        <w:tc>
-          <w:tcPr>
-            <w:tcW w:w="0" w:type="auto"/>
-            <w:tcBorders>
-              <w:top w:val="single" w:sz="4" w:space="0" w:color="000000"/>
-              <w:left w:val="single" w:sz="4" w:space="0" w:color="000000"/>
-              <w:bottom w:val="single" w:sz="4" w:space="0" w:color="auto"/>
-              <w:right w:val="single" w:sz="4" w:space="0" w:color="000000"/>
-            </w:tcBorders>
-            <w:tcMar>
-              <w:top w:w="0" w:type="dxa"/>
-              <w:left w:w="108" w:type="dxa"/>
-              <w:bottom w:w="0" w:type="dxa"/>
-              <w:right w:w="108" w:type="dxa"/>
-            </w:tcMar>
-            <w:vAlign w:val="center"/>
-            <w:hideMark/>
-          </w:tcPr>
-          <w:p>
-            <w:pPr>
-              <w:spacing w:after="0" w:line="240" w:lineRule="auto"/>
-              <w:rPr>
-                <w:rFonts w:ascii="Times New Roman" w:eastAsia="Times New Roman" w:hAnsi="Times New Roman" w:cs="Times New Roman"/>
-                <w:sz w:val="24"/>
-                <w:szCs w:val="24"/>
-                <w:lang w:eastAsia="es-CO"/>
-              </w:rPr>
-            </w:pPr>
-          </w:p>
-        </w:tc>
-      </w:tr>
-      <w:tr>
-        <w:trPr>
-          <w:trHeight w:val="270"/>
-        </w:trPr>
-        <w:tc>
-          <w:tcPr>
-            <w:tcW w:w="0" w:type="auto"/>
-            <w:vMerge/>
-            <w:tcBorders>
-              <w:top w:val="single" w:sz="4" w:space="0" w:color="000000"/>
-              <w:left w:val="single" w:sz="4" w:space="0" w:color="000000"/>
-              <w:bottom w:val="single" w:sz="4" w:space="0" w:color="000000"/>
-              <w:right w:val="single" w:sz="4" w:space="0" w:color="000000"/>
-            </w:tcBorders>
-            <w:vAlign w:val="center"/>
-            <w:hideMark/>
-          </w:tcPr>
-          <w:p>
-            <w:pPr>
-              <w:spacing w:after="0" w:line="240" w:lineRule="auto"/>
-              <w:rPr>
-                <w:rFonts w:ascii="Times New Roman" w:eastAsia="Times New Roman" w:hAnsi="Times New Roman" w:cs="Times New Roman"/>
-                <w:sz w:val="24"/>
-                <w:szCs w:val="24"/>
-                <w:lang w:eastAsia="es-CO"/>
-              </w:rPr>
-            </w:pPr>
-          </w:p>
-        </w:tc>
-        <w:tc>
-          <w:tcPr>
-            <w:tcW w:w="0" w:type="auto"/>
-            <w:tcBorders>
-              <w:top w:val="single" w:sz="4" w:space="0" w:color="000000"/>
-              <w:left w:val="single" w:sz="4" w:space="0" w:color="000000"/>
-              <w:bottom w:val="single" w:sz="4" w:space="0" w:color="000000"/>
-              <w:right w:val="single" w:sz="4" w:space="0" w:color="000000"/>
-            </w:tcBorders>
-            <w:tcMar>
-              <w:top w:w="0" w:type="dxa"/>
-              <w:left w:w="108" w:type="dxa"/>
-              <w:bottom w:w="0" w:type="dxa"/>
-              <w:right w:w="108" w:type="dxa"/>
-            </w:tcMar>
-            <w:vAlign w:val="center"/>
-            <w:hideMark/>
-          </w:tcPr>
-          <w:p>
-            <w:pPr>
-              <w:spacing w:after="0" w:line="240" w:lineRule="auto"/>
-              <w:rPr>
-                <w:rFonts w:ascii="Times New Roman" w:eastAsia="Times New Roman" w:hAnsi="Times New Roman" w:cs="Times New Roman"/>
-                <w:sz w:val="24"/>
-                <w:szCs w:val="24"/>
-                <w:lang w:eastAsia="es-CO"/>
-              </w:rPr>
-            </w:pPr>
-          </w:p>
-        </w:tc>
-        <w:tc>
-          <w:tcPr>
-            <w:tcW w:w="0" w:type="auto"/>
-            <w:tcBorders>
-              <w:top w:val="single" w:sz="4" w:space="0" w:color="000000"/>
-              <w:left w:val="single" w:sz="4" w:space="0" w:color="000000"/>
-              <w:bottom w:val="single" w:sz="4" w:space="0" w:color="000000"/>
-              <w:right w:val="single" w:sz="4" w:space="0" w:color="auto"/>
-            </w:tcBorders>
-            <w:tcMar>
-              <w:top w:w="0" w:type="dxa"/>
-              <w:left w:w="108" w:type="dxa"/>
-              <w:bottom w:w="0" w:type="dxa"/>
-              <w:right w:w="108" w:type="dxa"/>
-            </w:tcMar>
-            <w:vAlign w:val="center"/>
-            <w:hideMark/>
-          </w:tcPr>
-          <w:p>
-            <w:pPr>
-              <w:spacing w:after="0" w:line="240" w:lineRule="auto"/>
-              <w:rPr>
-                <w:rFonts w:ascii="Times New Roman" w:eastAsia="Times New Roman" w:hAnsi="Times New Roman" w:cs="Times New Roman"/>
-                <w:sz w:val="24"/>
-                <w:szCs w:val="24"/>
-                <w:lang w:eastAsia="es-CO"/>
-              </w:rPr>
-            </w:pPr>
-          </w:p>
-        </w:tc>
-        <w:tc>
-          <w:tcPr>
-            <w:tcW w:w="0" w:type="auto"/>
-            <w:tcBorders>
-              <w:top w:val="single" w:sz="4" w:space="0" w:color="auto"/>
-              <w:left w:val="single" w:sz="4" w:space="0" w:color="auto"/>
-              <w:bottom w:val="single" w:sz="4" w:space="0" w:color="auto"/>
-              <w:right w:val="single" w:sz="4" w:space="0" w:color="auto"/>
-            </w:tcBorders>
-            <w:tcMar>
-              <w:top w:w="0" w:type="dxa"/>
-              <w:left w:w="108" w:type="dxa"/>
-              <w:bottom w:w="0" w:type="dxa"/>
-              <w:right w:w="108" w:type="dxa"/>
-            </w:tcMar>
-            <w:vAlign w:val="center"/>
-            <w:hideMark/>
-          </w:tcPr>
-          <w:p>
-            <w:pPr>
-              <w:spacing w:after="0" w:line="240" w:lineRule="auto"/>
-              <w:rPr>
-                <w:rFonts w:ascii="Times New Roman" w:eastAsia="Times New Roman" w:hAnsi="Times New Roman" w:cs="Times New Roman"/>
-                <w:sz w:val="24"/>
-                <w:szCs w:val="24"/>
-                <w:lang w:eastAsia="es-CO"/>
-              </w:rPr>
-            </w:pPr>
-          </w:p>
-        </w:tc>
-      </w:tr>
-      <w:tr>
-        <w:trPr>
-          <w:trHeight w:val="270"/>
-        </w:trPr>
-        <w:tc>
-          <w:tcPr>
-            <w:tcW w:w="0" w:type="auto"/>
-            <w:vMerge/>
-            <w:tcBorders>
-              <w:top w:val="single" w:sz="4" w:space="0" w:color="000000"/>
-              <w:left w:val="single" w:sz="4" w:space="0" w:color="000000"/>
-              <w:bottom w:val="single" w:sz="4" w:space="0" w:color="000000"/>
-              <w:right w:val="single" w:sz="4" w:space="0" w:color="000000"/>
-            </w:tcBorders>
-            <w:vAlign w:val="center"/>
-            <w:hideMark/>
-          </w:tcPr>
-          <w:p>
-            <w:pPr>
-              <w:spacing w:after="0" w:line="240" w:lineRule="auto"/>
-              <w:rPr>
-                <w:rFonts w:ascii="Times New Roman" w:eastAsia="Times New Roman" w:hAnsi="Times New Roman" w:cs="Times New Roman"/>
-                <w:sz w:val="24"/>
-                <w:szCs w:val="24"/>
-                <w:lang w:eastAsia="es-CO"/>
-              </w:rPr>
-            </w:pPr>
-          </w:p>
-        </w:tc>
-        <w:tc>
-          <w:tcPr>
-            <w:tcW w:w="0" w:type="auto"/>
-            <w:tcBorders>
-              <w:top w:val="single" w:sz="4" w:space="0" w:color="000000"/>
-              <w:left w:val="single" w:sz="4" w:space="0" w:color="000000"/>
-              <w:bottom w:val="single" w:sz="4" w:space="0" w:color="000000"/>
-              <w:right w:val="single" w:sz="4" w:space="0" w:color="000000"/>
-            </w:tcBorders>
-            <w:tcMar>
-              <w:top w:w="0" w:type="dxa"/>
-              <w:left w:w="108" w:type="dxa"/>
-              <w:bottom w:w="0" w:type="dxa"/>
-              <w:right w:w="108" w:type="dxa"/>
-            </w:tcMar>
-            <w:vAlign w:val="center"/>
-            <w:hideMark/>
-          </w:tcPr>
-          <w:p>
-            <w:pPr>
-              <w:spacing w:after="0" w:line="240" w:lineRule="auto"/>
-              <w:rPr>
-                <w:rFonts w:ascii="Times New Roman" w:eastAsia="Times New Roman" w:hAnsi="Times New Roman" w:cs="Times New Roman"/>
-                <w:sz w:val="24"/>
-                <w:szCs w:val="24"/>
-                <w:lang w:eastAsia="es-CO"/>
-              </w:rPr>
-            </w:pPr>
-          </w:p>
-        </w:tc>
-        <w:tc>
-          <w:tcPr>
-            <w:tcW w:w="0" w:type="auto"/>
-            <w:tcBorders>
-              <w:top w:val="single" w:sz="4" w:space="0" w:color="000000"/>
-              <w:left w:val="single" w:sz="4" w:space="0" w:color="000000"/>
-              <w:bottom w:val="single" w:sz="4" w:space="0" w:color="000000"/>
-              <w:right w:val="single" w:sz="4" w:space="0" w:color="000000"/>
-            </w:tcBorders>
-            <w:tcMar>
-              <w:top w:w="0" w:type="dxa"/>
-              <w:left w:w="108" w:type="dxa"/>
-              <w:bottom w:w="0" w:type="dxa"/>
-              <w:right w:w="108" w:type="dxa"/>
-            </w:tcMar>
-            <w:vAlign w:val="center"/>
-            <w:hideMark/>
-          </w:tcPr>
-          <w:p>
-            <w:pPr>
-              <w:spacing w:after="0" w:line="240" w:lineRule="auto"/>
-              <w:rPr>
-                <w:rFonts w:ascii="Times New Roman" w:eastAsia="Times New Roman" w:hAnsi="Times New Roman" w:cs="Times New Roman"/>
-                <w:sz w:val="24"/>
-                <w:szCs w:val="24"/>
-                <w:lang w:eastAsia="es-CO"/>
-              </w:rPr>
-            </w:pPr>
-          </w:p>
-        </w:tc>
-        <w:tc>
-          <w:tcPr>
-            <w:tcW w:w="0" w:type="auto"/>
-            <w:tcBorders>
-              <w:top w:val="single" w:sz="4" w:space="0" w:color="auto"/>
-              <w:left w:val="single" w:sz="4" w:space="0" w:color="000000"/>
-              <w:bottom w:val="single" w:sz="4" w:space="0" w:color="auto"/>
-              <w:right w:val="single" w:sz="4" w:space="0" w:color="000000"/>
-            </w:tcBorders>
-            <w:tcMar>
-              <w:top w:w="0" w:type="dxa"/>
-              <w:left w:w="108" w:type="dxa"/>
-              <w:bottom w:w="0" w:type="dxa"/>
-              <w:right w:w="108" w:type="dxa"/>
-            </w:tcMar>
-            <w:vAlign w:val="center"/>
-            <w:hideMark/>
-          </w:tcPr>
-          <w:p>
-            <w:pPr>
-              <w:spacing w:after="0" w:line="240" w:lineRule="auto"/>
-              <w:rPr>
-                <w:rFonts w:ascii="Times New Roman" w:eastAsia="Times New Roman" w:hAnsi="Times New Roman" w:cs="Times New Roman"/>
-                <w:sz w:val="24"/>
-                <w:szCs w:val="24"/>
-                <w:u w:val="single"/>
-                <w:lang w:eastAsia="es-CO"/>
-              </w:rPr>
-            </w:pPr>
-          </w:p>
-        </w:tc>
-      </w:tr>
-      <w:tr>
-        <w:trPr>
-          <w:trHeight w:val="270"/>
-        </w:trPr>
-        <w:tc>
-          <w:tcPr>
-            <w:tcW w:w="0" w:type="auto"/>
-            <w:vMerge/>
-            <w:tcBorders>
-              <w:top w:val="single" w:sz="4" w:space="0" w:color="000000"/>
-              <w:left w:val="single" w:sz="4" w:space="0" w:color="000000"/>
-              <w:bottom w:val="single" w:sz="4" w:space="0" w:color="000000"/>
-              <w:right w:val="single" w:sz="4" w:space="0" w:color="000000"/>
-            </w:tcBorders>
-            <w:vAlign w:val="center"/>
-            <w:hideMark/>
-          </w:tcPr>
-          <w:p>
-            <w:pPr>
-              <w:spacing w:after="0" w:line="240" w:lineRule="auto"/>
-              <w:rPr>
-                <w:rFonts w:ascii="Times New Roman" w:eastAsia="Times New Roman" w:hAnsi="Times New Roman" w:cs="Times New Roman"/>
-                <w:sz w:val="24"/>
-                <w:szCs w:val="24"/>
-                <w:lang w:eastAsia="es-CO"/>
-              </w:rPr>
-            </w:pPr>
-          </w:p>
-        </w:tc>
-        <w:tc>
-          <w:tcPr>
-            <w:tcW w:w="0" w:type="auto"/>
-            <w:tcBorders>
-              <w:top w:val="single" w:sz="4" w:space="0" w:color="000000"/>
-              <w:left w:val="single" w:sz="4" w:space="0" w:color="000000"/>
-              <w:bottom w:val="single" w:sz="4" w:space="0" w:color="000000"/>
-              <w:right w:val="single" w:sz="4" w:space="0" w:color="000000"/>
-            </w:tcBorders>
-            <w:tcMar>
-              <w:top w:w="0" w:type="dxa"/>
-              <w:left w:w="108" w:type="dxa"/>
-              <w:bottom w:w="0" w:type="dxa"/>
-              <w:right w:w="108" w:type="dxa"/>
-            </w:tcMar>
-            <w:vAlign w:val="center"/>
-            <w:hideMark/>
-          </w:tcPr>
-          <w:p>
-            <w:pPr>
-              <w:spacing w:after="0" w:line="240" w:lineRule="auto"/>
-              <w:rPr>
-                <w:rFonts w:ascii="Times New Roman" w:eastAsia="Times New Roman" w:hAnsi="Times New Roman" w:cs="Times New Roman"/>
-                <w:sz w:val="24"/>
-                <w:szCs w:val="24"/>
-                <w:lang w:eastAsia="es-CO"/>
-              </w:rPr>
-            </w:pPr>
-          </w:p>
-        </w:tc>
-        <w:tc>
-          <w:tcPr>
-            <w:tcW w:w="0" w:type="auto"/>
-            <w:tcBorders>
-              <w:top w:val="single" w:sz="4" w:space="0" w:color="000000"/>
-              <w:left w:val="single" w:sz="4" w:space="0" w:color="000000"/>
-              <w:bottom w:val="single" w:sz="4" w:space="0" w:color="000000"/>
-              <w:right w:val="single" w:sz="4" w:space="0" w:color="auto"/>
-            </w:tcBorders>
-            <w:tcMar>
-              <w:top w:w="0" w:type="dxa"/>
-              <w:left w:w="108" w:type="dxa"/>
-              <w:bottom w:w="0" w:type="dxa"/>
-              <w:right w:w="108" w:type="dxa"/>
-            </w:tcMar>
-            <w:vAlign w:val="center"/>
-            <w:hideMark/>
-          </w:tcPr>
-          <w:p>
-            <w:pPr>
-              <w:spacing w:after="0" w:line="240" w:lineRule="auto"/>
-              <w:rPr>
-                <w:rFonts w:ascii="Times New Roman" w:eastAsia="Times New Roman" w:hAnsi="Times New Roman" w:cs="Times New Roman"/>
-                <w:sz w:val="24"/>
-                <w:szCs w:val="24"/>
-                <w:lang w:eastAsia="es-CO"/>
-              </w:rPr>
-            </w:pPr>
-          </w:p>
-        </w:tc>
-        <w:tc>
-          <w:tcPr>
-            <w:tcW w:w="0" w:type="auto"/>
-            <w:tcBorders>
-              <w:top w:val="single" w:sz="4" w:space="0" w:color="auto"/>
-              <w:left w:val="single" w:sz="4" w:space="0" w:color="auto"/>
-              <w:bottom w:val="single" w:sz="4" w:space="0" w:color="auto"/>
-              <w:right w:val="single" w:sz="4" w:space="0" w:color="auto"/>
-            </w:tcBorders>
-            <w:tcMar>
-              <w:top w:w="0" w:type="dxa"/>
-              <w:left w:w="108" w:type="dxa"/>
-              <w:bottom w:w="0" w:type="dxa"/>
-              <w:right w:w="108" w:type="dxa"/>
-            </w:tcMar>
-            <w:vAlign w:val="center"/>
-            <w:hideMark/>
-          </w:tcPr>
-          <w:p>
-            <w:pPr>
-              <w:spacing w:after="0" w:line="240" w:lineRule="auto"/>
-              <w:rPr>
-                <w:rFonts w:ascii="Times New Roman" w:eastAsia="Times New Roman" w:hAnsi="Times New Roman" w:cs="Times New Roman"/>
-                <w:sz w:val="24"/>
-                <w:szCs w:val="24"/>
-                <w:lang w:eastAsia="es-CO"/>
-              </w:rPr>
-            </w:pPr>
-          </w:p>
-        </w:tc>
-      </w:tr>
-      <w:tr>
-        <w:trPr>
-          <w:trHeight w:val="270"/>
-        </w:trPr>
-        <w:tc>
-          <w:tcPr>
-            <w:tcW w:w="0" w:type="auto"/>
-            <w:vMerge/>
-            <w:tcBorders>
-              <w:top w:val="single" w:sz="4" w:space="0" w:color="000000"/>
-              <w:left w:val="single" w:sz="4" w:space="0" w:color="000000"/>
-              <w:bottom w:val="single" w:sz="4" w:space="0" w:color="000000"/>
-              <w:right w:val="single" w:sz="4" w:space="0" w:color="000000"/>
-            </w:tcBorders>
-            <w:vAlign w:val="center"/>
-            <w:hideMark/>
-          </w:tcPr>
-          <w:p>
-            <w:pPr>
-              <w:spacing w:after="0" w:line="240" w:lineRule="auto"/>
-              <w:rPr>
-                <w:rFonts w:ascii="Times New Roman" w:eastAsia="Times New Roman" w:hAnsi="Times New Roman" w:cs="Times New Roman"/>
-                <w:sz w:val="24"/>
-                <w:szCs w:val="24"/>
-                <w:lang w:eastAsia="es-CO"/>
-              </w:rPr>
-            </w:pPr>
-          </w:p>
-        </w:tc>
-        <w:tc>
-          <w:tcPr>
-            <w:tcW w:w="0" w:type="auto"/>
-            <w:tcBorders>
-              <w:top w:val="single" w:sz="4" w:space="0" w:color="000000"/>
-              <w:left w:val="single" w:sz="4" w:space="0" w:color="000000"/>
-              <w:bottom w:val="single" w:sz="4" w:space="0" w:color="000000"/>
-              <w:right w:val="single" w:sz="4" w:space="0" w:color="000000"/>
-            </w:tcBorders>
-            <w:tcMar>
-              <w:top w:w="0" w:type="dxa"/>
-              <w:left w:w="108" w:type="dxa"/>
-              <w:bottom w:w="0" w:type="dxa"/>
-              <w:right w:w="108" w:type="dxa"/>
-            </w:tcMar>
-            <w:vAlign w:val="center"/>
-            <w:hideMark/>
-          </w:tcPr>
-          <w:p>
-            <w:pPr>
-              <w:spacing w:after="0" w:line="240" w:lineRule="auto"/>
-              <w:rPr>
-                <w:rFonts w:ascii="Times New Roman" w:eastAsia="Times New Roman" w:hAnsi="Times New Roman" w:cs="Times New Roman"/>
-                <w:sz w:val="24"/>
-                <w:szCs w:val="24"/>
-                <w:lang w:eastAsia="es-CO"/>
-              </w:rPr>
-            </w:pPr>
-          </w:p>
-        </w:tc>
-        <w:tc>
-          <w:tcPr>
-            <w:tcW w:w="0" w:type="auto"/>
-            <w:tcBorders>
-              <w:top w:val="single" w:sz="4" w:space="0" w:color="000000"/>
-              <w:left w:val="single" w:sz="4" w:space="0" w:color="000000"/>
-              <w:bottom w:val="single" w:sz="4" w:space="0" w:color="000000"/>
-              <w:right w:val="single" w:sz="4" w:space="0" w:color="auto"/>
-            </w:tcBorders>
-            <w:tcMar>
-              <w:top w:w="0" w:type="dxa"/>
-              <w:left w:w="108" w:type="dxa"/>
-              <w:bottom w:w="0" w:type="dxa"/>
-              <w:right w:w="108" w:type="dxa"/>
-            </w:tcMar>
-            <w:vAlign w:val="center"/>
-            <w:hideMark/>
-          </w:tcPr>
-          <w:p>
-            <w:pPr>
-              <w:spacing w:after="0" w:line="240" w:lineRule="auto"/>
-              <w:rPr>
-                <w:rFonts w:ascii="Times New Roman" w:eastAsia="Times New Roman" w:hAnsi="Times New Roman" w:cs="Times New Roman"/>
-                <w:sz w:val="24"/>
-                <w:szCs w:val="24"/>
-                <w:lang w:eastAsia="es-CO"/>
-              </w:rPr>
-            </w:pPr>
-          </w:p>
-        </w:tc>
-        <w:tc>
-          <w:tcPr>
-            <w:tcW w:w="0" w:type="auto"/>
-            <w:tcBorders>
-              <w:top w:val="single" w:sz="4" w:space="0" w:color="auto"/>
-              <w:left w:val="single" w:sz="4" w:space="0" w:color="auto"/>
-              <w:bottom w:val="single" w:sz="4" w:space="0" w:color="auto"/>
-              <w:right w:val="single" w:sz="4" w:space="0" w:color="auto"/>
-            </w:tcBorders>
-            <w:tcMar>
-              <w:top w:w="0" w:type="dxa"/>
-              <w:left w:w="108" w:type="dxa"/>
-              <w:bottom w:w="0" w:type="dxa"/>
-              <w:right w:w="108" w:type="dxa"/>
-            </w:tcMar>
-            <w:vAlign w:val="center"/>
-            <w:hideMark/>
-          </w:tcPr>
-          <w:p>
-            <w:pPr>
-              <w:spacing w:after="0" w:line="240" w:lineRule="auto"/>
-              <w:rPr>
-                <w:rFonts w:ascii="Times New Roman" w:eastAsia="Times New Roman" w:hAnsi="Times New Roman" w:cs="Times New Roman"/>
-                <w:sz w:val="24"/>
-                <w:szCs w:val="24"/>
-                <w:lang w:eastAsia="es-CO"/>
-              </w:rPr>
-            </w:pPr>
-          </w:p>
-        </w:tc>
-      </w:tr>
-      <w:tr>
-        <w:trPr>
-          <w:trHeight w:val="1255"/>
-        </w:trPr>
-        <w:tc>
-          <w:tcPr>
-            <w:tcW w:w="0" w:type="auto"/>
-            <w:tcBorders>
-              <w:top w:val="single" w:sz="4" w:space="0" w:color="000000"/>
-              <w:left w:val="single" w:sz="4" w:space="0" w:color="000000"/>
-              <w:bottom w:val="single" w:sz="4" w:space="0" w:color="000000"/>
-              <w:right w:val="single" w:sz="4" w:space="0" w:color="000000"/>
-            </w:tcBorders>
-            <w:shd w:val="clear" w:color="auto" w:fill="D9E2F3"/>
-            <w:tcMar>
-              <w:top w:w="0" w:type="dxa"/>
-              <w:left w:w="108" w:type="dxa"/>
-              <w:bottom w:w="0" w:type="dxa"/>
-              <w:right w:w="108" w:type="dxa"/>
-            </w:tcMar>
-            <w:vAlign w:val="center"/>
-            <w:hideMark/>
-          </w:tcPr>
-          <w:p>
-            <w:pPr>
-              <w:spacing w:after="0" w:line="240" w:lineRule="auto"/>
-              <w:rPr>
-                <w:rFonts w:ascii="Times New Roman" w:eastAsia="Times New Roman" w:hAnsi="Times New Roman" w:cs="Times New Roman"/>
-                <w:sz w:val="24"/>
-                <w:szCs w:val="24"/>
-                <w:lang w:eastAsia="es-CO"/>
-              </w:rPr>
-            </w:pPr>
-            <w:r>
-              <w:rPr>
-                <w:rFonts w:ascii="Calibri" w:eastAsia="Times New Roman" w:hAnsi="Calibri" w:cs="Calibri"/>
-                <w:color w:val="000000"/>
-                <w:lang w:eastAsia="es-CO"/>
-              </w:rPr>
-              <w:t>Actividades generales necesarias para obtener los resultados</w:t>
-            </w:r>
-          </w:p>
-        </w:tc>
-        <w:tc>
-          <w:tcPr>
-            <w:tcW w:w="0" w:type="auto"/>
-            <w:gridSpan w:val="3"/>
-            <w:tcBorders>
-              <w:top w:val="single" w:sz="4" w:space="0" w:color="000000"/>
-              <w:left w:val="single" w:sz="4" w:space="0" w:color="000000"/>
-              <w:bottom w:val="single" w:sz="4" w:space="0" w:color="000000"/>
-              <w:right w:val="single" w:sz="4" w:space="0" w:color="000000"/>
-            </w:tcBorders>
-            <w:tcMar>
-              <w:top w:w="0" w:type="dxa"/>
-              <w:left w:w="108" w:type="dxa"/>
-              <w:bottom w:w="0" w:type="dxa"/>
-              <w:right w:w="108" w:type="dxa"/>
-            </w:tcMar>
-            <w:vAlign w:val="center"/>
-            <w:hideMark/>
-          </w:tcPr>
-          <w:p>
-            <w:pPr>
-              <w:spacing w:after="0" w:line="240" w:lineRule="auto"/>
-              <w:rPr>
-                <w:rFonts w:ascii="Times New Roman" w:eastAsia="Times New Roman" w:hAnsi="Times New Roman" w:cs="Times New Roman"/>
-                <w:sz w:val="24"/>
-                <w:szCs w:val="24"/>
-                <w:lang w:eastAsia="es-CO"/>
-              </w:rPr>
-            </w:pPr>
-            <w:r>
-              <w:rPr>
-                <w:rFonts w:ascii="Times New Roman" w:eastAsia="Times New Roman" w:hAnsi="Times New Roman" w:cs="Times New Roman"/>
-                <w:sz w:val="24"/>
-                <w:szCs w:val="24"/>
-                <w:lang w:eastAsia="es-CO"/>
-              </w:rPr>
-              <w:t xml:space="preserve">Aquí se debe llamar al constructor de los niveles, de los jugadores, </w:t>
-            </w:r>
-            <w:r>
-              <w:rPr>
-                <w:rFonts w:ascii="Times New Roman" w:eastAsia="Times New Roman" w:hAnsi="Times New Roman" w:cs="Times New Roman"/>
-                <w:sz w:val="24"/>
-                <w:szCs w:val="24"/>
-                <w:lang w:eastAsia="es-CO"/>
-              </w:rPr>
-              <w:t xml:space="preserve">tesoros y </w:t>
-            </w:r>
-            <w:r>
-              <w:rPr>
-                <w:rFonts w:ascii="Times New Roman" w:eastAsia="Times New Roman" w:hAnsi="Times New Roman" w:cs="Times New Roman"/>
-                <w:sz w:val="24"/>
-                <w:szCs w:val="24"/>
-                <w:lang w:eastAsia="es-CO"/>
-              </w:rPr>
-              <w:t>enemigos y dentro de un ciclo de repetición se crearán la cantidad de objetos correspondientes</w:t>
-            </w:r>
-            <w:r>
-              <w:rPr>
-                <w:rFonts w:ascii="Times New Roman" w:eastAsia="Times New Roman" w:hAnsi="Times New Roman" w:cs="Times New Roman"/>
-                <w:sz w:val="24"/>
-                <w:szCs w:val="24"/>
-                <w:lang w:eastAsia="es-CO"/>
-              </w:rPr>
-              <w:t xml:space="preserve"> con sus respectivos atributos que estarán ya definidos</w:t>
-            </w:r>
-            <w:r>
-              <w:rPr>
-                <w:rFonts w:ascii="Times New Roman" w:eastAsia="Times New Roman" w:hAnsi="Times New Roman" w:cs="Times New Roman"/>
-                <w:sz w:val="24"/>
-                <w:szCs w:val="24"/>
-                <w:lang w:eastAsia="es-CO"/>
-              </w:rPr>
-              <w:t>.</w:t>
-            </w:r>
-          </w:p>
-        </w:tc>
-      </w:tr>
-      <w:tr>
-        <w:trPr>
-          <w:trHeight w:val="727"/>
-        </w:trPr>
-        <w:tc>
-          <w:tcPr>
-            <w:tcW w:w="0" w:type="auto"/>
-            <w:tcBorders>
-              <w:top w:val="single" w:sz="4" w:space="0" w:color="000000"/>
-              <w:left w:val="single" w:sz="4" w:space="0" w:color="000000"/>
-              <w:bottom w:val="single" w:sz="4" w:space="0" w:color="000000"/>
-              <w:right w:val="single" w:sz="4" w:space="0" w:color="000000"/>
-            </w:tcBorders>
-            <w:shd w:val="clear" w:color="auto" w:fill="D9E2F3"/>
-            <w:tcMar>
-              <w:top w:w="0" w:type="dxa"/>
-              <w:left w:w="108" w:type="dxa"/>
-              <w:bottom w:w="0" w:type="dxa"/>
-              <w:right w:w="108" w:type="dxa"/>
-            </w:tcMar>
-            <w:vAlign w:val="center"/>
-            <w:hideMark/>
-          </w:tcPr>
-          <w:p>
-            <w:pPr>
-              <w:spacing w:after="0" w:line="240" w:lineRule="auto"/>
-              <w:rPr>
-                <w:rFonts w:ascii="Times New Roman" w:eastAsia="Times New Roman" w:hAnsi="Times New Roman" w:cs="Times New Roman"/>
-                <w:sz w:val="24"/>
-                <w:szCs w:val="24"/>
-                <w:lang w:eastAsia="es-CO"/>
-              </w:rPr>
-            </w:pPr>
-            <w:r>
-              <w:rPr>
-                <w:rFonts w:ascii="Calibri" w:eastAsia="Times New Roman" w:hAnsi="Calibri" w:cs="Calibri"/>
-                <w:color w:val="000000"/>
-                <w:lang w:eastAsia="es-CO"/>
-              </w:rPr>
-              <w:t>Resultado o postcondición</w:t>
-            </w:r>
-          </w:p>
-        </w:tc>
-        <w:tc>
-          <w:tcPr>
-            <w:tcW w:w="0" w:type="auto"/>
-            <w:gridSpan w:val="3"/>
-            <w:tcBorders>
-              <w:top w:val="single" w:sz="4" w:space="0" w:color="000000"/>
-              <w:left w:val="single" w:sz="4" w:space="0" w:color="000000"/>
-              <w:bottom w:val="single" w:sz="4" w:space="0" w:color="000000"/>
-              <w:right w:val="single" w:sz="4" w:space="0" w:color="000000"/>
-            </w:tcBorders>
-            <w:tcMar>
-              <w:top w:w="0" w:type="dxa"/>
-              <w:left w:w="108" w:type="dxa"/>
-              <w:bottom w:w="0" w:type="dxa"/>
-              <w:right w:w="108" w:type="dxa"/>
-            </w:tcMar>
-            <w:vAlign w:val="center"/>
-            <w:hideMark/>
-          </w:tcPr>
-          <w:p>
-            <w:pPr>
-              <w:spacing w:after="0" w:line="240" w:lineRule="auto"/>
-              <w:rPr>
-                <w:rFonts w:ascii="Times New Roman" w:eastAsia="Times New Roman" w:hAnsi="Times New Roman" w:cs="Times New Roman"/>
-                <w:sz w:val="24"/>
-                <w:szCs w:val="24"/>
-                <w:lang w:eastAsia="es-CO"/>
-              </w:rPr>
-            </w:pPr>
-            <w:r>
-              <w:rPr>
-                <w:rFonts w:ascii="Times New Roman" w:eastAsia="Times New Roman" w:hAnsi="Times New Roman" w:cs="Times New Roman"/>
-                <w:sz w:val="24"/>
-                <w:szCs w:val="24"/>
-                <w:lang w:eastAsia="es-CO"/>
-              </w:rPr>
-              <w:t>Se obtiene</w:t>
-            </w:r>
-            <w:r>
-              <w:rPr>
-                <w:rFonts w:ascii="Times New Roman" w:eastAsia="Times New Roman" w:hAnsi="Times New Roman" w:cs="Times New Roman"/>
-                <w:sz w:val="24"/>
-                <w:szCs w:val="24"/>
-                <w:lang w:eastAsia="es-CO"/>
-              </w:rPr>
-              <w:t xml:space="preserve">n </w:t>
-            </w:r>
-            <w:r>
-              <w:rPr>
-                <w:rFonts w:ascii="Times New Roman" w:eastAsia="Times New Roman" w:hAnsi="Times New Roman" w:cs="Times New Roman"/>
-                <w:color w:val="000000"/>
-                <w:sz w:val="24"/>
-                <w:szCs w:val="24"/>
-                <w:u w:val="single"/>
-                <w:lang w:eastAsia="es-CO"/>
-              </w:rPr>
-              <w:t>10 niveles</w:t>
-            </w:r>
-            <w:r>
-              <w:rPr>
-                <w:rFonts w:ascii="Times New Roman" w:eastAsia="Times New Roman" w:hAnsi="Times New Roman" w:cs="Times New Roman"/>
-                <w:color w:val="000000"/>
-                <w:sz w:val="24"/>
-                <w:szCs w:val="24"/>
-                <w:u w:val="single"/>
-                <w:lang w:eastAsia="es-CO"/>
-              </w:rPr>
-              <w:t>, 20 jugadores, 50 tesoros y 25 enemigos una vez comience el juego</w:t>
-            </w:r>
-            <w:r>
-              <w:rPr>
-                <w:rFonts w:ascii="Times New Roman" w:eastAsia="Times New Roman" w:hAnsi="Times New Roman" w:cs="Times New Roman"/>
-                <w:sz w:val="24"/>
-                <w:szCs w:val="24"/>
-                <w:lang w:eastAsia="es-CO"/>
-              </w:rPr>
-              <w:t xml:space="preserve">. </w:t>
-            </w:r>
-          </w:p>
-        </w:tc>
-      </w:tr>
-      <w:tr>
-        <w:trPr>
-          <w:trHeight w:val="286"/>
-        </w:trPr>
-        <w:tc>
-          <w:tcPr>
-            <w:tcW w:w="0" w:type="auto"/>
-            <w:vMerge w:val="restart"/>
-            <w:tcBorders>
-              <w:top w:val="single" w:sz="4" w:space="0" w:color="000000"/>
-              <w:left w:val="single" w:sz="4" w:space="0" w:color="000000"/>
-              <w:bottom w:val="single" w:sz="4" w:space="0" w:color="000000"/>
-              <w:right w:val="single" w:sz="4" w:space="0" w:color="000000"/>
-            </w:tcBorders>
-            <w:shd w:val="clear" w:color="auto" w:fill="D9E2F3"/>
-            <w:tcMar>
-              <w:top w:w="0" w:type="dxa"/>
-              <w:left w:w="108" w:type="dxa"/>
-              <w:bottom w:w="0" w:type="dxa"/>
-              <w:right w:w="108" w:type="dxa"/>
-            </w:tcMar>
-            <w:vAlign w:val="center"/>
-            <w:hideMark/>
-          </w:tcPr>
-          <w:p>
-            <w:pPr>
-              <w:spacing w:after="0" w:line="240" w:lineRule="auto"/>
-              <w:rPr>
-                <w:rFonts w:ascii="Times New Roman" w:eastAsia="Times New Roman" w:hAnsi="Times New Roman" w:cs="Times New Roman"/>
-                <w:sz w:val="24"/>
-                <w:szCs w:val="24"/>
-                <w:lang w:eastAsia="es-CO"/>
-              </w:rPr>
-            </w:pPr>
-            <w:r>
-              <w:rPr>
-                <w:rFonts w:ascii="Calibri" w:eastAsia="Times New Roman" w:hAnsi="Calibri" w:cs="Calibri"/>
-                <w:color w:val="000000"/>
-                <w:lang w:eastAsia="es-CO"/>
-              </w:rPr>
-              <w:t>Salidas</w:t>
-            </w:r>
-            <w:r>
-              <w:rPr>
-                <w:rFonts w:ascii="Calibri" w:eastAsia="Times New Roman" w:hAnsi="Calibri" w:cs="Calibri"/>
-                <w:color w:val="000000"/>
-                <w:lang w:eastAsia="es-CO"/>
-              </w:rPr>
-              <w:t xml:space="preserve"> (No es necesario mostrar ningún mensaje)</w:t>
-            </w:r>
-          </w:p>
-        </w:tc>
-        <w:tc>
-          <w:tcPr>
-            <w:tcW w:w="0" w:type="auto"/>
-            <w:tcBorders>
-              <w:top w:val="single" w:sz="4" w:space="0" w:color="000000"/>
-              <w:left w:val="single" w:sz="4" w:space="0" w:color="000000"/>
-              <w:bottom w:val="single" w:sz="4" w:space="0" w:color="000000"/>
-              <w:right w:val="single" w:sz="4" w:space="0" w:color="000000"/>
-            </w:tcBorders>
-            <w:tcMar>
-              <w:top w:w="0" w:type="dxa"/>
-              <w:left w:w="108" w:type="dxa"/>
-              <w:bottom w:w="0" w:type="dxa"/>
-              <w:right w:w="108" w:type="dxa"/>
-            </w:tcMar>
-            <w:vAlign w:val="center"/>
-            <w:hideMark/>
-          </w:tcPr>
-          <w:p>
-            <w:pPr>
-              <w:spacing w:after="0" w:line="240" w:lineRule="auto"/>
-              <w:jc w:val="center"/>
-              <w:rPr>
-                <w:rFonts w:ascii="Times New Roman" w:eastAsia="Times New Roman" w:hAnsi="Times New Roman" w:cs="Times New Roman"/>
-                <w:sz w:val="24"/>
-                <w:szCs w:val="24"/>
-                <w:lang w:eastAsia="es-CO"/>
-              </w:rPr>
-            </w:pPr>
-            <w:r>
-              <w:rPr>
-                <w:rFonts w:ascii="Calibri" w:eastAsia="Times New Roman" w:hAnsi="Calibri" w:cs="Calibri"/>
-                <w:color w:val="000000"/>
-                <w:lang w:eastAsia="es-CO"/>
-              </w:rPr>
-              <w:t xml:space="preserve">Nombre </w:t>
-            </w:r>
-            <w:r>
-              <w:rPr>
-                <w:rFonts w:ascii="Calibri" w:eastAsia="Times New Roman" w:hAnsi="Calibri" w:cs="Calibri"/>
-                <w:color w:val="000000"/>
-                <w:lang w:eastAsia="es-CO"/>
-              </w:rPr>
-              <w:t>salida</w:t>
-            </w:r>
-          </w:p>
-        </w:tc>
-        <w:tc>
-          <w:tcPr>
-            <w:tcW w:w="0" w:type="auto"/>
-            <w:tcBorders>
-              <w:top w:val="single" w:sz="4" w:space="0" w:color="000000"/>
-              <w:left w:val="single" w:sz="4" w:space="0" w:color="000000"/>
-              <w:bottom w:val="single" w:sz="4" w:space="0" w:color="000000"/>
-              <w:right w:val="single" w:sz="4" w:space="0" w:color="000000"/>
-            </w:tcBorders>
-            <w:tcMar>
-              <w:top w:w="0" w:type="dxa"/>
-              <w:left w:w="108" w:type="dxa"/>
-              <w:bottom w:w="0" w:type="dxa"/>
-              <w:right w:w="108" w:type="dxa"/>
-            </w:tcMar>
-            <w:vAlign w:val="center"/>
-            <w:hideMark/>
-          </w:tcPr>
-          <w:p>
-            <w:pPr>
-              <w:spacing w:after="0" w:line="240" w:lineRule="auto"/>
-              <w:jc w:val="center"/>
-              <w:rPr>
-                <w:rFonts w:ascii="Times New Roman" w:eastAsia="Times New Roman" w:hAnsi="Times New Roman" w:cs="Times New Roman"/>
-                <w:sz w:val="24"/>
-                <w:szCs w:val="24"/>
-                <w:lang w:eastAsia="es-CO"/>
-              </w:rPr>
-            </w:pPr>
-            <w:r>
-              <w:rPr>
-                <w:rFonts w:ascii="Calibri" w:eastAsia="Times New Roman" w:hAnsi="Calibri" w:cs="Calibri"/>
-                <w:color w:val="000000"/>
-                <w:lang w:eastAsia="es-CO"/>
-              </w:rPr>
-              <w:t>Tipo de dato</w:t>
-            </w:r>
-          </w:p>
-        </w:tc>
-        <w:tc>
-          <w:tcPr>
-            <w:tcW w:w="0" w:type="auto"/>
-            <w:tcBorders>
-              <w:top w:val="single" w:sz="4" w:space="0" w:color="000000"/>
-              <w:left w:val="single" w:sz="4" w:space="0" w:color="000000"/>
-              <w:bottom w:val="single" w:sz="4" w:space="0" w:color="000000"/>
-              <w:right w:val="single" w:sz="4" w:space="0" w:color="000000"/>
-            </w:tcBorders>
-            <w:tcMar>
-              <w:top w:w="0" w:type="dxa"/>
-              <w:left w:w="108" w:type="dxa"/>
-              <w:bottom w:w="0" w:type="dxa"/>
-              <w:right w:w="108" w:type="dxa"/>
-            </w:tcMar>
-            <w:vAlign w:val="center"/>
-            <w:hideMark/>
-          </w:tcPr>
-          <w:p>
-            <w:pPr>
-              <w:spacing w:after="0" w:line="240" w:lineRule="auto"/>
-              <w:jc w:val="center"/>
-              <w:rPr>
-                <w:rFonts w:ascii="Times New Roman" w:eastAsia="Times New Roman" w:hAnsi="Times New Roman" w:cs="Times New Roman"/>
-                <w:sz w:val="24"/>
-                <w:szCs w:val="24"/>
-                <w:lang w:eastAsia="es-CO"/>
-              </w:rPr>
-            </w:pPr>
-            <w:r>
-              <w:rPr>
-                <w:rFonts w:ascii="Calibri" w:eastAsia="Times New Roman" w:hAnsi="Calibri" w:cs="Calibri"/>
-                <w:color w:val="000000"/>
-                <w:lang w:eastAsia="es-CO"/>
-              </w:rPr>
-              <w:t>Condición de selección o repetición</w:t>
-            </w:r>
-          </w:p>
-        </w:tc>
-      </w:tr>
-      <w:tr>
-        <w:trPr>
-          <w:trHeight w:val="300"/>
-        </w:trPr>
-        <w:tc>
-          <w:tcPr>
-            <w:tcW w:w="0" w:type="auto"/>
-            <w:vMerge/>
-            <w:tcBorders>
-              <w:top w:val="single" w:sz="4" w:space="0" w:color="000000"/>
-              <w:left w:val="single" w:sz="4" w:space="0" w:color="000000"/>
-              <w:bottom w:val="single" w:sz="4" w:space="0" w:color="000000"/>
-              <w:right w:val="single" w:sz="4" w:space="0" w:color="000000"/>
-            </w:tcBorders>
-            <w:vAlign w:val="center"/>
-            <w:hideMark/>
-          </w:tcPr>
-          <w:p>
-            <w:pPr>
-              <w:spacing w:after="0" w:line="240" w:lineRule="auto"/>
-              <w:rPr>
-                <w:rFonts w:ascii="Times New Roman" w:eastAsia="Times New Roman" w:hAnsi="Times New Roman" w:cs="Times New Roman"/>
-                <w:sz w:val="24"/>
-                <w:szCs w:val="24"/>
-                <w:lang w:eastAsia="es-CO"/>
-              </w:rPr>
-            </w:pPr>
-          </w:p>
-        </w:tc>
-        <w:tc>
-          <w:tcPr>
-            <w:tcW w:w="0" w:type="auto"/>
-            <w:tcBorders>
-              <w:top w:val="single" w:sz="4" w:space="0" w:color="000000"/>
-              <w:left w:val="single" w:sz="4" w:space="0" w:color="000000"/>
-              <w:bottom w:val="single" w:sz="4" w:space="0" w:color="000000"/>
-              <w:right w:val="single" w:sz="4" w:space="0" w:color="000000"/>
-            </w:tcBorders>
-            <w:tcMar>
-              <w:top w:w="0" w:type="dxa"/>
-              <w:left w:w="108" w:type="dxa"/>
-              <w:bottom w:w="0" w:type="dxa"/>
-              <w:right w:w="108" w:type="dxa"/>
-            </w:tcMar>
-            <w:vAlign w:val="center"/>
-            <w:hideMark/>
-          </w:tcPr>
-          <w:p>
-            <w:pPr>
-              <w:spacing w:after="0" w:line="240" w:lineRule="auto"/>
-              <w:rPr>
-                <w:rFonts w:ascii="Times New Roman" w:eastAsia="Times New Roman" w:hAnsi="Times New Roman" w:cs="Times New Roman"/>
-                <w:sz w:val="24"/>
-                <w:szCs w:val="24"/>
-                <w:lang w:eastAsia="es-CO"/>
-              </w:rPr>
-            </w:pPr>
-          </w:p>
-        </w:tc>
-        <w:tc>
-          <w:tcPr>
-            <w:tcW w:w="0" w:type="auto"/>
-            <w:tcBorders>
-              <w:top w:val="single" w:sz="4" w:space="0" w:color="000000"/>
-              <w:left w:val="single" w:sz="4" w:space="0" w:color="000000"/>
-              <w:bottom w:val="single" w:sz="4" w:space="0" w:color="000000"/>
-              <w:right w:val="single" w:sz="4" w:space="0" w:color="000000"/>
-            </w:tcBorders>
-            <w:tcMar>
-              <w:top w:w="0" w:type="dxa"/>
-              <w:left w:w="108" w:type="dxa"/>
-              <w:bottom w:w="0" w:type="dxa"/>
-              <w:right w:w="108" w:type="dxa"/>
-            </w:tcMar>
-            <w:vAlign w:val="center"/>
-            <w:hideMark/>
-          </w:tcPr>
-          <w:p>
-            <w:pPr>
-              <w:spacing w:after="0" w:line="240" w:lineRule="auto"/>
-              <w:rPr>
-                <w:rFonts w:ascii="Times New Roman" w:eastAsia="Times New Roman" w:hAnsi="Times New Roman" w:cs="Times New Roman"/>
-                <w:sz w:val="24"/>
-                <w:szCs w:val="24"/>
-                <w:lang w:eastAsia="es-CO"/>
-              </w:rPr>
-            </w:pPr>
-          </w:p>
-        </w:tc>
-        <w:tc>
-          <w:tcPr>
-            <w:tcW w:w="0" w:type="auto"/>
-            <w:tcBorders>
-              <w:top w:val="single" w:sz="4" w:space="0" w:color="000000"/>
-              <w:left w:val="single" w:sz="4" w:space="0" w:color="000000"/>
-              <w:bottom w:val="single" w:sz="4" w:space="0" w:color="000000"/>
-              <w:right w:val="single" w:sz="4" w:space="0" w:color="000000"/>
-            </w:tcBorders>
-            <w:tcMar>
-              <w:top w:w="0" w:type="dxa"/>
-              <w:left w:w="108" w:type="dxa"/>
-              <w:bottom w:w="0" w:type="dxa"/>
-              <w:right w:w="108" w:type="dxa"/>
-            </w:tcMar>
-            <w:vAlign w:val="center"/>
-            <w:hideMark/>
-          </w:tcPr>
-          <w:p>
-            <w:pPr>
-              <w:spacing w:after="0" w:line="240" w:lineRule="auto"/>
-              <w:rPr>
-                <w:rFonts w:ascii="Times New Roman" w:eastAsia="Times New Roman" w:hAnsi="Times New Roman" w:cs="Times New Roman"/>
-                <w:sz w:val="24"/>
-                <w:szCs w:val="24"/>
-                <w:lang w:eastAsia="es-CO"/>
-              </w:rPr>
-            </w:pPr>
-          </w:p>
-        </w:tc>
-      </w:tr>
-      <w:tr>
-        <w:trPr>
-          <w:trHeight w:val="255"/>
-        </w:trPr>
-        <w:tc>
-          <w:tcPr>
-            <w:tcW w:w="0" w:type="auto"/>
-            <w:vMerge/>
-            <w:tcBorders>
-              <w:top w:val="single" w:sz="4" w:space="0" w:color="000000"/>
-              <w:left w:val="single" w:sz="4" w:space="0" w:color="000000"/>
-              <w:bottom w:val="single" w:sz="4" w:space="0" w:color="000000"/>
-              <w:right w:val="single" w:sz="4" w:space="0" w:color="000000"/>
-            </w:tcBorders>
-            <w:vAlign w:val="center"/>
-            <w:hideMark/>
-          </w:tcPr>
-          <w:p>
-            <w:pPr>
-              <w:spacing w:after="0" w:line="240" w:lineRule="auto"/>
-              <w:rPr>
-                <w:rFonts w:ascii="Times New Roman" w:eastAsia="Times New Roman" w:hAnsi="Times New Roman" w:cs="Times New Roman"/>
-                <w:sz w:val="24"/>
-                <w:szCs w:val="24"/>
-                <w:lang w:eastAsia="es-CO"/>
-              </w:rPr>
-            </w:pPr>
-          </w:p>
-        </w:tc>
-        <w:tc>
-          <w:tcPr>
-            <w:tcW w:w="0" w:type="auto"/>
-            <w:tcBorders>
-              <w:top w:val="single" w:sz="4" w:space="0" w:color="000000"/>
-              <w:left w:val="single" w:sz="4" w:space="0" w:color="000000"/>
-              <w:bottom w:val="single" w:sz="4" w:space="0" w:color="000000"/>
-              <w:right w:val="single" w:sz="4" w:space="0" w:color="000000"/>
-            </w:tcBorders>
-            <w:tcMar>
-              <w:top w:w="0" w:type="dxa"/>
-              <w:left w:w="108" w:type="dxa"/>
-              <w:bottom w:w="0" w:type="dxa"/>
-              <w:right w:w="108" w:type="dxa"/>
-            </w:tcMar>
-            <w:vAlign w:val="center"/>
-            <w:hideMark/>
-          </w:tcPr>
-          <w:p>
-            <w:pPr>
-              <w:spacing w:after="0" w:line="240" w:lineRule="auto"/>
-              <w:rPr>
-                <w:rFonts w:ascii="Times New Roman" w:eastAsia="Times New Roman" w:hAnsi="Times New Roman" w:cs="Times New Roman"/>
-                <w:sz w:val="24"/>
-                <w:szCs w:val="24"/>
-                <w:lang w:eastAsia="es-CO"/>
-              </w:rPr>
-            </w:pPr>
-          </w:p>
-        </w:tc>
-        <w:tc>
-          <w:tcPr>
-            <w:tcW w:w="0" w:type="auto"/>
-            <w:tcBorders>
-              <w:top w:val="single" w:sz="4" w:space="0" w:color="000000"/>
-              <w:left w:val="single" w:sz="4" w:space="0" w:color="000000"/>
-              <w:bottom w:val="single" w:sz="4" w:space="0" w:color="000000"/>
-              <w:right w:val="single" w:sz="4" w:space="0" w:color="000000"/>
-            </w:tcBorders>
-            <w:tcMar>
-              <w:top w:w="0" w:type="dxa"/>
-              <w:left w:w="108" w:type="dxa"/>
-              <w:bottom w:w="0" w:type="dxa"/>
-              <w:right w:w="108" w:type="dxa"/>
-            </w:tcMar>
-            <w:vAlign w:val="center"/>
-            <w:hideMark/>
-          </w:tcPr>
-          <w:p>
-            <w:pPr>
-              <w:spacing w:after="0" w:line="240" w:lineRule="auto"/>
-              <w:rPr>
-                <w:rFonts w:ascii="Times New Roman" w:eastAsia="Times New Roman" w:hAnsi="Times New Roman" w:cs="Times New Roman"/>
-                <w:sz w:val="24"/>
-                <w:szCs w:val="24"/>
-                <w:lang w:eastAsia="es-CO"/>
-              </w:rPr>
-            </w:pPr>
-          </w:p>
-        </w:tc>
-        <w:tc>
-          <w:tcPr>
-            <w:tcW w:w="0" w:type="auto"/>
-            <w:tcBorders>
-              <w:top w:val="single" w:sz="4" w:space="0" w:color="000000"/>
-              <w:left w:val="single" w:sz="4" w:space="0" w:color="000000"/>
-              <w:bottom w:val="single" w:sz="4" w:space="0" w:color="000000"/>
-              <w:right w:val="single" w:sz="4" w:space="0" w:color="000000"/>
-            </w:tcBorders>
-            <w:tcMar>
-              <w:top w:w="0" w:type="dxa"/>
-              <w:left w:w="108" w:type="dxa"/>
-              <w:bottom w:w="0" w:type="dxa"/>
-              <w:right w:w="108" w:type="dxa"/>
-            </w:tcMar>
-            <w:vAlign w:val="center"/>
-            <w:hideMark/>
-          </w:tcPr>
-          <w:p>
-            <w:pPr>
-              <w:spacing w:after="0" w:line="240" w:lineRule="auto"/>
-              <w:rPr>
-                <w:rFonts w:ascii="Times New Roman" w:eastAsia="Times New Roman" w:hAnsi="Times New Roman" w:cs="Times New Roman"/>
-                <w:sz w:val="24"/>
-                <w:szCs w:val="24"/>
-                <w:lang w:eastAsia="es-CO"/>
-              </w:rPr>
-            </w:pPr>
-          </w:p>
-        </w:tc>
-      </w:tr>
-      <w:tr>
-        <w:trPr>
-          <w:trHeight w:val="270"/>
-        </w:trPr>
-        <w:tc>
-          <w:tcPr>
-            <w:tcW w:w="0" w:type="auto"/>
-            <w:vMerge/>
-            <w:tcBorders>
-              <w:top w:val="single" w:sz="4" w:space="0" w:color="000000"/>
-              <w:left w:val="single" w:sz="4" w:space="0" w:color="000000"/>
-              <w:bottom w:val="single" w:sz="4" w:space="0" w:color="000000"/>
-              <w:right w:val="single" w:sz="4" w:space="0" w:color="000000"/>
-            </w:tcBorders>
-            <w:vAlign w:val="center"/>
-            <w:hideMark/>
-          </w:tcPr>
-          <w:p>
-            <w:pPr>
-              <w:spacing w:after="0" w:line="240" w:lineRule="auto"/>
-              <w:rPr>
-                <w:rFonts w:ascii="Times New Roman" w:eastAsia="Times New Roman" w:hAnsi="Times New Roman" w:cs="Times New Roman"/>
-                <w:sz w:val="24"/>
-                <w:szCs w:val="24"/>
-                <w:lang w:eastAsia="es-CO"/>
-              </w:rPr>
-            </w:pPr>
-          </w:p>
-        </w:tc>
-        <w:tc>
-          <w:tcPr>
-            <w:tcW w:w="0" w:type="auto"/>
-            <w:tcBorders>
-              <w:top w:val="single" w:sz="4" w:space="0" w:color="000000"/>
-              <w:left w:val="single" w:sz="4" w:space="0" w:color="000000"/>
-              <w:bottom w:val="single" w:sz="4" w:space="0" w:color="000000"/>
-              <w:right w:val="single" w:sz="4" w:space="0" w:color="000000"/>
-            </w:tcBorders>
-            <w:tcMar>
-              <w:top w:w="0" w:type="dxa"/>
-              <w:left w:w="108" w:type="dxa"/>
-              <w:bottom w:w="0" w:type="dxa"/>
-              <w:right w:w="108" w:type="dxa"/>
-            </w:tcMar>
-            <w:vAlign w:val="center"/>
-            <w:hideMark/>
-          </w:tcPr>
-          <w:p>
-            <w:pPr>
-              <w:spacing w:after="0" w:line="240" w:lineRule="auto"/>
-              <w:rPr>
-                <w:rFonts w:ascii="Times New Roman" w:eastAsia="Times New Roman" w:hAnsi="Times New Roman" w:cs="Times New Roman"/>
-                <w:sz w:val="24"/>
-                <w:szCs w:val="24"/>
-                <w:lang w:eastAsia="es-CO"/>
-              </w:rPr>
-            </w:pPr>
-          </w:p>
-        </w:tc>
-        <w:tc>
-          <w:tcPr>
-            <w:tcW w:w="0" w:type="auto"/>
-            <w:tcBorders>
-              <w:top w:val="single" w:sz="4" w:space="0" w:color="000000"/>
-              <w:left w:val="single" w:sz="4" w:space="0" w:color="000000"/>
-              <w:bottom w:val="single" w:sz="4" w:space="0" w:color="000000"/>
-              <w:right w:val="single" w:sz="4" w:space="0" w:color="000000"/>
-            </w:tcBorders>
-            <w:tcMar>
-              <w:top w:w="0" w:type="dxa"/>
-              <w:left w:w="108" w:type="dxa"/>
-              <w:bottom w:w="0" w:type="dxa"/>
-              <w:right w:w="108" w:type="dxa"/>
-            </w:tcMar>
-            <w:vAlign w:val="center"/>
-            <w:hideMark/>
-          </w:tcPr>
-          <w:p>
-            <w:pPr>
-              <w:spacing w:after="0" w:line="240" w:lineRule="auto"/>
-              <w:rPr>
-                <w:rFonts w:ascii="Times New Roman" w:eastAsia="Times New Roman" w:hAnsi="Times New Roman" w:cs="Times New Roman"/>
-                <w:sz w:val="24"/>
-                <w:szCs w:val="24"/>
-                <w:lang w:eastAsia="es-CO"/>
-              </w:rPr>
-            </w:pPr>
-          </w:p>
-        </w:tc>
-        <w:tc>
-          <w:tcPr>
-            <w:tcW w:w="0" w:type="auto"/>
-            <w:tcBorders>
-              <w:top w:val="single" w:sz="4" w:space="0" w:color="000000"/>
-              <w:left w:val="single" w:sz="4" w:space="0" w:color="000000"/>
-              <w:bottom w:val="single" w:sz="4" w:space="0" w:color="000000"/>
-              <w:right w:val="single" w:sz="4" w:space="0" w:color="000000"/>
-            </w:tcBorders>
-            <w:tcMar>
-              <w:top w:w="0" w:type="dxa"/>
-              <w:left w:w="108" w:type="dxa"/>
-              <w:bottom w:w="0" w:type="dxa"/>
-              <w:right w:w="108" w:type="dxa"/>
-            </w:tcMar>
-            <w:vAlign w:val="center"/>
-            <w:hideMark/>
-          </w:tcPr>
-          <w:p>
-            <w:pPr>
-              <w:spacing w:after="0" w:line="240" w:lineRule="auto"/>
-              <w:rPr>
-                <w:rFonts w:ascii="Times New Roman" w:eastAsia="Times New Roman" w:hAnsi="Times New Roman" w:cs="Times New Roman"/>
-                <w:sz w:val="24"/>
-                <w:szCs w:val="24"/>
-                <w:lang w:eastAsia="es-CO"/>
-              </w:rPr>
-            </w:pPr>
-          </w:p>
-        </w:tc>
-      </w:tr>
-      <w:tr>
-        <w:trPr>
-          <w:trHeight w:val="255"/>
-        </w:trPr>
-        <w:tc>
-          <w:tcPr>
-            <w:tcW w:w="0" w:type="auto"/>
-            <w:vMerge/>
-            <w:tcBorders>
-              <w:top w:val="single" w:sz="4" w:space="0" w:color="000000"/>
-              <w:left w:val="single" w:sz="4" w:space="0" w:color="000000"/>
-              <w:bottom w:val="single" w:sz="4" w:space="0" w:color="000000"/>
-              <w:right w:val="single" w:sz="4" w:space="0" w:color="000000"/>
-            </w:tcBorders>
-            <w:vAlign w:val="center"/>
-            <w:hideMark/>
-          </w:tcPr>
-          <w:p>
-            <w:pPr>
-              <w:spacing w:after="0" w:line="240" w:lineRule="auto"/>
-              <w:rPr>
-                <w:rFonts w:ascii="Times New Roman" w:eastAsia="Times New Roman" w:hAnsi="Times New Roman" w:cs="Times New Roman"/>
-                <w:sz w:val="24"/>
-                <w:szCs w:val="24"/>
-                <w:lang w:eastAsia="es-CO"/>
-              </w:rPr>
-            </w:pPr>
-          </w:p>
-        </w:tc>
-        <w:tc>
-          <w:tcPr>
-            <w:tcW w:w="0" w:type="auto"/>
-            <w:tcBorders>
-              <w:top w:val="single" w:sz="4" w:space="0" w:color="000000"/>
-              <w:left w:val="single" w:sz="4" w:space="0" w:color="000000"/>
-              <w:bottom w:val="single" w:sz="4" w:space="0" w:color="000000"/>
-              <w:right w:val="single" w:sz="4" w:space="0" w:color="000000"/>
-            </w:tcBorders>
-            <w:tcMar>
-              <w:top w:w="0" w:type="dxa"/>
-              <w:left w:w="108" w:type="dxa"/>
-              <w:bottom w:w="0" w:type="dxa"/>
-              <w:right w:w="108" w:type="dxa"/>
-            </w:tcMar>
-            <w:vAlign w:val="center"/>
-            <w:hideMark/>
-          </w:tcPr>
-          <w:p>
-            <w:pPr>
-              <w:spacing w:after="0" w:line="240" w:lineRule="auto"/>
-              <w:rPr>
-                <w:rFonts w:ascii="Times New Roman" w:eastAsia="Times New Roman" w:hAnsi="Times New Roman" w:cs="Times New Roman"/>
-                <w:sz w:val="24"/>
-                <w:szCs w:val="24"/>
-                <w:lang w:eastAsia="es-CO"/>
-              </w:rPr>
-            </w:pPr>
-          </w:p>
-        </w:tc>
-        <w:tc>
-          <w:tcPr>
-            <w:tcW w:w="0" w:type="auto"/>
-            <w:tcBorders>
-              <w:top w:val="single" w:sz="4" w:space="0" w:color="000000"/>
-              <w:left w:val="single" w:sz="4" w:space="0" w:color="000000"/>
-              <w:bottom w:val="single" w:sz="4" w:space="0" w:color="000000"/>
-              <w:right w:val="single" w:sz="4" w:space="0" w:color="000000"/>
-            </w:tcBorders>
-            <w:tcMar>
-              <w:top w:w="0" w:type="dxa"/>
-              <w:left w:w="108" w:type="dxa"/>
-              <w:bottom w:w="0" w:type="dxa"/>
-              <w:right w:w="108" w:type="dxa"/>
-            </w:tcMar>
-            <w:vAlign w:val="center"/>
-            <w:hideMark/>
-          </w:tcPr>
-          <w:p>
-            <w:pPr>
-              <w:spacing w:after="0" w:line="240" w:lineRule="auto"/>
-              <w:rPr>
-                <w:rFonts w:ascii="Times New Roman" w:eastAsia="Times New Roman" w:hAnsi="Times New Roman" w:cs="Times New Roman"/>
-                <w:sz w:val="24"/>
-                <w:szCs w:val="24"/>
-                <w:lang w:eastAsia="es-CO"/>
-              </w:rPr>
-            </w:pPr>
-          </w:p>
-        </w:tc>
-        <w:tc>
-          <w:tcPr>
-            <w:tcW w:w="0" w:type="auto"/>
-            <w:tcBorders>
-              <w:top w:val="single" w:sz="4" w:space="0" w:color="000000"/>
-              <w:left w:val="single" w:sz="4" w:space="0" w:color="000000"/>
-              <w:bottom w:val="single" w:sz="4" w:space="0" w:color="000000"/>
-              <w:right w:val="single" w:sz="4" w:space="0" w:color="000000"/>
-            </w:tcBorders>
-            <w:tcMar>
-              <w:top w:w="0" w:type="dxa"/>
-              <w:left w:w="108" w:type="dxa"/>
-              <w:bottom w:w="0" w:type="dxa"/>
-              <w:right w:w="108" w:type="dxa"/>
-            </w:tcMar>
-            <w:vAlign w:val="center"/>
-            <w:hideMark/>
-          </w:tcPr>
-          <w:p>
-            <w:pPr>
-              <w:spacing w:after="0" w:line="240" w:lineRule="auto"/>
-              <w:rPr>
-                <w:rFonts w:ascii="Times New Roman" w:eastAsia="Times New Roman" w:hAnsi="Times New Roman" w:cs="Times New Roman"/>
-                <w:sz w:val="24"/>
-                <w:szCs w:val="24"/>
-                <w:lang w:eastAsia="es-CO"/>
-              </w:rPr>
-            </w:pPr>
-          </w:p>
-        </w:tc>
-      </w:tr>
-      <w:tr>
-        <w:trPr>
-          <w:trHeight w:val="240"/>
-        </w:trPr>
-        <w:tc>
-          <w:tcPr>
-            <w:tcW w:w="0" w:type="auto"/>
-            <w:vMerge/>
-            <w:tcBorders>
-              <w:top w:val="single" w:sz="4" w:space="0" w:color="000000"/>
-              <w:left w:val="single" w:sz="4" w:space="0" w:color="000000"/>
-              <w:bottom w:val="single" w:sz="4" w:space="0" w:color="000000"/>
-              <w:right w:val="single" w:sz="4" w:space="0" w:color="000000"/>
-            </w:tcBorders>
-            <w:vAlign w:val="center"/>
-            <w:hideMark/>
-          </w:tcPr>
-          <w:p>
-            <w:pPr>
-              <w:spacing w:after="0" w:line="240" w:lineRule="auto"/>
-              <w:rPr>
-                <w:rFonts w:ascii="Times New Roman" w:eastAsia="Times New Roman" w:hAnsi="Times New Roman" w:cs="Times New Roman"/>
-                <w:sz w:val="24"/>
-                <w:szCs w:val="24"/>
-                <w:lang w:eastAsia="es-CO"/>
-              </w:rPr>
-            </w:pPr>
-          </w:p>
-        </w:tc>
-        <w:tc>
-          <w:tcPr>
-            <w:tcW w:w="0" w:type="auto"/>
-            <w:tcBorders>
-              <w:top w:val="single" w:sz="4" w:space="0" w:color="000000"/>
-              <w:left w:val="single" w:sz="4" w:space="0" w:color="000000"/>
-              <w:bottom w:val="single" w:sz="4" w:space="0" w:color="000000"/>
-              <w:right w:val="single" w:sz="4" w:space="0" w:color="000000"/>
-            </w:tcBorders>
-            <w:tcMar>
-              <w:top w:w="0" w:type="dxa"/>
-              <w:left w:w="108" w:type="dxa"/>
-              <w:bottom w:w="0" w:type="dxa"/>
-              <w:right w:w="108" w:type="dxa"/>
-            </w:tcMar>
-            <w:vAlign w:val="center"/>
-            <w:hideMark/>
-          </w:tcPr>
-          <w:p>
-            <w:pPr>
-              <w:spacing w:after="0" w:line="240" w:lineRule="auto"/>
-              <w:rPr>
-                <w:rFonts w:ascii="Times New Roman" w:eastAsia="Times New Roman" w:hAnsi="Times New Roman" w:cs="Times New Roman"/>
-                <w:sz w:val="24"/>
-                <w:szCs w:val="24"/>
-                <w:lang w:eastAsia="es-CO"/>
-              </w:rPr>
-            </w:pPr>
-          </w:p>
-        </w:tc>
-        <w:tc>
-          <w:tcPr>
-            <w:tcW w:w="0" w:type="auto"/>
-            <w:tcBorders>
-              <w:top w:val="single" w:sz="4" w:space="0" w:color="000000"/>
-              <w:left w:val="single" w:sz="4" w:space="0" w:color="000000"/>
-              <w:bottom w:val="single" w:sz="4" w:space="0" w:color="000000"/>
-              <w:right w:val="single" w:sz="4" w:space="0" w:color="000000"/>
-            </w:tcBorders>
-            <w:tcMar>
-              <w:top w:w="0" w:type="dxa"/>
-              <w:left w:w="108" w:type="dxa"/>
-              <w:bottom w:w="0" w:type="dxa"/>
-              <w:right w:w="108" w:type="dxa"/>
-            </w:tcMar>
-            <w:vAlign w:val="center"/>
-            <w:hideMark/>
-          </w:tcPr>
-          <w:p>
-            <w:pPr>
-              <w:spacing w:after="0" w:line="240" w:lineRule="auto"/>
-              <w:rPr>
-                <w:rFonts w:ascii="Times New Roman" w:eastAsia="Times New Roman" w:hAnsi="Times New Roman" w:cs="Times New Roman"/>
-                <w:sz w:val="24"/>
-                <w:szCs w:val="24"/>
-                <w:lang w:eastAsia="es-CO"/>
-              </w:rPr>
-            </w:pPr>
-          </w:p>
-        </w:tc>
-        <w:tc>
-          <w:tcPr>
-            <w:tcW w:w="0" w:type="auto"/>
-            <w:tcBorders>
-              <w:top w:val="single" w:sz="4" w:space="0" w:color="000000"/>
-              <w:left w:val="single" w:sz="4" w:space="0" w:color="000000"/>
-              <w:bottom w:val="single" w:sz="4" w:space="0" w:color="000000"/>
-              <w:right w:val="single" w:sz="4" w:space="0" w:color="000000"/>
-            </w:tcBorders>
-            <w:tcMar>
-              <w:top w:w="0" w:type="dxa"/>
-              <w:left w:w="108" w:type="dxa"/>
-              <w:bottom w:w="0" w:type="dxa"/>
-              <w:right w:w="108" w:type="dxa"/>
-            </w:tcMar>
-            <w:vAlign w:val="center"/>
-            <w:hideMark/>
-          </w:tcPr>
-          <w:p>
-            <w:pPr>
-              <w:spacing w:after="0" w:line="240" w:lineRule="auto"/>
-              <w:rPr>
-                <w:rFonts w:ascii="Times New Roman" w:eastAsia="Times New Roman" w:hAnsi="Times New Roman" w:cs="Times New Roman"/>
-                <w:sz w:val="24"/>
-                <w:szCs w:val="24"/>
-                <w:lang w:eastAsia="es-CO"/>
-              </w:rPr>
-            </w:pPr>
-          </w:p>
-        </w:tc>
-      </w:tr>
-    </w:tbl>
     <w:p>
       <w:pPr>
         <w:rPr>

</xml_diff>